<commit_message>
Márquez: Comentarios sobre el Modelo de Casos de Uso.docx
</commit_message>
<xml_diff>
--- a/03. Analisis y diseño/02. Casos de uso/Modelo de Casos de Uso.docx
+++ b/03. Analisis y diseño/02. Casos de uso/Modelo de Casos de Uso.docx
@@ -1,6 +1,6 @@
 
 <file path=word/document.xml><?xml version="1.0" encoding="utf-8"?>
-<w:document xmlns:wpc="http://schemas.microsoft.com/office/word/2010/wordprocessingCanvas" xmlns:mc="http://schemas.openxmlformats.org/markup-compatibility/2006" xmlns:o="urn:schemas-microsoft-com:office:office" xmlns:r="http://schemas.openxmlformats.org/officeDocument/2006/relationships" xmlns:m="http://schemas.openxmlformats.org/officeDocument/2006/math" xmlns:v="urn:schemas-microsoft-com:vml" xmlns:wp14="http://schemas.microsoft.com/office/word/2010/wordprocessingDrawing" xmlns:wp="http://schemas.openxmlformats.org/drawingml/2006/wordprocessingDrawing" xmlns:w10="urn:schemas-microsoft-com:office:word" xmlns:w="http://schemas.openxmlformats.org/wordprocessingml/2006/main" xmlns:w14="http://schemas.microsoft.com/office/word/2010/wordml" xmlns:wpg="http://schemas.microsoft.com/office/word/2010/wordprocessingGroup" xmlns:wpi="http://schemas.microsoft.com/office/word/2010/wordprocessingInk" xmlns:wne="http://schemas.microsoft.com/office/word/2006/wordml" xmlns:wps="http://schemas.microsoft.com/office/word/2010/wordprocessingShape" mc:Ignorable="w14 wp14">
+<w:document xmlns:wpc="http://schemas.microsoft.com/office/word/2010/wordprocessingCanvas" xmlns:mc="http://schemas.openxmlformats.org/markup-compatibility/2006" xmlns:o="urn:schemas-microsoft-com:office:office" xmlns:r="http://schemas.openxmlformats.org/officeDocument/2006/relationships" xmlns:m="http://schemas.openxmlformats.org/officeDocument/2006/math" xmlns:v="urn:schemas-microsoft-com:vml" xmlns:wp14="http://schemas.microsoft.com/office/word/2010/wordprocessingDrawing" xmlns:wp="http://schemas.openxmlformats.org/drawingml/2006/wordprocessingDrawing" xmlns:w10="urn:schemas-microsoft-com:office:word" xmlns:w="http://schemas.openxmlformats.org/wordprocessingml/2006/main" xmlns:w14="http://schemas.microsoft.com/office/word/2010/wordml" xmlns:w15="http://schemas.microsoft.com/office/word/2012/wordml" xmlns:wpg="http://schemas.microsoft.com/office/word/2010/wordprocessingGroup" xmlns:wpi="http://schemas.microsoft.com/office/word/2010/wordprocessingInk" xmlns:wne="http://schemas.microsoft.com/office/word/2006/wordml" xmlns:wps="http://schemas.microsoft.com/office/word/2010/wordprocessingShape" mc:Ignorable="w14 w15 wp14">
   <w:body>
     <w:sdt>
       <w:sdtPr>
@@ -39,7 +39,7 @@
               <w:lang w:val="es-AR" w:eastAsia="es-AR"/>
             </w:rPr>
             <w:drawing>
-              <wp:anchor distT="0" distB="0" distL="114300" distR="114300" simplePos="0" relativeHeight="251658752" behindDoc="0" locked="0" layoutInCell="1" allowOverlap="1" wp14:anchorId="2A23A5D3" wp14:editId="349D5197">
+              <wp:anchor distT="0" distB="0" distL="114300" distR="114300" simplePos="0" relativeHeight="251658752" behindDoc="0" locked="0" layoutInCell="1" allowOverlap="1" wp14:anchorId="6D0291A6" wp14:editId="169A7A7A">
                 <wp:simplePos x="0" y="0"/>
                 <wp:positionH relativeFrom="column">
                   <wp:posOffset>2386940</wp:posOffset>
@@ -62,7 +62,7 @@
                         <pic:cNvPicPr/>
                       </pic:nvPicPr>
                       <pic:blipFill>
-                        <a:blip r:embed="rId10" cstate="print">
+                        <a:blip r:embed="rId9" cstate="print">
                           <a:extLst>
                             <a:ext uri="{28A0092B-C50C-407E-A947-70E740481C1C}">
                               <a14:useLocalDpi xmlns:a14="http://schemas.microsoft.com/office/drawing/2010/main" val="0"/>
@@ -95,7 +95,7 @@
               <w:lang w:val="es-AR" w:eastAsia="es-AR"/>
             </w:rPr>
             <w:drawing>
-              <wp:anchor distT="0" distB="0" distL="114300" distR="114300" simplePos="0" relativeHeight="251654656" behindDoc="0" locked="0" layoutInCell="1" allowOverlap="1" wp14:anchorId="124FE1B4" wp14:editId="1D9273AF">
+              <wp:anchor distT="0" distB="0" distL="114300" distR="114300" simplePos="0" relativeHeight="251654656" behindDoc="0" locked="0" layoutInCell="1" allowOverlap="1" wp14:anchorId="3F5966D3" wp14:editId="63CA7196">
                 <wp:simplePos x="0" y="0"/>
                 <wp:positionH relativeFrom="column">
                   <wp:posOffset>2386330</wp:posOffset>
@@ -118,7 +118,7 @@
                         <pic:cNvPicPr/>
                       </pic:nvPicPr>
                       <pic:blipFill>
-                        <a:blip r:embed="rId11" cstate="print">
+                        <a:blip r:embed="rId10" cstate="print">
                           <a:extLst>
                             <a:ext uri="{28A0092B-C50C-407E-A947-70E740481C1C}">
                               <a14:useLocalDpi xmlns:a14="http://schemas.microsoft.com/office/drawing/2010/main" val="0"/>
@@ -163,7 +163,7 @@
               <w:lang w:val="es-AR" w:eastAsia="es-AR"/>
             </w:rPr>
             <w:drawing>
-              <wp:inline distT="0" distB="0" distL="0" distR="0" wp14:anchorId="166CCA62" wp14:editId="669CC1DA">
+              <wp:inline distT="0" distB="0" distL="0" distR="0" wp14:anchorId="68746586" wp14:editId="5467C44F">
                 <wp:extent cx="5400040" cy="539750"/>
                 <wp:effectExtent l="0" t="0" r="0" b="0"/>
                 <wp:docPr id="4" name="Imagen 4"/>
@@ -178,7 +178,7 @@
                         <pic:cNvPicPr/>
                       </pic:nvPicPr>
                       <pic:blipFill>
-                        <a:blip r:embed="rId12" cstate="print">
+                        <a:blip r:embed="rId11" cstate="print">
                           <a:extLst>
                             <a:ext uri="{28A0092B-C50C-407E-A947-70E740481C1C}">
                               <a14:useLocalDpi xmlns:a14="http://schemas.microsoft.com/office/drawing/2010/main" val="0"/>
@@ -219,7 +219,7 @@
               <w:rFonts w:eastAsiaTheme="majorEastAsia" w:cstheme="minorHAnsi"/>
               <w:noProof/>
             </w:rPr>
-            <w:pict>
+            <w:pict w14:anchorId="2BE2E37E">
               <v:rect id="_x0000_s1030" style="position:absolute;margin-left:0;margin-top:0;width:624.2pt;height:62.85pt;z-index:251657216;mso-width-percent:1050;mso-height-percent:900;mso-position-horizontal:center;mso-position-horizontal-relative:page;mso-position-vertical:bottom;mso-position-vertical-relative:page;mso-width-percent:1050;mso-height-percent:900;mso-height-relative:top-margin-area" o:allowincell="f" fillcolor="#268496" strokecolor="#31849b [2408]">
                 <w10:wrap anchorx="page" anchory="page"/>
               </v:rect>
@@ -230,7 +230,7 @@
               <w:rFonts w:eastAsiaTheme="majorEastAsia" w:cstheme="minorHAnsi"/>
               <w:noProof/>
             </w:rPr>
-            <w:pict>
+            <w:pict w14:anchorId="3A3E159E">
               <v:rect id="_x0000_s1033" style="position:absolute;margin-left:0;margin-top:0;width:7.15pt;height:883.1pt;z-index:251660288;mso-height-percent:1050;mso-position-horizontal:center;mso-position-horizontal-relative:left-margin-area;mso-position-vertical:center;mso-position-vertical-relative:page;mso-height-percent:1050" o:allowincell="f" fillcolor="white [3212]" strokecolor="#31849b [2408]">
                 <w10:wrap anchorx="margin" anchory="page"/>
               </v:rect>
@@ -241,7 +241,7 @@
               <w:rFonts w:eastAsiaTheme="majorEastAsia" w:cstheme="minorHAnsi"/>
               <w:noProof/>
             </w:rPr>
-            <w:pict>
+            <w:pict w14:anchorId="7AD014C1">
               <v:rect id="_x0000_s1032" style="position:absolute;margin-left:0;margin-top:0;width:7.15pt;height:883.1pt;z-index:251659264;mso-height-percent:1050;mso-position-horizontal:center;mso-position-horizontal-relative:right-margin-area;mso-position-vertical:center;mso-position-vertical-relative:page;mso-height-percent:1050" o:allowincell="f" fillcolor="white [3212]" strokecolor="#31849b [2408]">
                 <w10:wrap anchorx="page" anchory="page"/>
               </v:rect>
@@ -252,7 +252,7 @@
               <w:rFonts w:eastAsiaTheme="majorEastAsia" w:cstheme="minorHAnsi"/>
               <w:noProof/>
             </w:rPr>
-            <w:pict>
+            <w:pict w14:anchorId="1BB91F76">
               <v:rect id="_x0000_s1031" style="position:absolute;margin-left:0;margin-top:0;width:624.2pt;height:62.85pt;z-index:251658240;mso-width-percent:1050;mso-height-percent:900;mso-position-horizontal:center;mso-position-horizontal-relative:page;mso-position-vertical:top;mso-position-vertical-relative:top-margin-area;mso-width-percent:1050;mso-height-percent:900;mso-height-relative:top-margin-area" o:allowincell="f" fillcolor="#268496" strokecolor="#31849b [2408]">
                 <w10:wrap anchorx="page" anchory="margin"/>
               </v:rect>
@@ -357,7 +357,7 @@
               <w:lang w:val="es-AR" w:eastAsia="es-AR"/>
             </w:rPr>
             <w:drawing>
-              <wp:anchor distT="0" distB="0" distL="114300" distR="114300" simplePos="0" relativeHeight="251651584" behindDoc="0" locked="0" layoutInCell="1" allowOverlap="1" wp14:anchorId="26C5C780" wp14:editId="0C834448">
+              <wp:anchor distT="0" distB="0" distL="114300" distR="114300" simplePos="0" relativeHeight="251651584" behindDoc="0" locked="0" layoutInCell="1" allowOverlap="1" wp14:anchorId="27F8A259" wp14:editId="0878F7D1">
                 <wp:simplePos x="0" y="0"/>
                 <wp:positionH relativeFrom="column">
                   <wp:posOffset>1171508</wp:posOffset>
@@ -380,7 +380,7 @@
                         <pic:cNvPicPr/>
                       </pic:nvPicPr>
                       <pic:blipFill>
-                        <a:blip r:embed="rId13" cstate="print">
+                        <a:blip r:embed="rId12" cstate="print">
                           <a:extLst>
                             <a:ext uri="{28A0092B-C50C-407E-A947-70E740481C1C}">
                               <a14:useLocalDpi xmlns:a14="http://schemas.microsoft.com/office/drawing/2010/main" val="0"/>
@@ -428,7 +428,7 @@
               <w:lang w:eastAsia="es-AR"/>
             </w:rPr>
             <w:drawing>
-              <wp:anchor distT="0" distB="0" distL="114300" distR="114300" simplePos="0" relativeHeight="251664896" behindDoc="0" locked="0" layoutInCell="1" allowOverlap="1" wp14:anchorId="22DF3C46" wp14:editId="69181328">
+              <wp:anchor distT="0" distB="0" distL="114300" distR="114300" simplePos="0" relativeHeight="251664896" behindDoc="0" locked="0" layoutInCell="1" allowOverlap="1" wp14:anchorId="23C7CB58" wp14:editId="42D0AE35">
                 <wp:simplePos x="0" y="0"/>
                 <wp:positionH relativeFrom="column">
                   <wp:posOffset>0</wp:posOffset>
@@ -451,7 +451,7 @@
                         <pic:cNvPicPr/>
                       </pic:nvPicPr>
                       <pic:blipFill>
-                        <a:blip r:embed="rId12" cstate="print">
+                        <a:blip r:embed="rId11" cstate="print">
                           <a:extLst>
                             <a:ext uri="{28A0092B-C50C-407E-A947-70E740481C1C}">
                               <a14:useLocalDpi xmlns:a14="http://schemas.microsoft.com/office/drawing/2010/main" val="0"/>
@@ -484,7 +484,7 @@
               <w:lang w:eastAsia="es-AR"/>
             </w:rPr>
             <w:drawing>
-              <wp:anchor distT="0" distB="0" distL="114300" distR="114300" simplePos="0" relativeHeight="251656704" behindDoc="0" locked="0" layoutInCell="1" allowOverlap="1" wp14:anchorId="5BA3DB8B" wp14:editId="382A408F">
+              <wp:anchor distT="0" distB="0" distL="114300" distR="114300" simplePos="0" relativeHeight="251656704" behindDoc="0" locked="0" layoutInCell="1" allowOverlap="1" wp14:anchorId="5AB80CC8" wp14:editId="61CF3337">
                 <wp:simplePos x="0" y="0"/>
                 <wp:positionH relativeFrom="column">
                   <wp:posOffset>-11405</wp:posOffset>
@@ -507,7 +507,7 @@
                         <pic:cNvPicPr/>
                       </pic:nvPicPr>
                       <pic:blipFill>
-                        <a:blip r:embed="rId12" cstate="print">
+                        <a:blip r:embed="rId11" cstate="print">
                           <a:extLst>
                             <a:ext uri="{28A0092B-C50C-407E-A947-70E740481C1C}">
                               <a14:useLocalDpi xmlns:a14="http://schemas.microsoft.com/office/drawing/2010/main" val="0"/>
@@ -553,7 +553,7 @@
               <w:noProof/>
             </w:rPr>
             <w:lastRenderedPageBreak/>
-            <w:pict>
+            <w:pict w14:anchorId="64ECA7A9">
               <v:shapetype id="_x0000_t202" coordsize="21600,21600" o:spt="202" path="m,l,21600r21600,l21600,xe">
                 <v:stroke joinstyle="miter"/>
                 <v:path gradientshapeok="t" o:connecttype="rect"/>
@@ -691,7 +691,7 @@
               <w:noProof/>
               <w:lang w:eastAsia="es-ES"/>
             </w:rPr>
-            <w:pict>
+            <w:pict w14:anchorId="65E8E0B3">
               <v:rect id="_x0000_s1041" style="position:absolute;left:0;text-align:left;margin-left:315.7pt;margin-top:-76.25pt;width:195.35pt;height:844.9pt;z-index:-251655168;mso-position-horizontal-relative:margin;mso-position-vertical-relative:margin" fillcolor="#268496" strokecolor="#31849b [2408]">
                 <w10:wrap type="square" anchorx="margin" anchory="margin"/>
               </v:rect>
@@ -729,7 +729,7 @@
           <w:lang w:val="es-AR" w:eastAsia="es-AR"/>
         </w:rPr>
         <w:drawing>
-          <wp:anchor distT="0" distB="0" distL="114300" distR="114300" simplePos="0" relativeHeight="251656192" behindDoc="0" locked="0" layoutInCell="1" allowOverlap="1" wp14:anchorId="47FB785A" wp14:editId="1544FCB3">
+          <wp:anchor distT="0" distB="0" distL="114300" distR="114300" simplePos="0" relativeHeight="251656192" behindDoc="0" locked="0" layoutInCell="1" allowOverlap="1" wp14:anchorId="320118DB" wp14:editId="6F235DA0">
             <wp:simplePos x="0" y="0"/>
             <wp:positionH relativeFrom="column">
               <wp:posOffset>4030196</wp:posOffset>
@@ -752,7 +752,7 @@
                     <pic:cNvPicPr/>
                   </pic:nvPicPr>
                   <pic:blipFill>
-                    <a:blip r:embed="rId14" cstate="print">
+                    <a:blip r:embed="rId13" cstate="print">
                       <a:extLst>
                         <a:ext uri="{28A0092B-C50C-407E-A947-70E740481C1C}">
                           <a14:useLocalDpi xmlns:a14="http://schemas.microsoft.com/office/drawing/2010/main" val="0"/>
@@ -859,110 +859,63 @@
             </w:rPr>
             <w:fldChar w:fldCharType="separate"/>
           </w:r>
-          <w:bookmarkStart w:id="0" w:name="_GoBack"/>
-          <w:bookmarkEnd w:id="0"/>
-          <w:r>
-            <w:rPr>
-              <w:rStyle w:val="Hipervnculo"/>
-              <w:noProof/>
-            </w:rPr>
-            <w:fldChar w:fldCharType="begin"/>
-          </w:r>
-          <w:r>
-            <w:rPr>
-              <w:rStyle w:val="Hipervnculo"/>
-              <w:noProof/>
-            </w:rPr>
-            <w:instrText xml:space="preserve"> </w:instrText>
-          </w:r>
-          <w:r>
-            <w:rPr>
-              <w:noProof/>
-            </w:rPr>
-            <w:instrText>HYPERLINK \l "_Toc494153028"</w:instrText>
-          </w:r>
-          <w:r>
-            <w:rPr>
-              <w:rStyle w:val="Hipervnculo"/>
-              <w:noProof/>
-            </w:rPr>
-            <w:instrText xml:space="preserve"> </w:instrText>
-          </w:r>
-          <w:r>
-            <w:rPr>
-              <w:rStyle w:val="Hipervnculo"/>
-              <w:noProof/>
-            </w:rPr>
-          </w:r>
-          <w:r>
-            <w:rPr>
-              <w:rStyle w:val="Hipervnculo"/>
-              <w:noProof/>
-            </w:rPr>
-            <w:fldChar w:fldCharType="separate"/>
-          </w:r>
-          <w:r>
-            <w:rPr>
-              <w:rStyle w:val="Hipervnculo"/>
-              <w:noProof/>
-            </w:rPr>
-            <w:t>Requerimientos</w:t>
-          </w:r>
-          <w:r>
-            <w:rPr>
-              <w:noProof/>
-              <w:webHidden/>
-            </w:rPr>
-            <w:tab/>
-          </w:r>
-          <w:r>
-            <w:rPr>
-              <w:noProof/>
-              <w:webHidden/>
-            </w:rPr>
-            <w:fldChar w:fldCharType="begin"/>
-          </w:r>
-          <w:r>
-            <w:rPr>
-              <w:noProof/>
-              <w:webHidden/>
-            </w:rPr>
-            <w:instrText xml:space="preserve"> PAGEREF _Toc494153028 \h </w:instrText>
-          </w:r>
-          <w:r>
-            <w:rPr>
-              <w:noProof/>
-              <w:webHidden/>
-            </w:rPr>
-          </w:r>
-          <w:r>
-            <w:rPr>
-              <w:noProof/>
-              <w:webHidden/>
-            </w:rPr>
-            <w:fldChar w:fldCharType="separate"/>
-          </w:r>
-          <w:r>
-            <w:rPr>
-              <w:noProof/>
-              <w:webHidden/>
-            </w:rPr>
-            <w:t>6</w:t>
-          </w:r>
-          <w:r>
-            <w:rPr>
-              <w:noProof/>
-              <w:webHidden/>
-            </w:rPr>
-            <w:fldChar w:fldCharType="end"/>
-          </w:r>
-          <w:r>
-            <w:rPr>
-              <w:rStyle w:val="Hipervnculo"/>
-              <w:noProof/>
-            </w:rPr>
-            <w:fldChar w:fldCharType="end"/>
-          </w:r>
+          <w:hyperlink w:anchor="_Toc494153028" w:history="1">
+            <w:r>
+              <w:rPr>
+                <w:rStyle w:val="Hipervnculo"/>
+                <w:noProof/>
+              </w:rPr>
+              <w:t>Requerimientos</w:t>
+            </w:r>
+            <w:r>
+              <w:rPr>
+                <w:noProof/>
+                <w:webHidden/>
+              </w:rPr>
+              <w:tab/>
+            </w:r>
+            <w:r>
+              <w:rPr>
+                <w:noProof/>
+                <w:webHidden/>
+              </w:rPr>
+              <w:fldChar w:fldCharType="begin"/>
+            </w:r>
+            <w:r>
+              <w:rPr>
+                <w:noProof/>
+                <w:webHidden/>
+              </w:rPr>
+              <w:instrText xml:space="preserve"> PAGEREF _Toc494153028 \h </w:instrText>
+            </w:r>
+            <w:r>
+              <w:rPr>
+                <w:noProof/>
+                <w:webHidden/>
+              </w:rPr>
+            </w:r>
+            <w:r>
+              <w:rPr>
+                <w:noProof/>
+                <w:webHidden/>
+              </w:rPr>
+              <w:fldChar w:fldCharType="separate"/>
+            </w:r>
+            <w:r>
+              <w:rPr>
+                <w:noProof/>
+                <w:webHidden/>
+              </w:rPr>
+              <w:t>6</w:t>
+            </w:r>
+            <w:r>
+              <w:rPr>
+                <w:noProof/>
+                <w:webHidden/>
+              </w:rPr>
+              <w:fldChar w:fldCharType="end"/>
+            </w:r>
+          </w:hyperlink>
         </w:p>
         <w:p>
           <w:pPr>
@@ -6443,49 +6396,62 @@
           <w:rFonts w:cstheme="minorHAnsi"/>
         </w:rPr>
       </w:pPr>
-      <w:bookmarkStart w:id="1" w:name="_Toc228266918"/>
-      <w:bookmarkStart w:id="2" w:name="_Toc234682910"/>
-      <w:bookmarkStart w:id="3" w:name="_Toc12016612"/>
+      <w:bookmarkStart w:id="0" w:name="_Toc228266918"/>
+      <w:bookmarkStart w:id="1" w:name="_Toc234682910"/>
+      <w:bookmarkStart w:id="2" w:name="_Toc12016612"/>
     </w:p>
     <w:p>
       <w:pPr>
         <w:pStyle w:val="PSI-Ttulo1"/>
       </w:pPr>
-      <w:bookmarkStart w:id="4" w:name="_Toc494153028"/>
+      <w:bookmarkStart w:id="3" w:name="_Toc494153028"/>
       <w:r>
         <w:t>Requerimientos</w:t>
       </w:r>
+      <w:bookmarkEnd w:id="0"/>
       <w:bookmarkEnd w:id="1"/>
-      <w:bookmarkEnd w:id="2"/>
+      <w:bookmarkEnd w:id="3"/>
+    </w:p>
+    <w:p>
+      <w:pPr>
+        <w:pStyle w:val="MNormal"/>
+        <w:rPr>
+          <w:rFonts w:asciiTheme="minorHAnsi" w:hAnsiTheme="minorHAnsi" w:cstheme="minorHAnsi"/>
+        </w:rPr>
+      </w:pPr>
+    </w:p>
+    <w:p>
+      <w:pPr>
+        <w:pStyle w:val="PSI-Ttulo2"/>
+        <w:rPr>
+          <w:rFonts w:asciiTheme="minorHAnsi" w:hAnsiTheme="minorHAnsi" w:cstheme="minorHAnsi"/>
+        </w:rPr>
+      </w:pPr>
+      <w:bookmarkStart w:id="4" w:name="_Toc228266919"/>
+      <w:bookmarkStart w:id="5" w:name="_Toc234682911"/>
+      <w:bookmarkStart w:id="6" w:name="_Toc494153029"/>
+      <w:commentRangeStart w:id="7"/>
+      <w:r>
+        <w:rPr>
+          <w:rFonts w:asciiTheme="minorHAnsi" w:hAnsiTheme="minorHAnsi" w:cstheme="minorHAnsi"/>
+        </w:rPr>
+        <w:t>Requerimientos Funcionales</w:t>
+      </w:r>
       <w:bookmarkEnd w:id="4"/>
-    </w:p>
-    <w:p>
-      <w:pPr>
-        <w:pStyle w:val="MNormal"/>
-        <w:rPr>
-          <w:rFonts w:asciiTheme="minorHAnsi" w:hAnsiTheme="minorHAnsi" w:cstheme="minorHAnsi"/>
-        </w:rPr>
-      </w:pPr>
-    </w:p>
-    <w:p>
-      <w:pPr>
-        <w:pStyle w:val="PSI-Ttulo2"/>
-        <w:rPr>
-          <w:rFonts w:asciiTheme="minorHAnsi" w:hAnsiTheme="minorHAnsi" w:cstheme="minorHAnsi"/>
-        </w:rPr>
-      </w:pPr>
-      <w:bookmarkStart w:id="5" w:name="_Toc228266919"/>
-      <w:bookmarkStart w:id="6" w:name="_Toc234682911"/>
-      <w:bookmarkStart w:id="7" w:name="_Toc494153029"/>
-      <w:r>
-        <w:rPr>
-          <w:rFonts w:asciiTheme="minorHAnsi" w:hAnsiTheme="minorHAnsi" w:cstheme="minorHAnsi"/>
-        </w:rPr>
-        <w:t>Requerimientos Funcionales</w:t>
-      </w:r>
       <w:bookmarkEnd w:id="5"/>
       <w:bookmarkEnd w:id="6"/>
-      <w:bookmarkEnd w:id="7"/>
+      <w:commentRangeEnd w:id="7"/>
+      <w:r>
+        <w:rPr>
+          <w:rStyle w:val="Refdecomentario"/>
+          <w:rFonts w:asciiTheme="minorHAnsi" w:eastAsiaTheme="minorHAnsi" w:hAnsiTheme="minorHAnsi" w:cstheme="minorBidi"/>
+          <w:b w:val="0"/>
+          <w:bCs w:val="0"/>
+          <w:color w:val="auto"/>
+          <w:lang w:val="es-ES"/>
+        </w:rPr>
+        <w:commentReference w:id="7"/>
+      </w:r>
     </w:p>
     <w:p>
       <w:pPr>
@@ -6934,7 +6900,7 @@
       <w:r>
         <w:t>Actores</w:t>
       </w:r>
-      <w:bookmarkEnd w:id="3"/>
+      <w:bookmarkEnd w:id="2"/>
       <w:bookmarkEnd w:id="11"/>
       <w:bookmarkEnd w:id="12"/>
       <w:bookmarkEnd w:id="13"/>
@@ -9960,6 +9926,7 @@
           <w:lang w:eastAsia="ar-SA"/>
         </w:rPr>
       </w:pPr>
+      <w:commentRangeStart w:id="34"/>
       <w:r>
         <w:rPr>
           <w:rFonts w:cstheme="minorHAnsi"/>
@@ -9981,6 +9948,13 @@
           <w:lang w:eastAsia="ar-SA"/>
         </w:rPr>
         <w:t>no corresponde con el requerido. El sistema mostrara un mensaje de error.</w:t>
+      </w:r>
+      <w:commentRangeEnd w:id="34"/>
+      <w:r>
+        <w:rPr>
+          <w:rStyle w:val="Refdecomentario"/>
+        </w:rPr>
+        <w:commentReference w:id="34"/>
       </w:r>
     </w:p>
     <w:p>
@@ -10065,7 +10039,7 @@
           <w:rFonts w:asciiTheme="minorHAnsi" w:hAnsiTheme="minorHAnsi" w:cstheme="minorHAnsi"/>
         </w:rPr>
       </w:pPr>
-      <w:bookmarkStart w:id="34" w:name="_Toc494153040"/>
+      <w:bookmarkStart w:id="35" w:name="_Toc494153040"/>
       <w:r>
         <w:rPr>
           <w:rFonts w:asciiTheme="minorHAnsi" w:hAnsiTheme="minorHAnsi" w:cstheme="minorHAnsi"/>
@@ -10084,7 +10058,7 @@
         </w:rPr>
         <w:t xml:space="preserve"> Mesas de Examen</w:t>
       </w:r>
-      <w:bookmarkEnd w:id="34"/>
+      <w:bookmarkEnd w:id="35"/>
     </w:p>
     <w:p>
       <w:pPr>
@@ -10093,14 +10067,14 @@
           <w:rFonts w:asciiTheme="minorHAnsi" w:hAnsiTheme="minorHAnsi" w:cstheme="minorHAnsi"/>
         </w:rPr>
       </w:pPr>
-      <w:bookmarkStart w:id="35" w:name="_Toc494153041"/>
+      <w:bookmarkStart w:id="36" w:name="_Toc494153041"/>
       <w:r>
         <w:rPr>
           <w:rFonts w:asciiTheme="minorHAnsi" w:hAnsiTheme="minorHAnsi" w:cstheme="minorHAnsi"/>
         </w:rPr>
         <w:t>Descripción</w:t>
       </w:r>
-      <w:bookmarkEnd w:id="35"/>
+      <w:bookmarkEnd w:id="36"/>
     </w:p>
     <w:p>
       <w:pPr>
@@ -10129,7 +10103,16 @@
           <w:rFonts w:cstheme="minorHAnsi"/>
           <w:lang w:eastAsia="ar-SA"/>
         </w:rPr>
-        <w:t xml:space="preserve">El actor  Administrador o Secretaria Académica  ha  ingresado al sitio web del sistema, ha solicitado el Ingreso al sistema, el cual  debe haber sido aceptado. El actor ahora planifica </w:t>
+        <w:t>El actor  Administrador o Secretaria Académica  ha  ingre</w:t>
+      </w:r>
+      <w:bookmarkStart w:id="37" w:name="_GoBack"/>
+      <w:bookmarkEnd w:id="37"/>
+      <w:r>
+        <w:rPr>
+          <w:rFonts w:cstheme="minorHAnsi"/>
+          <w:lang w:eastAsia="ar-SA"/>
+        </w:rPr>
+        <w:t xml:space="preserve">sado al sitio web del sistema, ha solicitado el Ingreso al sistema, el cual  debe haber sido aceptado. El actor ahora planifica </w:t>
       </w:r>
       <w:r>
         <w:rPr>
@@ -10553,14 +10536,14 @@
         <w:lastRenderedPageBreak/>
         <w:t xml:space="preserve"> </w:t>
       </w:r>
-      <w:bookmarkStart w:id="36" w:name="_Toc494153042"/>
+      <w:bookmarkStart w:id="38" w:name="_Toc494153042"/>
       <w:r>
         <w:rPr>
           <w:rFonts w:asciiTheme="minorHAnsi" w:hAnsiTheme="minorHAnsi" w:cstheme="minorHAnsi"/>
         </w:rPr>
         <w:t>Caso de Uso 4- Buscar Horarios de Cursada</w:t>
       </w:r>
-      <w:bookmarkEnd w:id="36"/>
+      <w:bookmarkEnd w:id="38"/>
     </w:p>
     <w:p>
       <w:pPr>
@@ -10569,14 +10552,14 @@
           <w:rFonts w:asciiTheme="minorHAnsi" w:hAnsiTheme="minorHAnsi" w:cstheme="minorHAnsi"/>
         </w:rPr>
       </w:pPr>
-      <w:bookmarkStart w:id="37" w:name="_Toc494153043"/>
+      <w:bookmarkStart w:id="39" w:name="_Toc494153043"/>
       <w:r>
         <w:rPr>
           <w:rFonts w:asciiTheme="minorHAnsi" w:hAnsiTheme="minorHAnsi" w:cstheme="minorHAnsi"/>
         </w:rPr>
         <w:t>Descripción</w:t>
       </w:r>
-      <w:bookmarkEnd w:id="37"/>
+      <w:bookmarkEnd w:id="39"/>
     </w:p>
     <w:p>
       <w:pPr>
@@ -11241,7 +11224,7 @@
           <w:rFonts w:asciiTheme="minorHAnsi" w:hAnsiTheme="minorHAnsi" w:cstheme="minorHAnsi"/>
         </w:rPr>
       </w:pPr>
-      <w:bookmarkStart w:id="38" w:name="_Toc494153044"/>
+      <w:bookmarkStart w:id="40" w:name="_Toc494153044"/>
       <w:r>
         <w:rPr>
           <w:rFonts w:asciiTheme="minorHAnsi" w:hAnsiTheme="minorHAnsi" w:cstheme="minorHAnsi"/>
@@ -11261,7 +11244,7 @@
         </w:rPr>
         <w:t>Examen</w:t>
       </w:r>
-      <w:bookmarkEnd w:id="38"/>
+      <w:bookmarkEnd w:id="40"/>
     </w:p>
     <w:p>
       <w:pPr>
@@ -11270,14 +11253,14 @@
           <w:rFonts w:asciiTheme="minorHAnsi" w:hAnsiTheme="minorHAnsi" w:cstheme="minorHAnsi"/>
         </w:rPr>
       </w:pPr>
-      <w:bookmarkStart w:id="39" w:name="_Toc494153045"/>
+      <w:bookmarkStart w:id="41" w:name="_Toc494153045"/>
       <w:r>
         <w:rPr>
           <w:rFonts w:asciiTheme="minorHAnsi" w:hAnsiTheme="minorHAnsi" w:cstheme="minorHAnsi"/>
         </w:rPr>
         <w:t>Descripción</w:t>
       </w:r>
-      <w:bookmarkEnd w:id="39"/>
+      <w:bookmarkEnd w:id="41"/>
     </w:p>
     <w:p>
       <w:pPr>
@@ -11798,7 +11781,7 @@
           <w:rFonts w:asciiTheme="minorHAnsi" w:hAnsiTheme="minorHAnsi" w:cstheme="minorHAnsi"/>
         </w:rPr>
       </w:pPr>
-      <w:bookmarkStart w:id="40" w:name="_Toc494153046"/>
+      <w:bookmarkStart w:id="42" w:name="_Toc494153046"/>
       <w:r>
         <w:rPr>
           <w:rFonts w:asciiTheme="minorHAnsi" w:hAnsiTheme="minorHAnsi" w:cstheme="minorHAnsi"/>
@@ -11806,7 +11789,7 @@
         <w:lastRenderedPageBreak/>
         <w:t>Caso de Uso 6- Modificar Horarios de Cursada</w:t>
       </w:r>
-      <w:bookmarkEnd w:id="40"/>
+      <w:bookmarkEnd w:id="42"/>
     </w:p>
     <w:p>
       <w:pPr>
@@ -11815,14 +11798,14 @@
           <w:rFonts w:asciiTheme="minorHAnsi" w:hAnsiTheme="minorHAnsi" w:cstheme="minorHAnsi"/>
         </w:rPr>
       </w:pPr>
-      <w:bookmarkStart w:id="41" w:name="_Toc494153047"/>
+      <w:bookmarkStart w:id="43" w:name="_Toc494153047"/>
       <w:r>
         <w:rPr>
           <w:rFonts w:asciiTheme="minorHAnsi" w:hAnsiTheme="minorHAnsi" w:cstheme="minorHAnsi"/>
         </w:rPr>
         <w:t>Descripción</w:t>
       </w:r>
-      <w:bookmarkEnd w:id="41"/>
+      <w:bookmarkEnd w:id="43"/>
     </w:p>
     <w:p>
       <w:pPr>
@@ -11961,10 +11944,10 @@
           <w:lang w:eastAsia="ar-SA"/>
         </w:rPr>
       </w:pPr>
-      <w:bookmarkStart w:id="42" w:name="_Toc228206481"/>
-      <w:bookmarkStart w:id="43" w:name="_Toc228242381"/>
-      <w:bookmarkStart w:id="44" w:name="_Toc228266927"/>
-      <w:bookmarkStart w:id="45" w:name="_Toc234682919"/>
+      <w:bookmarkStart w:id="44" w:name="_Toc228206481"/>
+      <w:bookmarkStart w:id="45" w:name="_Toc228242381"/>
+      <w:bookmarkStart w:id="46" w:name="_Toc228266927"/>
+      <w:bookmarkStart w:id="47" w:name="_Toc234682919"/>
     </w:p>
     <w:p>
       <w:pPr>
@@ -12035,14 +12018,14 @@
           <w:rFonts w:asciiTheme="minorHAnsi" w:hAnsiTheme="minorHAnsi" w:cstheme="minorHAnsi"/>
         </w:rPr>
       </w:pPr>
-      <w:bookmarkStart w:id="46" w:name="_Toc494153048"/>
+      <w:bookmarkStart w:id="48" w:name="_Toc494153048"/>
       <w:r>
         <w:rPr>
           <w:rFonts w:asciiTheme="minorHAnsi" w:hAnsiTheme="minorHAnsi" w:cstheme="minorHAnsi"/>
         </w:rPr>
         <w:t>Caso de Uso 7- Modificar Mesas de Examen</w:t>
       </w:r>
-      <w:bookmarkEnd w:id="46"/>
+      <w:bookmarkEnd w:id="48"/>
     </w:p>
     <w:p>
       <w:pPr>
@@ -12051,14 +12034,14 @@
           <w:rFonts w:asciiTheme="minorHAnsi" w:hAnsiTheme="minorHAnsi" w:cstheme="minorHAnsi"/>
         </w:rPr>
       </w:pPr>
-      <w:bookmarkStart w:id="47" w:name="_Toc494153049"/>
+      <w:bookmarkStart w:id="49" w:name="_Toc494153049"/>
       <w:r>
         <w:rPr>
           <w:rFonts w:asciiTheme="minorHAnsi" w:hAnsiTheme="minorHAnsi" w:cstheme="minorHAnsi"/>
         </w:rPr>
         <w:t>Descripción</w:t>
       </w:r>
-      <w:bookmarkEnd w:id="47"/>
+      <w:bookmarkEnd w:id="49"/>
     </w:p>
     <w:p>
       <w:pPr>
@@ -12373,14 +12356,14 @@
           <w:rFonts w:asciiTheme="minorHAnsi" w:hAnsiTheme="minorHAnsi" w:cstheme="minorHAnsi"/>
         </w:rPr>
       </w:pPr>
-      <w:bookmarkStart w:id="48" w:name="_Toc494153050"/>
+      <w:bookmarkStart w:id="50" w:name="_Toc494153050"/>
       <w:r>
         <w:rPr>
           <w:rFonts w:asciiTheme="minorHAnsi" w:hAnsiTheme="minorHAnsi" w:cstheme="minorHAnsi"/>
         </w:rPr>
         <w:t>Caso de Uso 8- Crear Horarios de Cursada</w:t>
       </w:r>
-      <w:bookmarkEnd w:id="48"/>
+      <w:bookmarkEnd w:id="50"/>
     </w:p>
     <w:p>
       <w:pPr>
@@ -12389,14 +12372,14 @@
           <w:rFonts w:asciiTheme="minorHAnsi" w:hAnsiTheme="minorHAnsi" w:cstheme="minorHAnsi"/>
         </w:rPr>
       </w:pPr>
-      <w:bookmarkStart w:id="49" w:name="_Toc494153051"/>
+      <w:bookmarkStart w:id="51" w:name="_Toc494153051"/>
       <w:r>
         <w:rPr>
           <w:rFonts w:asciiTheme="minorHAnsi" w:hAnsiTheme="minorHAnsi" w:cstheme="minorHAnsi"/>
         </w:rPr>
         <w:t>Descripción</w:t>
       </w:r>
-      <w:bookmarkEnd w:id="49"/>
+      <w:bookmarkEnd w:id="51"/>
     </w:p>
     <w:p>
       <w:pPr>
@@ -12775,14 +12758,14 @@
           <w:rFonts w:asciiTheme="minorHAnsi" w:hAnsiTheme="minorHAnsi" w:cstheme="minorHAnsi"/>
         </w:rPr>
       </w:pPr>
-      <w:bookmarkStart w:id="50" w:name="_Toc494153052"/>
+      <w:bookmarkStart w:id="52" w:name="_Toc494153052"/>
       <w:r>
         <w:rPr>
           <w:rFonts w:asciiTheme="minorHAnsi" w:hAnsiTheme="minorHAnsi" w:cstheme="minorHAnsi"/>
         </w:rPr>
         <w:t>Caso de Uso 9- Crear Mesas de Examen</w:t>
       </w:r>
-      <w:bookmarkEnd w:id="50"/>
+      <w:bookmarkEnd w:id="52"/>
     </w:p>
     <w:p>
       <w:pPr>
@@ -12791,14 +12774,14 @@
           <w:rFonts w:asciiTheme="minorHAnsi" w:hAnsiTheme="minorHAnsi" w:cstheme="minorHAnsi"/>
         </w:rPr>
       </w:pPr>
-      <w:bookmarkStart w:id="51" w:name="_Toc494153053"/>
+      <w:bookmarkStart w:id="53" w:name="_Toc494153053"/>
       <w:r>
         <w:rPr>
           <w:rFonts w:asciiTheme="minorHAnsi" w:hAnsiTheme="minorHAnsi" w:cstheme="minorHAnsi"/>
         </w:rPr>
         <w:t>Descripción</w:t>
       </w:r>
-      <w:bookmarkEnd w:id="51"/>
+      <w:bookmarkEnd w:id="53"/>
     </w:p>
     <w:p>
       <w:pPr>
@@ -13145,7 +13128,7 @@
           <w:rFonts w:asciiTheme="minorHAnsi" w:hAnsiTheme="minorHAnsi" w:cstheme="minorHAnsi"/>
         </w:rPr>
       </w:pPr>
-      <w:bookmarkStart w:id="52" w:name="_Toc494153054"/>
+      <w:bookmarkStart w:id="54" w:name="_Toc494153054"/>
       <w:r>
         <w:rPr>
           <w:rFonts w:asciiTheme="minorHAnsi" w:hAnsiTheme="minorHAnsi" w:cstheme="minorHAnsi"/>
@@ -13164,7 +13147,7 @@
         </w:rPr>
         <w:t>Notificar</w:t>
       </w:r>
-      <w:bookmarkEnd w:id="52"/>
+      <w:bookmarkEnd w:id="54"/>
     </w:p>
     <w:p>
       <w:pPr>
@@ -13173,14 +13156,14 @@
           <w:rFonts w:asciiTheme="minorHAnsi" w:hAnsiTheme="minorHAnsi" w:cstheme="minorHAnsi"/>
         </w:rPr>
       </w:pPr>
-      <w:bookmarkStart w:id="53" w:name="_Toc494153055"/>
+      <w:bookmarkStart w:id="55" w:name="_Toc494153055"/>
       <w:r>
         <w:rPr>
           <w:rFonts w:asciiTheme="minorHAnsi" w:hAnsiTheme="minorHAnsi" w:cstheme="minorHAnsi"/>
         </w:rPr>
         <w:t>Descripción</w:t>
       </w:r>
-      <w:bookmarkEnd w:id="53"/>
+      <w:bookmarkEnd w:id="55"/>
     </w:p>
     <w:p>
       <w:pPr>
@@ -13576,7 +13559,7 @@
           <w:rFonts w:asciiTheme="minorHAnsi" w:hAnsiTheme="minorHAnsi" w:cstheme="minorHAnsi"/>
         </w:rPr>
       </w:pPr>
-      <w:bookmarkStart w:id="54" w:name="_Toc494153056"/>
+      <w:bookmarkStart w:id="56" w:name="_Toc494153056"/>
       <w:r>
         <w:rPr>
           <w:rFonts w:asciiTheme="minorHAnsi" w:hAnsiTheme="minorHAnsi" w:cstheme="minorHAnsi"/>
@@ -13589,7 +13572,7 @@
         </w:rPr>
         <w:t>- Informe Mesas de Examen</w:t>
       </w:r>
-      <w:bookmarkEnd w:id="54"/>
+      <w:bookmarkEnd w:id="56"/>
     </w:p>
     <w:p>
       <w:pPr>
@@ -13598,14 +13581,14 @@
           <w:rFonts w:asciiTheme="minorHAnsi" w:hAnsiTheme="minorHAnsi" w:cstheme="minorHAnsi"/>
         </w:rPr>
       </w:pPr>
-      <w:bookmarkStart w:id="55" w:name="_Toc494153057"/>
+      <w:bookmarkStart w:id="57" w:name="_Toc494153057"/>
       <w:r>
         <w:rPr>
           <w:rFonts w:asciiTheme="minorHAnsi" w:hAnsiTheme="minorHAnsi" w:cstheme="minorHAnsi"/>
         </w:rPr>
         <w:t>Descripción</w:t>
       </w:r>
-      <w:bookmarkEnd w:id="55"/>
+      <w:bookmarkEnd w:id="57"/>
     </w:p>
     <w:p>
       <w:pPr>
@@ -13957,7 +13940,7 @@
           <w:rFonts w:asciiTheme="minorHAnsi" w:hAnsiTheme="minorHAnsi" w:cstheme="minorHAnsi"/>
         </w:rPr>
       </w:pPr>
-      <w:bookmarkStart w:id="56" w:name="_Toc494153058"/>
+      <w:bookmarkStart w:id="58" w:name="_Toc494153058"/>
       <w:r>
         <w:rPr>
           <w:rFonts w:asciiTheme="minorHAnsi" w:hAnsiTheme="minorHAnsi" w:cstheme="minorHAnsi"/>
@@ -13970,7 +13953,7 @@
         </w:rPr>
         <w:t>- Informe Horarios de cursada</w:t>
       </w:r>
-      <w:bookmarkEnd w:id="56"/>
+      <w:bookmarkEnd w:id="58"/>
     </w:p>
     <w:p>
       <w:pPr>
@@ -13979,14 +13962,14 @@
           <w:rFonts w:asciiTheme="minorHAnsi" w:hAnsiTheme="minorHAnsi" w:cstheme="minorHAnsi"/>
         </w:rPr>
       </w:pPr>
-      <w:bookmarkStart w:id="57" w:name="_Toc494153059"/>
+      <w:bookmarkStart w:id="59" w:name="_Toc494153059"/>
       <w:r>
         <w:rPr>
           <w:rFonts w:asciiTheme="minorHAnsi" w:hAnsiTheme="minorHAnsi" w:cstheme="minorHAnsi"/>
         </w:rPr>
         <w:t>Descripción</w:t>
       </w:r>
-      <w:bookmarkEnd w:id="57"/>
+      <w:bookmarkEnd w:id="59"/>
     </w:p>
     <w:p>
       <w:pPr>
@@ -14268,7 +14251,7 @@
           <w:rFonts w:asciiTheme="minorHAnsi" w:hAnsiTheme="minorHAnsi" w:cstheme="minorHAnsi"/>
         </w:rPr>
       </w:pPr>
-      <w:bookmarkStart w:id="58" w:name="_Toc494153060"/>
+      <w:bookmarkStart w:id="60" w:name="_Toc494153060"/>
       <w:r>
         <w:rPr>
           <w:rFonts w:asciiTheme="minorHAnsi" w:hAnsiTheme="minorHAnsi" w:cstheme="minorHAnsi"/>
@@ -14282,7 +14265,7 @@
         </w:rPr>
         <w:t>- Buscar Aula</w:t>
       </w:r>
-      <w:bookmarkEnd w:id="58"/>
+      <w:bookmarkEnd w:id="60"/>
     </w:p>
     <w:p>
       <w:pPr>
@@ -14291,14 +14274,14 @@
           <w:rFonts w:asciiTheme="minorHAnsi" w:hAnsiTheme="minorHAnsi" w:cstheme="minorHAnsi"/>
         </w:rPr>
       </w:pPr>
-      <w:bookmarkStart w:id="59" w:name="_Toc494153061"/>
+      <w:bookmarkStart w:id="61" w:name="_Toc494153061"/>
       <w:r>
         <w:rPr>
           <w:rFonts w:asciiTheme="minorHAnsi" w:hAnsiTheme="minorHAnsi" w:cstheme="minorHAnsi"/>
         </w:rPr>
         <w:t>Descripción</w:t>
       </w:r>
-      <w:bookmarkEnd w:id="59"/>
+      <w:bookmarkEnd w:id="61"/>
     </w:p>
     <w:p>
       <w:pPr>
@@ -14569,14 +14552,14 @@
           <w:rFonts w:asciiTheme="minorHAnsi" w:hAnsiTheme="minorHAnsi" w:cstheme="minorHAnsi"/>
         </w:rPr>
       </w:pPr>
-      <w:bookmarkStart w:id="60" w:name="_Toc494153062"/>
+      <w:bookmarkStart w:id="62" w:name="_Toc494153062"/>
       <w:r>
         <w:rPr>
           <w:rFonts w:asciiTheme="minorHAnsi" w:hAnsiTheme="minorHAnsi" w:cstheme="minorHAnsi"/>
         </w:rPr>
         <w:t>Caso de Uso 14- Borrar  Horarios de Cursada</w:t>
       </w:r>
-      <w:bookmarkEnd w:id="60"/>
+      <w:bookmarkEnd w:id="62"/>
     </w:p>
     <w:p>
       <w:pPr>
@@ -14585,14 +14568,14 @@
           <w:rFonts w:asciiTheme="minorHAnsi" w:hAnsiTheme="minorHAnsi" w:cstheme="minorHAnsi"/>
         </w:rPr>
       </w:pPr>
-      <w:bookmarkStart w:id="61" w:name="_Toc494153063"/>
+      <w:bookmarkStart w:id="63" w:name="_Toc494153063"/>
       <w:r>
         <w:rPr>
           <w:rFonts w:asciiTheme="minorHAnsi" w:hAnsiTheme="minorHAnsi" w:cstheme="minorHAnsi"/>
         </w:rPr>
         <w:t>Descripción</w:t>
       </w:r>
-      <w:bookmarkEnd w:id="61"/>
+      <w:bookmarkEnd w:id="63"/>
     </w:p>
     <w:p>
       <w:pPr>
@@ -14885,7 +14868,7 @@
           <w:rFonts w:asciiTheme="minorHAnsi" w:hAnsiTheme="minorHAnsi" w:cstheme="minorHAnsi"/>
         </w:rPr>
       </w:pPr>
-      <w:bookmarkStart w:id="62" w:name="_Toc494153064"/>
+      <w:bookmarkStart w:id="64" w:name="_Toc494153064"/>
       <w:r>
         <w:rPr>
           <w:rFonts w:asciiTheme="minorHAnsi" w:hAnsiTheme="minorHAnsi" w:cstheme="minorHAnsi"/>
@@ -14899,7 +14882,7 @@
         </w:rPr>
         <w:t xml:space="preserve"> Mesas de Examen</w:t>
       </w:r>
-      <w:bookmarkEnd w:id="62"/>
+      <w:bookmarkEnd w:id="64"/>
     </w:p>
     <w:p>
       <w:pPr>
@@ -14908,14 +14891,14 @@
           <w:rFonts w:asciiTheme="minorHAnsi" w:hAnsiTheme="minorHAnsi" w:cstheme="minorHAnsi"/>
         </w:rPr>
       </w:pPr>
-      <w:bookmarkStart w:id="63" w:name="_Toc494153065"/>
+      <w:bookmarkStart w:id="65" w:name="_Toc494153065"/>
       <w:r>
         <w:rPr>
           <w:rFonts w:asciiTheme="minorHAnsi" w:hAnsiTheme="minorHAnsi" w:cstheme="minorHAnsi"/>
         </w:rPr>
         <w:t>Descripción</w:t>
       </w:r>
-      <w:bookmarkEnd w:id="63"/>
+      <w:bookmarkEnd w:id="65"/>
     </w:p>
     <w:p>
       <w:pPr>
@@ -15208,7 +15191,7 @@
           <w:rFonts w:asciiTheme="minorHAnsi" w:hAnsiTheme="minorHAnsi" w:cstheme="minorHAnsi"/>
         </w:rPr>
       </w:pPr>
-      <w:bookmarkStart w:id="64" w:name="_Toc494153066"/>
+      <w:bookmarkStart w:id="66" w:name="_Toc494153066"/>
       <w:r>
         <w:rPr>
           <w:rFonts w:asciiTheme="minorHAnsi" w:hAnsiTheme="minorHAnsi" w:cstheme="minorHAnsi"/>
@@ -15221,7 +15204,7 @@
         </w:rPr>
         <w:t>- Modificar  Aula</w:t>
       </w:r>
-      <w:bookmarkEnd w:id="64"/>
+      <w:bookmarkEnd w:id="66"/>
     </w:p>
     <w:p>
       <w:pPr>
@@ -15230,14 +15213,14 @@
           <w:rFonts w:asciiTheme="minorHAnsi" w:hAnsiTheme="minorHAnsi" w:cstheme="minorHAnsi"/>
         </w:rPr>
       </w:pPr>
-      <w:bookmarkStart w:id="65" w:name="_Toc494153067"/>
+      <w:bookmarkStart w:id="67" w:name="_Toc494153067"/>
       <w:r>
         <w:rPr>
           <w:rFonts w:asciiTheme="minorHAnsi" w:hAnsiTheme="minorHAnsi" w:cstheme="minorHAnsi"/>
         </w:rPr>
         <w:t>Descripción</w:t>
       </w:r>
-      <w:bookmarkEnd w:id="65"/>
+      <w:bookmarkEnd w:id="67"/>
     </w:p>
     <w:p>
       <w:pPr>
@@ -15482,7 +15465,7 @@
           <w:rFonts w:asciiTheme="minorHAnsi" w:hAnsiTheme="minorHAnsi" w:cstheme="minorHAnsi"/>
         </w:rPr>
       </w:pPr>
-      <w:bookmarkStart w:id="66" w:name="_Toc494153068"/>
+      <w:bookmarkStart w:id="68" w:name="_Toc494153068"/>
       <w:r>
         <w:rPr>
           <w:rFonts w:asciiTheme="minorHAnsi" w:hAnsiTheme="minorHAnsi" w:cstheme="minorHAnsi"/>
@@ -15495,7 +15478,7 @@
         </w:rPr>
         <w:t>- Borrar  Aula</w:t>
       </w:r>
-      <w:bookmarkEnd w:id="66"/>
+      <w:bookmarkEnd w:id="68"/>
     </w:p>
     <w:p>
       <w:pPr>
@@ -15504,14 +15487,14 @@
           <w:rFonts w:asciiTheme="minorHAnsi" w:hAnsiTheme="minorHAnsi" w:cstheme="minorHAnsi"/>
         </w:rPr>
       </w:pPr>
-      <w:bookmarkStart w:id="67" w:name="_Toc494153069"/>
+      <w:bookmarkStart w:id="69" w:name="_Toc494153069"/>
       <w:r>
         <w:rPr>
           <w:rFonts w:asciiTheme="minorHAnsi" w:hAnsiTheme="minorHAnsi" w:cstheme="minorHAnsi"/>
         </w:rPr>
         <w:t>Descripción</w:t>
       </w:r>
-      <w:bookmarkEnd w:id="67"/>
+      <w:bookmarkEnd w:id="69"/>
     </w:p>
     <w:p>
       <w:pPr>
@@ -15740,7 +15723,7 @@
           <w:rFonts w:asciiTheme="minorHAnsi" w:hAnsiTheme="minorHAnsi" w:cstheme="minorHAnsi"/>
         </w:rPr>
       </w:pPr>
-      <w:bookmarkStart w:id="68" w:name="_Toc494153070"/>
+      <w:bookmarkStart w:id="70" w:name="_Toc494153070"/>
       <w:r>
         <w:rPr>
           <w:rFonts w:asciiTheme="minorHAnsi" w:hAnsiTheme="minorHAnsi" w:cstheme="minorHAnsi"/>
@@ -15753,7 +15736,7 @@
         </w:rPr>
         <w:t>- Generar horarios de  Aula</w:t>
       </w:r>
-      <w:bookmarkEnd w:id="68"/>
+      <w:bookmarkEnd w:id="70"/>
     </w:p>
     <w:p>
       <w:pPr>
@@ -15762,14 +15745,14 @@
           <w:rFonts w:asciiTheme="minorHAnsi" w:hAnsiTheme="minorHAnsi" w:cstheme="minorHAnsi"/>
         </w:rPr>
       </w:pPr>
-      <w:bookmarkStart w:id="69" w:name="_Toc494153071"/>
+      <w:bookmarkStart w:id="71" w:name="_Toc494153071"/>
       <w:r>
         <w:rPr>
           <w:rFonts w:asciiTheme="minorHAnsi" w:hAnsiTheme="minorHAnsi" w:cstheme="minorHAnsi"/>
         </w:rPr>
         <w:t>Descripción</w:t>
       </w:r>
-      <w:bookmarkEnd w:id="69"/>
+      <w:bookmarkEnd w:id="71"/>
     </w:p>
     <w:p>
       <w:pPr>
@@ -16076,7 +16059,7 @@
           <w:rFonts w:asciiTheme="minorHAnsi" w:hAnsiTheme="minorHAnsi" w:cstheme="minorHAnsi"/>
         </w:rPr>
       </w:pPr>
-      <w:bookmarkStart w:id="70" w:name="_Toc494153072"/>
+      <w:bookmarkStart w:id="72" w:name="_Toc494153072"/>
       <w:r>
         <w:rPr>
           <w:rFonts w:asciiTheme="minorHAnsi" w:hAnsiTheme="minorHAnsi" w:cstheme="minorHAnsi"/>
@@ -16089,7 +16072,7 @@
         </w:rPr>
         <w:t>- Buscar Carrera</w:t>
       </w:r>
-      <w:bookmarkEnd w:id="70"/>
+      <w:bookmarkEnd w:id="72"/>
     </w:p>
     <w:p>
       <w:pPr>
@@ -16098,14 +16081,14 @@
           <w:rFonts w:asciiTheme="minorHAnsi" w:hAnsiTheme="minorHAnsi" w:cstheme="minorHAnsi"/>
         </w:rPr>
       </w:pPr>
-      <w:bookmarkStart w:id="71" w:name="_Toc494153073"/>
+      <w:bookmarkStart w:id="73" w:name="_Toc494153073"/>
       <w:r>
         <w:rPr>
           <w:rFonts w:asciiTheme="minorHAnsi" w:hAnsiTheme="minorHAnsi" w:cstheme="minorHAnsi"/>
         </w:rPr>
         <w:t>Descripción</w:t>
       </w:r>
-      <w:bookmarkEnd w:id="71"/>
+      <w:bookmarkEnd w:id="73"/>
     </w:p>
     <w:p>
       <w:pPr>
@@ -16447,7 +16430,7 @@
           <w:rFonts w:asciiTheme="minorHAnsi" w:hAnsiTheme="minorHAnsi" w:cstheme="minorHAnsi"/>
         </w:rPr>
       </w:pPr>
-      <w:bookmarkStart w:id="72" w:name="_Toc494153074"/>
+      <w:bookmarkStart w:id="74" w:name="_Toc494153074"/>
       <w:r>
         <w:rPr>
           <w:rFonts w:asciiTheme="minorHAnsi" w:hAnsiTheme="minorHAnsi" w:cstheme="minorHAnsi"/>
@@ -16460,7 +16443,7 @@
         </w:rPr>
         <w:t>- Modificar  Carrera</w:t>
       </w:r>
-      <w:bookmarkEnd w:id="72"/>
+      <w:bookmarkEnd w:id="74"/>
     </w:p>
     <w:p>
       <w:pPr>
@@ -16469,14 +16452,14 @@
           <w:rFonts w:asciiTheme="minorHAnsi" w:hAnsiTheme="minorHAnsi" w:cstheme="minorHAnsi"/>
         </w:rPr>
       </w:pPr>
-      <w:bookmarkStart w:id="73" w:name="_Toc494153075"/>
+      <w:bookmarkStart w:id="75" w:name="_Toc494153075"/>
       <w:r>
         <w:rPr>
           <w:rFonts w:asciiTheme="minorHAnsi" w:hAnsiTheme="minorHAnsi" w:cstheme="minorHAnsi"/>
         </w:rPr>
         <w:t>Descripción</w:t>
       </w:r>
-      <w:bookmarkEnd w:id="73"/>
+      <w:bookmarkEnd w:id="75"/>
     </w:p>
     <w:p>
       <w:pPr>
@@ -16721,7 +16704,7 @@
           <w:rFonts w:asciiTheme="minorHAnsi" w:hAnsiTheme="minorHAnsi" w:cstheme="minorHAnsi"/>
         </w:rPr>
       </w:pPr>
-      <w:bookmarkStart w:id="74" w:name="_Toc494153076"/>
+      <w:bookmarkStart w:id="76" w:name="_Toc494153076"/>
       <w:r>
         <w:rPr>
           <w:rFonts w:asciiTheme="minorHAnsi" w:hAnsiTheme="minorHAnsi" w:cstheme="minorHAnsi"/>
@@ -16734,7 +16717,7 @@
         </w:rPr>
         <w:t>- Borrar  Carrera</w:t>
       </w:r>
-      <w:bookmarkEnd w:id="74"/>
+      <w:bookmarkEnd w:id="76"/>
     </w:p>
     <w:p>
       <w:pPr>
@@ -16743,14 +16726,14 @@
           <w:rFonts w:asciiTheme="minorHAnsi" w:hAnsiTheme="minorHAnsi" w:cstheme="minorHAnsi"/>
         </w:rPr>
       </w:pPr>
-      <w:bookmarkStart w:id="75" w:name="_Toc494153077"/>
+      <w:bookmarkStart w:id="77" w:name="_Toc494153077"/>
       <w:r>
         <w:rPr>
           <w:rFonts w:asciiTheme="minorHAnsi" w:hAnsiTheme="minorHAnsi" w:cstheme="minorHAnsi"/>
         </w:rPr>
         <w:t>Descripción</w:t>
       </w:r>
-      <w:bookmarkEnd w:id="75"/>
+      <w:bookmarkEnd w:id="77"/>
     </w:p>
     <w:p>
       <w:pPr>
@@ -17042,7 +17025,7 @@
           <w:rFonts w:asciiTheme="minorHAnsi" w:hAnsiTheme="minorHAnsi" w:cstheme="minorHAnsi"/>
         </w:rPr>
       </w:pPr>
-      <w:bookmarkStart w:id="76" w:name="_Toc494153078"/>
+      <w:bookmarkStart w:id="78" w:name="_Toc494153078"/>
       <w:r>
         <w:rPr>
           <w:rFonts w:asciiTheme="minorHAnsi" w:hAnsiTheme="minorHAnsi" w:cstheme="minorHAnsi"/>
@@ -17061,7 +17044,7 @@
         </w:rPr>
         <w:t>Usuario</w:t>
       </w:r>
-      <w:bookmarkEnd w:id="76"/>
+      <w:bookmarkEnd w:id="78"/>
     </w:p>
     <w:p>
       <w:pPr>
@@ -17070,14 +17053,14 @@
           <w:rFonts w:asciiTheme="minorHAnsi" w:hAnsiTheme="minorHAnsi" w:cstheme="minorHAnsi"/>
         </w:rPr>
       </w:pPr>
-      <w:bookmarkStart w:id="77" w:name="_Toc494153079"/>
+      <w:bookmarkStart w:id="79" w:name="_Toc494153079"/>
       <w:r>
         <w:rPr>
           <w:rFonts w:asciiTheme="minorHAnsi" w:hAnsiTheme="minorHAnsi" w:cstheme="minorHAnsi"/>
         </w:rPr>
         <w:t>Descripción</w:t>
       </w:r>
-      <w:bookmarkEnd w:id="77"/>
+      <w:bookmarkEnd w:id="79"/>
     </w:p>
     <w:p>
       <w:pPr>
@@ -17437,7 +17420,7 @@
           <w:rFonts w:asciiTheme="minorHAnsi" w:hAnsiTheme="minorHAnsi" w:cstheme="minorHAnsi"/>
         </w:rPr>
       </w:pPr>
-      <w:bookmarkStart w:id="78" w:name="_Toc494153080"/>
+      <w:bookmarkStart w:id="80" w:name="_Toc494153080"/>
       <w:r>
         <w:rPr>
           <w:rFonts w:asciiTheme="minorHAnsi" w:hAnsiTheme="minorHAnsi" w:cstheme="minorHAnsi"/>
@@ -17456,7 +17439,7 @@
         </w:rPr>
         <w:t>Usuario</w:t>
       </w:r>
-      <w:bookmarkEnd w:id="78"/>
+      <w:bookmarkEnd w:id="80"/>
     </w:p>
     <w:p>
       <w:pPr>
@@ -17465,14 +17448,14 @@
           <w:rFonts w:asciiTheme="minorHAnsi" w:hAnsiTheme="minorHAnsi" w:cstheme="minorHAnsi"/>
         </w:rPr>
       </w:pPr>
-      <w:bookmarkStart w:id="79" w:name="_Toc494153081"/>
+      <w:bookmarkStart w:id="81" w:name="_Toc494153081"/>
       <w:r>
         <w:rPr>
           <w:rFonts w:asciiTheme="minorHAnsi" w:hAnsiTheme="minorHAnsi" w:cstheme="minorHAnsi"/>
         </w:rPr>
         <w:t>Descripción</w:t>
       </w:r>
-      <w:bookmarkEnd w:id="79"/>
+      <w:bookmarkEnd w:id="81"/>
     </w:p>
     <w:p>
       <w:pPr>
@@ -17793,7 +17776,7 @@
           <w:rFonts w:asciiTheme="minorHAnsi" w:hAnsiTheme="minorHAnsi" w:cstheme="minorHAnsi"/>
         </w:rPr>
       </w:pPr>
-      <w:bookmarkStart w:id="80" w:name="_Toc494153082"/>
+      <w:bookmarkStart w:id="82" w:name="_Toc494153082"/>
       <w:r>
         <w:rPr>
           <w:rFonts w:asciiTheme="minorHAnsi" w:hAnsiTheme="minorHAnsi" w:cstheme="minorHAnsi"/>
@@ -17812,7 +17795,7 @@
         </w:rPr>
         <w:t>Usuario</w:t>
       </w:r>
-      <w:bookmarkEnd w:id="80"/>
+      <w:bookmarkEnd w:id="82"/>
     </w:p>
     <w:p>
       <w:pPr>
@@ -17821,14 +17804,14 @@
           <w:rFonts w:asciiTheme="minorHAnsi" w:hAnsiTheme="minorHAnsi" w:cstheme="minorHAnsi"/>
         </w:rPr>
       </w:pPr>
-      <w:bookmarkStart w:id="81" w:name="_Toc494153083"/>
+      <w:bookmarkStart w:id="83" w:name="_Toc494153083"/>
       <w:r>
         <w:rPr>
           <w:rFonts w:asciiTheme="minorHAnsi" w:hAnsiTheme="minorHAnsi" w:cstheme="minorHAnsi"/>
         </w:rPr>
         <w:t>Descripción</w:t>
       </w:r>
-      <w:bookmarkEnd w:id="81"/>
+      <w:bookmarkEnd w:id="83"/>
     </w:p>
     <w:p>
       <w:pPr>
@@ -18317,7 +18300,7 @@
           <w:rFonts w:asciiTheme="minorHAnsi" w:hAnsiTheme="minorHAnsi" w:cstheme="minorHAnsi"/>
         </w:rPr>
       </w:pPr>
-      <w:bookmarkStart w:id="82" w:name="_Toc494153084"/>
+      <w:bookmarkStart w:id="84" w:name="_Toc494153084"/>
       <w:r>
         <w:rPr>
           <w:rFonts w:asciiTheme="minorHAnsi" w:hAnsiTheme="minorHAnsi" w:cstheme="minorHAnsi"/>
@@ -18336,7 +18319,7 @@
         </w:rPr>
         <w:t>Usuario</w:t>
       </w:r>
-      <w:bookmarkEnd w:id="82"/>
+      <w:bookmarkEnd w:id="84"/>
     </w:p>
     <w:p>
       <w:pPr>
@@ -18345,14 +18328,14 @@
           <w:rFonts w:asciiTheme="minorHAnsi" w:hAnsiTheme="minorHAnsi" w:cstheme="minorHAnsi"/>
         </w:rPr>
       </w:pPr>
-      <w:bookmarkStart w:id="83" w:name="_Toc494153085"/>
+      <w:bookmarkStart w:id="85" w:name="_Toc494153085"/>
       <w:r>
         <w:rPr>
           <w:rFonts w:asciiTheme="minorHAnsi" w:hAnsiTheme="minorHAnsi" w:cstheme="minorHAnsi"/>
         </w:rPr>
         <w:t>Descripción</w:t>
       </w:r>
-      <w:bookmarkEnd w:id="83"/>
+      <w:bookmarkEnd w:id="85"/>
     </w:p>
     <w:p>
       <w:pPr>
@@ -18736,7 +18719,7 @@
           <w:rFonts w:asciiTheme="minorHAnsi" w:hAnsiTheme="minorHAnsi" w:cstheme="minorHAnsi"/>
         </w:rPr>
       </w:pPr>
-      <w:bookmarkStart w:id="84" w:name="_Toc494153086"/>
+      <w:bookmarkStart w:id="86" w:name="_Toc494153086"/>
       <w:r>
         <w:rPr>
           <w:rFonts w:asciiTheme="minorHAnsi" w:hAnsiTheme="minorHAnsi" w:cstheme="minorHAnsi"/>
@@ -18755,7 +18738,7 @@
         </w:rPr>
         <w:t>Rol</w:t>
       </w:r>
-      <w:bookmarkEnd w:id="84"/>
+      <w:bookmarkEnd w:id="86"/>
     </w:p>
     <w:p>
       <w:pPr>
@@ -18764,14 +18747,14 @@
           <w:rFonts w:asciiTheme="minorHAnsi" w:hAnsiTheme="minorHAnsi" w:cstheme="minorHAnsi"/>
         </w:rPr>
       </w:pPr>
-      <w:bookmarkStart w:id="85" w:name="_Toc494153087"/>
+      <w:bookmarkStart w:id="87" w:name="_Toc494153087"/>
       <w:r>
         <w:rPr>
           <w:rFonts w:asciiTheme="minorHAnsi" w:hAnsiTheme="minorHAnsi" w:cstheme="minorHAnsi"/>
         </w:rPr>
         <w:t>Descripción</w:t>
       </w:r>
-      <w:bookmarkEnd w:id="85"/>
+      <w:bookmarkEnd w:id="87"/>
     </w:p>
     <w:p>
       <w:pPr>
@@ -19143,7 +19126,7 @@
           <w:rFonts w:asciiTheme="minorHAnsi" w:hAnsiTheme="minorHAnsi" w:cstheme="minorHAnsi"/>
         </w:rPr>
       </w:pPr>
-      <w:bookmarkStart w:id="86" w:name="_Toc494153088"/>
+      <w:bookmarkStart w:id="88" w:name="_Toc494153088"/>
       <w:r>
         <w:rPr>
           <w:rFonts w:asciiTheme="minorHAnsi" w:hAnsiTheme="minorHAnsi" w:cstheme="minorHAnsi"/>
@@ -19162,7 +19145,7 @@
         </w:rPr>
         <w:t>Rol</w:t>
       </w:r>
-      <w:bookmarkEnd w:id="86"/>
+      <w:bookmarkEnd w:id="88"/>
     </w:p>
     <w:p>
       <w:pPr>
@@ -19171,14 +19154,14 @@
           <w:rFonts w:asciiTheme="minorHAnsi" w:hAnsiTheme="minorHAnsi" w:cstheme="minorHAnsi"/>
         </w:rPr>
       </w:pPr>
-      <w:bookmarkStart w:id="87" w:name="_Toc494153089"/>
+      <w:bookmarkStart w:id="89" w:name="_Toc494153089"/>
       <w:r>
         <w:rPr>
           <w:rFonts w:asciiTheme="minorHAnsi" w:hAnsiTheme="minorHAnsi" w:cstheme="minorHAnsi"/>
         </w:rPr>
         <w:t>Descripción</w:t>
       </w:r>
-      <w:bookmarkEnd w:id="87"/>
+      <w:bookmarkEnd w:id="89"/>
     </w:p>
     <w:p>
       <w:pPr>
@@ -19491,7 +19474,7 @@
           <w:rFonts w:asciiTheme="minorHAnsi" w:hAnsiTheme="minorHAnsi" w:cstheme="minorHAnsi"/>
         </w:rPr>
       </w:pPr>
-      <w:bookmarkStart w:id="88" w:name="_Toc494153090"/>
+      <w:bookmarkStart w:id="90" w:name="_Toc494153090"/>
       <w:r>
         <w:rPr>
           <w:rFonts w:asciiTheme="minorHAnsi" w:hAnsiTheme="minorHAnsi" w:cstheme="minorHAnsi"/>
@@ -19510,7 +19493,7 @@
         </w:rPr>
         <w:t>Rol</w:t>
       </w:r>
-      <w:bookmarkEnd w:id="88"/>
+      <w:bookmarkEnd w:id="90"/>
     </w:p>
     <w:p>
       <w:pPr>
@@ -19519,14 +19502,14 @@
           <w:rFonts w:asciiTheme="minorHAnsi" w:hAnsiTheme="minorHAnsi" w:cstheme="minorHAnsi"/>
         </w:rPr>
       </w:pPr>
-      <w:bookmarkStart w:id="89" w:name="_Toc494153091"/>
+      <w:bookmarkStart w:id="91" w:name="_Toc494153091"/>
       <w:r>
         <w:rPr>
           <w:rFonts w:asciiTheme="minorHAnsi" w:hAnsiTheme="minorHAnsi" w:cstheme="minorHAnsi"/>
         </w:rPr>
         <w:t>Descripción</w:t>
       </w:r>
-      <w:bookmarkEnd w:id="89"/>
+      <w:bookmarkEnd w:id="91"/>
     </w:p>
     <w:p>
       <w:pPr>
@@ -19967,7 +19950,7 @@
           <w:rFonts w:asciiTheme="minorHAnsi" w:hAnsiTheme="minorHAnsi" w:cstheme="minorHAnsi"/>
         </w:rPr>
       </w:pPr>
-      <w:bookmarkStart w:id="90" w:name="_Toc494153092"/>
+      <w:bookmarkStart w:id="92" w:name="_Toc494153092"/>
       <w:r>
         <w:rPr>
           <w:rFonts w:asciiTheme="minorHAnsi" w:hAnsiTheme="minorHAnsi" w:cstheme="minorHAnsi"/>
@@ -19986,7 +19969,7 @@
         </w:rPr>
         <w:t>Rol</w:t>
       </w:r>
-      <w:bookmarkEnd w:id="90"/>
+      <w:bookmarkEnd w:id="92"/>
     </w:p>
     <w:p>
       <w:pPr>
@@ -19995,14 +19978,14 @@
           <w:rFonts w:asciiTheme="minorHAnsi" w:hAnsiTheme="minorHAnsi" w:cstheme="minorHAnsi"/>
         </w:rPr>
       </w:pPr>
-      <w:bookmarkStart w:id="91" w:name="_Toc494153093"/>
+      <w:bookmarkStart w:id="93" w:name="_Toc494153093"/>
       <w:r>
         <w:rPr>
           <w:rFonts w:asciiTheme="minorHAnsi" w:hAnsiTheme="minorHAnsi" w:cstheme="minorHAnsi"/>
         </w:rPr>
         <w:t>Descripción</w:t>
       </w:r>
-      <w:bookmarkEnd w:id="91"/>
+      <w:bookmarkEnd w:id="93"/>
     </w:p>
     <w:p>
       <w:pPr>
@@ -20448,7 +20431,7 @@
           <w:rFonts w:asciiTheme="minorHAnsi" w:hAnsiTheme="minorHAnsi" w:cstheme="minorHAnsi"/>
         </w:rPr>
       </w:pPr>
-      <w:bookmarkStart w:id="92" w:name="_Toc494153094"/>
+      <w:bookmarkStart w:id="94" w:name="_Toc494153094"/>
       <w:r>
         <w:rPr>
           <w:rFonts w:asciiTheme="minorHAnsi" w:hAnsiTheme="minorHAnsi" w:cstheme="minorHAnsi"/>
@@ -20468,7 +20451,7 @@
         </w:rPr>
         <w:t>Permiso</w:t>
       </w:r>
-      <w:bookmarkEnd w:id="92"/>
+      <w:bookmarkEnd w:id="94"/>
     </w:p>
     <w:p>
       <w:pPr>
@@ -20477,14 +20460,14 @@
           <w:rFonts w:asciiTheme="minorHAnsi" w:hAnsiTheme="minorHAnsi" w:cstheme="minorHAnsi"/>
         </w:rPr>
       </w:pPr>
-      <w:bookmarkStart w:id="93" w:name="_Toc494153095"/>
+      <w:bookmarkStart w:id="95" w:name="_Toc494153095"/>
       <w:r>
         <w:rPr>
           <w:rFonts w:asciiTheme="minorHAnsi" w:hAnsiTheme="minorHAnsi" w:cstheme="minorHAnsi"/>
         </w:rPr>
         <w:t>Descripción</w:t>
       </w:r>
-      <w:bookmarkEnd w:id="93"/>
+      <w:bookmarkEnd w:id="95"/>
     </w:p>
     <w:p>
       <w:pPr>
@@ -20785,7 +20768,7 @@
           <w:rFonts w:asciiTheme="minorHAnsi" w:hAnsiTheme="minorHAnsi" w:cstheme="minorHAnsi"/>
         </w:rPr>
       </w:pPr>
-      <w:bookmarkStart w:id="94" w:name="_Toc494153096"/>
+      <w:bookmarkStart w:id="96" w:name="_Toc494153096"/>
       <w:r>
         <w:rPr>
           <w:rFonts w:asciiTheme="minorHAnsi" w:hAnsiTheme="minorHAnsi" w:cstheme="minorHAnsi"/>
@@ -20804,7 +20787,7 @@
         </w:rPr>
         <w:t>Permiso</w:t>
       </w:r>
-      <w:bookmarkEnd w:id="94"/>
+      <w:bookmarkEnd w:id="96"/>
     </w:p>
     <w:p>
       <w:pPr>
@@ -20813,14 +20796,14 @@
           <w:rFonts w:asciiTheme="minorHAnsi" w:hAnsiTheme="minorHAnsi" w:cstheme="minorHAnsi"/>
         </w:rPr>
       </w:pPr>
-      <w:bookmarkStart w:id="95" w:name="_Toc494153097"/>
+      <w:bookmarkStart w:id="97" w:name="_Toc494153097"/>
       <w:r>
         <w:rPr>
           <w:rFonts w:asciiTheme="minorHAnsi" w:hAnsiTheme="minorHAnsi" w:cstheme="minorHAnsi"/>
         </w:rPr>
         <w:t>Descripción</w:t>
       </w:r>
-      <w:bookmarkEnd w:id="95"/>
+      <w:bookmarkEnd w:id="97"/>
     </w:p>
     <w:p>
       <w:pPr>
@@ -21138,7 +21121,7 @@
           <w:rFonts w:asciiTheme="minorHAnsi" w:hAnsiTheme="minorHAnsi" w:cstheme="minorHAnsi"/>
         </w:rPr>
       </w:pPr>
-      <w:bookmarkStart w:id="96" w:name="_Toc494153098"/>
+      <w:bookmarkStart w:id="98" w:name="_Toc494153098"/>
       <w:r>
         <w:rPr>
           <w:rFonts w:asciiTheme="minorHAnsi" w:hAnsiTheme="minorHAnsi" w:cstheme="minorHAnsi"/>
@@ -21158,7 +21141,7 @@
         </w:rPr>
         <w:t>Permiso</w:t>
       </w:r>
-      <w:bookmarkEnd w:id="96"/>
+      <w:bookmarkEnd w:id="98"/>
     </w:p>
     <w:p>
       <w:pPr>
@@ -21167,14 +21150,14 @@
           <w:rFonts w:asciiTheme="minorHAnsi" w:hAnsiTheme="minorHAnsi" w:cstheme="minorHAnsi"/>
         </w:rPr>
       </w:pPr>
-      <w:bookmarkStart w:id="97" w:name="_Toc494153099"/>
+      <w:bookmarkStart w:id="99" w:name="_Toc494153099"/>
       <w:r>
         <w:rPr>
           <w:rFonts w:asciiTheme="minorHAnsi" w:hAnsiTheme="minorHAnsi" w:cstheme="minorHAnsi"/>
         </w:rPr>
         <w:t>Descripción</w:t>
       </w:r>
-      <w:bookmarkEnd w:id="97"/>
+      <w:bookmarkEnd w:id="99"/>
     </w:p>
     <w:p>
       <w:pPr>
@@ -21547,15 +21530,15 @@
       <w:pPr>
         <w:pStyle w:val="PSI-Ttulo1"/>
       </w:pPr>
-      <w:bookmarkStart w:id="98" w:name="_Toc494153100"/>
+      <w:bookmarkStart w:id="100" w:name="_Toc494153100"/>
       <w:r>
         <w:t>Diagramas Asociados</w:t>
       </w:r>
-      <w:bookmarkEnd w:id="42"/>
-      <w:bookmarkEnd w:id="43"/>
       <w:bookmarkEnd w:id="44"/>
       <w:bookmarkEnd w:id="45"/>
-      <w:bookmarkEnd w:id="98"/>
+      <w:bookmarkEnd w:id="46"/>
+      <w:bookmarkEnd w:id="47"/>
+      <w:bookmarkEnd w:id="100"/>
     </w:p>
     <w:p>
       <w:pPr>
@@ -21564,16 +21547,16 @@
           <w:rFonts w:asciiTheme="minorHAnsi" w:hAnsiTheme="minorHAnsi" w:cstheme="minorHAnsi"/>
         </w:rPr>
       </w:pPr>
-      <w:bookmarkStart w:id="99" w:name="_Toc234903959"/>
-      <w:bookmarkStart w:id="100" w:name="_Toc494153101"/>
+      <w:bookmarkStart w:id="101" w:name="_Toc234903959"/>
+      <w:bookmarkStart w:id="102" w:name="_Toc494153101"/>
       <w:r>
         <w:rPr>
           <w:rFonts w:asciiTheme="minorHAnsi" w:hAnsiTheme="minorHAnsi" w:cstheme="minorHAnsi"/>
         </w:rPr>
         <w:t>Diagrama de casos de uso</w:t>
       </w:r>
-      <w:bookmarkEnd w:id="99"/>
-      <w:bookmarkEnd w:id="100"/>
+      <w:bookmarkEnd w:id="101"/>
+      <w:bookmarkEnd w:id="102"/>
     </w:p>
     <w:p>
       <w:pPr>
@@ -21658,7 +21641,7 @@
         </w:rPr>
         <w:lastRenderedPageBreak/>
         <w:drawing>
-          <wp:inline distT="0" distB="0" distL="0" distR="0">
+          <wp:inline distT="0" distB="0" distL="0" distR="0" wp14:anchorId="3ACBBBAF" wp14:editId="34EC0C74">
             <wp:extent cx="5400040" cy="3987492"/>
             <wp:effectExtent l="0" t="0" r="0" b="0"/>
             <wp:docPr id="1" name="Imagen 1" descr="C:\Users\usuario\Desktop\Tempus\yenu.git\trunk\03. Analisis y diseño\02. Casos de uso\01. Diagramas\01. Casos de uso\DCU - Tempus detallado.jpg"/>
@@ -21675,7 +21658,7 @@
                     </pic:cNvPicPr>
                   </pic:nvPicPr>
                   <pic:blipFill>
-                    <a:blip r:embed="rId15" cstate="print">
+                    <a:blip r:embed="rId16" cstate="print">
                       <a:extLst>
                         <a:ext uri="{28A0092B-C50C-407E-A947-70E740481C1C}">
                           <a14:useLocalDpi xmlns:a14="http://schemas.microsoft.com/office/drawing/2010/main" val="0"/>
@@ -21714,14 +21697,14 @@
           <w:rFonts w:asciiTheme="minorHAnsi" w:hAnsiTheme="minorHAnsi" w:cstheme="minorHAnsi"/>
         </w:rPr>
       </w:pPr>
-      <w:bookmarkStart w:id="101" w:name="_Toc494153102"/>
+      <w:bookmarkStart w:id="103" w:name="_Toc494153102"/>
       <w:r>
         <w:rPr>
           <w:rFonts w:asciiTheme="minorHAnsi" w:hAnsiTheme="minorHAnsi" w:cstheme="minorHAnsi"/>
         </w:rPr>
         <w:t>Diagramas de Paquetes</w:t>
       </w:r>
-      <w:bookmarkEnd w:id="101"/>
+      <w:bookmarkEnd w:id="103"/>
     </w:p>
     <w:p>
       <w:pPr>
@@ -21805,7 +21788,7 @@
         </w:rPr>
         <w:lastRenderedPageBreak/>
         <w:drawing>
-          <wp:inline distT="0" distB="0" distL="0" distR="0" wp14:anchorId="0AF9AB07" wp14:editId="2722EAB6">
+          <wp:inline distT="0" distB="0" distL="0" distR="0" wp14:anchorId="5EA69CD9" wp14:editId="38DC2173">
             <wp:extent cx="3955311" cy="2829244"/>
             <wp:effectExtent l="19050" t="0" r="7089" b="0"/>
             <wp:docPr id="9" name="8 Imagen" descr="Diagrama4.JPG"/>
@@ -21820,7 +21803,7 @@
                     <pic:cNvPicPr/>
                   </pic:nvPicPr>
                   <pic:blipFill>
-                    <a:blip r:embed="rId16" cstate="print"/>
+                    <a:blip r:embed="rId17" cstate="print"/>
                     <a:stretch>
                       <a:fillRect/>
                     </a:stretch>
@@ -21848,14 +21831,14 @@
           <w:rFonts w:asciiTheme="minorHAnsi" w:hAnsiTheme="minorHAnsi" w:cstheme="minorHAnsi"/>
         </w:rPr>
       </w:pPr>
-      <w:bookmarkStart w:id="102" w:name="_Toc494153103"/>
+      <w:bookmarkStart w:id="104" w:name="_Toc494153103"/>
       <w:r>
         <w:rPr>
           <w:rFonts w:asciiTheme="minorHAnsi" w:hAnsiTheme="minorHAnsi" w:cstheme="minorHAnsi"/>
         </w:rPr>
         <w:t>Diagrama de componentes</w:t>
       </w:r>
-      <w:bookmarkEnd w:id="102"/>
+      <w:bookmarkEnd w:id="104"/>
     </w:p>
     <w:p>
       <w:pPr>
@@ -21943,7 +21926,7 @@
         </w:rPr>
         <w:lastRenderedPageBreak/>
         <w:drawing>
-          <wp:inline distT="0" distB="0" distL="0" distR="0" wp14:anchorId="01930051" wp14:editId="7F7FDFBD">
+          <wp:inline distT="0" distB="0" distL="0" distR="0" wp14:anchorId="6FFC12D7" wp14:editId="346BA8AF">
             <wp:extent cx="5121771" cy="3285426"/>
             <wp:effectExtent l="19050" t="0" r="2679" b="0"/>
             <wp:docPr id="10" name="9 Imagen" descr="Diagrama5.JPG"/>
@@ -21958,7 +21941,7 @@
                     <pic:cNvPicPr/>
                   </pic:nvPicPr>
                   <pic:blipFill>
-                    <a:blip r:embed="rId17" cstate="print"/>
+                    <a:blip r:embed="rId18" cstate="print"/>
                     <a:stretch>
                       <a:fillRect/>
                     </a:stretch>
@@ -21994,14 +21977,14 @@
           <w:rFonts w:asciiTheme="minorHAnsi" w:hAnsiTheme="minorHAnsi" w:cstheme="minorHAnsi"/>
         </w:rPr>
       </w:pPr>
-      <w:bookmarkStart w:id="103" w:name="_Toc494153104"/>
+      <w:bookmarkStart w:id="105" w:name="_Toc494153104"/>
       <w:r>
         <w:rPr>
           <w:rFonts w:asciiTheme="minorHAnsi" w:hAnsiTheme="minorHAnsi" w:cstheme="minorHAnsi"/>
         </w:rPr>
         <w:t>Diagrama de Clases</w:t>
       </w:r>
-      <w:bookmarkEnd w:id="103"/>
+      <w:bookmarkEnd w:id="105"/>
     </w:p>
     <w:p>
       <w:pPr>
@@ -22266,7 +22249,7 @@
         </w:rPr>
         <w:lastRenderedPageBreak/>
         <w:drawing>
-          <wp:inline distT="0" distB="0" distL="0" distR="0" wp14:anchorId="67B75E54" wp14:editId="00AAADE3">
+          <wp:inline distT="0" distB="0" distL="0" distR="0" wp14:anchorId="21330EAD" wp14:editId="3EC6D92A">
             <wp:extent cx="5400040" cy="4446270"/>
             <wp:effectExtent l="19050" t="0" r="0" b="0"/>
             <wp:docPr id="11" name="10 Imagen" descr="Diagrama6.jpeg"/>
@@ -22281,7 +22264,7 @@
                     <pic:cNvPicPr/>
                   </pic:nvPicPr>
                   <pic:blipFill>
-                    <a:blip r:embed="rId18" cstate="print"/>
+                    <a:blip r:embed="rId19" cstate="print"/>
                     <a:stretch>
                       <a:fillRect/>
                     </a:stretch>
@@ -22303,8 +22286,8 @@
       </w:r>
     </w:p>
     <w:sectPr>
-      <w:headerReference w:type="default" r:id="rId19"/>
-      <w:footerReference w:type="default" r:id="rId20"/>
+      <w:headerReference w:type="default" r:id="rId20"/>
+      <w:footerReference w:type="default" r:id="rId21"/>
       <w:pgSz w:w="11906" w:h="16838"/>
       <w:pgMar w:top="1535" w:right="1701" w:bottom="1417" w:left="1701" w:header="567" w:footer="572" w:gutter="0"/>
       <w:cols w:space="708"/>
@@ -22315,8 +22298,52 @@
 </w:document>
 </file>
 
+<file path=word/comments.xml><?xml version="1.0" encoding="utf-8"?>
+<w:comments xmlns:wpc="http://schemas.microsoft.com/office/word/2010/wordprocessingCanvas" xmlns:mc="http://schemas.openxmlformats.org/markup-compatibility/2006" xmlns:o="urn:schemas-microsoft-com:office:office" xmlns:r="http://schemas.openxmlformats.org/officeDocument/2006/relationships" xmlns:m="http://schemas.openxmlformats.org/officeDocument/2006/math" xmlns:v="urn:schemas-microsoft-com:vml" xmlns:wp14="http://schemas.microsoft.com/office/word/2010/wordprocessingDrawing" xmlns:wp="http://schemas.openxmlformats.org/drawingml/2006/wordprocessingDrawing" xmlns:w10="urn:schemas-microsoft-com:office:word" xmlns:w="http://schemas.openxmlformats.org/wordprocessingml/2006/main" xmlns:w14="http://schemas.microsoft.com/office/word/2010/wordml" xmlns:w15="http://schemas.microsoft.com/office/word/2012/wordml" xmlns:wpg="http://schemas.microsoft.com/office/word/2010/wordprocessingGroup" xmlns:wpi="http://schemas.microsoft.com/office/word/2010/wordprocessingInk" xmlns:wne="http://schemas.microsoft.com/office/word/2006/wordml" xmlns:wps="http://schemas.microsoft.com/office/word/2010/wordprocessingShape" mc:Ignorable="w14 w15 wp14">
+  <w:comment w:id="7" w:author="Emanuel Marquez" w:date="2017-09-26T10:53:00Z" w:initials="EM">
+    <w:p>
+      <w:pPr>
+        <w:pStyle w:val="Textocomentario"/>
+      </w:pPr>
+      <w:r>
+        <w:rPr>
+          <w:rStyle w:val="Refdecomentario"/>
+        </w:rPr>
+        <w:annotationRef/>
+      </w:r>
+      <w:r>
+        <w:t xml:space="preserve">La fuente no es la del estándar de documentación. Cambria debe ser. En todos los títulos de nivel 3. </w:t>
+      </w:r>
+    </w:p>
+  </w:comment>
+  <w:comment w:id="34" w:author="Emanuel Marquez" w:date="2017-09-26T10:55:00Z" w:initials="EM">
+    <w:p>
+      <w:pPr>
+        <w:pStyle w:val="Textocomentario"/>
+      </w:pPr>
+      <w:r>
+        <w:rPr>
+          <w:rStyle w:val="Refdecomentario"/>
+        </w:rPr>
+        <w:annotationRef/>
+      </w:r>
+      <w:r>
+        <w:t>El texto no está justificado (Alineación) Otra validación que debe realizarse es que no se encuentren textos duplicados.</w:t>
+      </w:r>
+    </w:p>
+  </w:comment>
+</w:comments>
+</file>
+
+<file path=word/commentsExtended.xml><?xml version="1.0" encoding="utf-8"?>
+<w15:commentsEx xmlns:wpc="http://schemas.microsoft.com/office/word/2010/wordprocessingCanvas" xmlns:mc="http://schemas.openxmlformats.org/markup-compatibility/2006" xmlns:o="urn:schemas-microsoft-com:office:office" xmlns:r="http://schemas.openxmlformats.org/officeDocument/2006/relationships" xmlns:m="http://schemas.openxmlformats.org/officeDocument/2006/math" xmlns:v="urn:schemas-microsoft-com:vml" xmlns:wp14="http://schemas.microsoft.com/office/word/2010/wordprocessingDrawing" xmlns:wp="http://schemas.openxmlformats.org/drawingml/2006/wordprocessingDrawing" xmlns:w10="urn:schemas-microsoft-com:office:word" xmlns:w="http://schemas.openxmlformats.org/wordprocessingml/2006/main" xmlns:w14="http://schemas.microsoft.com/office/word/2010/wordml" xmlns:w15="http://schemas.microsoft.com/office/word/2012/wordml" xmlns:wpg="http://schemas.microsoft.com/office/word/2010/wordprocessingGroup" xmlns:wpi="http://schemas.microsoft.com/office/word/2010/wordprocessingInk" xmlns:wne="http://schemas.microsoft.com/office/word/2006/wordml" xmlns:wps="http://schemas.microsoft.com/office/word/2010/wordprocessingShape" mc:Ignorable="w14 w15 wp14">
+  <w15:commentEx w15:paraId="49485233" w15:done="0"/>
+  <w15:commentEx w15:paraId="768651A8" w15:done="0"/>
+</w15:commentsEx>
+</file>
+
 <file path=word/endnotes.xml><?xml version="1.0" encoding="utf-8"?>
-<w:endnotes xmlns:wpc="http://schemas.microsoft.com/office/word/2010/wordprocessingCanvas" xmlns:mc="http://schemas.openxmlformats.org/markup-compatibility/2006" xmlns:o="urn:schemas-microsoft-com:office:office" xmlns:r="http://schemas.openxmlformats.org/officeDocument/2006/relationships" xmlns:m="http://schemas.openxmlformats.org/officeDocument/2006/math" xmlns:v="urn:schemas-microsoft-com:vml" xmlns:wp14="http://schemas.microsoft.com/office/word/2010/wordprocessingDrawing" xmlns:wp="http://schemas.openxmlformats.org/drawingml/2006/wordprocessingDrawing" xmlns:w10="urn:schemas-microsoft-com:office:word" xmlns:w="http://schemas.openxmlformats.org/wordprocessingml/2006/main" xmlns:w14="http://schemas.microsoft.com/office/word/2010/wordml" xmlns:wpg="http://schemas.microsoft.com/office/word/2010/wordprocessingGroup" xmlns:wpi="http://schemas.microsoft.com/office/word/2010/wordprocessingInk" xmlns:wne="http://schemas.microsoft.com/office/word/2006/wordml" xmlns:wps="http://schemas.microsoft.com/office/word/2010/wordprocessingShape" mc:Ignorable="w14 wp14">
+<w:endnotes xmlns:wpc="http://schemas.microsoft.com/office/word/2010/wordprocessingCanvas" xmlns:mc="http://schemas.openxmlformats.org/markup-compatibility/2006" xmlns:o="urn:schemas-microsoft-com:office:office" xmlns:r="http://schemas.openxmlformats.org/officeDocument/2006/relationships" xmlns:m="http://schemas.openxmlformats.org/officeDocument/2006/math" xmlns:v="urn:schemas-microsoft-com:vml" xmlns:wp14="http://schemas.microsoft.com/office/word/2010/wordprocessingDrawing" xmlns:wp="http://schemas.openxmlformats.org/drawingml/2006/wordprocessingDrawing" xmlns:w10="urn:schemas-microsoft-com:office:word" xmlns:w="http://schemas.openxmlformats.org/wordprocessingml/2006/main" xmlns:w14="http://schemas.microsoft.com/office/word/2010/wordml" xmlns:w15="http://schemas.microsoft.com/office/word/2012/wordml" xmlns:wpg="http://schemas.microsoft.com/office/word/2010/wordprocessingGroup" xmlns:wpi="http://schemas.microsoft.com/office/word/2010/wordprocessingInk" xmlns:wne="http://schemas.microsoft.com/office/word/2006/wordml" xmlns:wps="http://schemas.microsoft.com/office/word/2010/wordprocessingShape" mc:Ignorable="w14 w15 wp14">
   <w:endnote w:type="separator" w:id="-1">
     <w:p>
       <w:pPr>
@@ -22343,7 +22370,7 @@
 </file>
 
 <file path=word/footer1.xml><?xml version="1.0" encoding="utf-8"?>
-<w:ftr xmlns:wpc="http://schemas.microsoft.com/office/word/2010/wordprocessingCanvas" xmlns:mc="http://schemas.openxmlformats.org/markup-compatibility/2006" xmlns:o="urn:schemas-microsoft-com:office:office" xmlns:r="http://schemas.openxmlformats.org/officeDocument/2006/relationships" xmlns:m="http://schemas.openxmlformats.org/officeDocument/2006/math" xmlns:v="urn:schemas-microsoft-com:vml" xmlns:wp14="http://schemas.microsoft.com/office/word/2010/wordprocessingDrawing" xmlns:wp="http://schemas.openxmlformats.org/drawingml/2006/wordprocessingDrawing" xmlns:w10="urn:schemas-microsoft-com:office:word" xmlns:w="http://schemas.openxmlformats.org/wordprocessingml/2006/main" xmlns:w14="http://schemas.microsoft.com/office/word/2010/wordml" xmlns:wpg="http://schemas.microsoft.com/office/word/2010/wordprocessingGroup" xmlns:wpi="http://schemas.microsoft.com/office/word/2010/wordprocessingInk" xmlns:wne="http://schemas.microsoft.com/office/word/2006/wordml" xmlns:wps="http://schemas.microsoft.com/office/word/2010/wordprocessingShape" mc:Ignorable="w14 wp14">
+<w:ftr xmlns:wpc="http://schemas.microsoft.com/office/word/2010/wordprocessingCanvas" xmlns:mc="http://schemas.openxmlformats.org/markup-compatibility/2006" xmlns:o="urn:schemas-microsoft-com:office:office" xmlns:r="http://schemas.openxmlformats.org/officeDocument/2006/relationships" xmlns:m="http://schemas.openxmlformats.org/officeDocument/2006/math" xmlns:v="urn:schemas-microsoft-com:vml" xmlns:wp14="http://schemas.microsoft.com/office/word/2010/wordprocessingDrawing" xmlns:wp="http://schemas.openxmlformats.org/drawingml/2006/wordprocessingDrawing" xmlns:w10="urn:schemas-microsoft-com:office:word" xmlns:w="http://schemas.openxmlformats.org/wordprocessingml/2006/main" xmlns:w14="http://schemas.microsoft.com/office/word/2010/wordml" xmlns:w15="http://schemas.microsoft.com/office/word/2012/wordml" xmlns:wpg="http://schemas.microsoft.com/office/word/2010/wordprocessingGroup" xmlns:wpi="http://schemas.microsoft.com/office/word/2010/wordprocessingInk" xmlns:wne="http://schemas.microsoft.com/office/word/2006/wordml" xmlns:wps="http://schemas.microsoft.com/office/word/2010/wordprocessingShape" mc:Ignorable="w14 w15 wp14">
   <w:p>
     <w:pPr>
       <w:tabs>
@@ -22387,7 +22414,7 @@
         <w:noProof/>
         <w:lang w:eastAsia="es-ES"/>
       </w:rPr>
-      <w:pict>
+      <w:pict w14:anchorId="7D123B52">
         <v:group id="_x0000_s2075" style="position:absolute;margin-left:10.05pt;margin-top:785.7pt;width:593.7pt;height:63.75pt;flip:y;z-index:251676672;mso-width-percent:1000;mso-height-percent:900;mso-position-horizontal-relative:page;mso-position-vertical-relative:page;mso-width-percent:1000;mso-height-percent:900;mso-height-relative:bottom-margin-area" coordorigin="8,9" coordsize="15823,1439" o:allowincell="f">
           <v:shapetype id="_x0000_t32" coordsize="21600,21600" o:spt="32" o:oned="t" path="m,l21600,21600e" filled="f">
             <v:path arrowok="t" fillok="f" o:connecttype="none"/>
@@ -22404,7 +22431,7 @@
 </file>
 
 <file path=word/footnotes.xml><?xml version="1.0" encoding="utf-8"?>
-<w:footnotes xmlns:wpc="http://schemas.microsoft.com/office/word/2010/wordprocessingCanvas" xmlns:mc="http://schemas.openxmlformats.org/markup-compatibility/2006" xmlns:o="urn:schemas-microsoft-com:office:office" xmlns:r="http://schemas.openxmlformats.org/officeDocument/2006/relationships" xmlns:m="http://schemas.openxmlformats.org/officeDocument/2006/math" xmlns:v="urn:schemas-microsoft-com:vml" xmlns:wp14="http://schemas.microsoft.com/office/word/2010/wordprocessingDrawing" xmlns:wp="http://schemas.openxmlformats.org/drawingml/2006/wordprocessingDrawing" xmlns:w10="urn:schemas-microsoft-com:office:word" xmlns:w="http://schemas.openxmlformats.org/wordprocessingml/2006/main" xmlns:w14="http://schemas.microsoft.com/office/word/2010/wordml" xmlns:wpg="http://schemas.microsoft.com/office/word/2010/wordprocessingGroup" xmlns:wpi="http://schemas.microsoft.com/office/word/2010/wordprocessingInk" xmlns:wne="http://schemas.microsoft.com/office/word/2006/wordml" xmlns:wps="http://schemas.microsoft.com/office/word/2010/wordprocessingShape" mc:Ignorable="w14 wp14">
+<w:footnotes xmlns:wpc="http://schemas.microsoft.com/office/word/2010/wordprocessingCanvas" xmlns:mc="http://schemas.openxmlformats.org/markup-compatibility/2006" xmlns:o="urn:schemas-microsoft-com:office:office" xmlns:r="http://schemas.openxmlformats.org/officeDocument/2006/relationships" xmlns:m="http://schemas.openxmlformats.org/officeDocument/2006/math" xmlns:v="urn:schemas-microsoft-com:vml" xmlns:wp14="http://schemas.microsoft.com/office/word/2010/wordprocessingDrawing" xmlns:wp="http://schemas.openxmlformats.org/drawingml/2006/wordprocessingDrawing" xmlns:w10="urn:schemas-microsoft-com:office:word" xmlns:w="http://schemas.openxmlformats.org/wordprocessingml/2006/main" xmlns:w14="http://schemas.microsoft.com/office/word/2010/wordml" xmlns:w15="http://schemas.microsoft.com/office/word/2012/wordml" xmlns:wpg="http://schemas.microsoft.com/office/word/2010/wordprocessingGroup" xmlns:wpi="http://schemas.microsoft.com/office/word/2010/wordprocessingInk" xmlns:wne="http://schemas.microsoft.com/office/word/2006/wordml" xmlns:wps="http://schemas.microsoft.com/office/word/2010/wordprocessingShape" mc:Ignorable="w14 w15 wp14">
   <w:footnote w:type="separator" w:id="-1">
     <w:p>
       <w:pPr>
@@ -22431,7 +22458,7 @@
 </file>
 
 <file path=word/header1.xml><?xml version="1.0" encoding="utf-8"?>
-<w:hdr xmlns:wpc="http://schemas.microsoft.com/office/word/2010/wordprocessingCanvas" xmlns:mc="http://schemas.openxmlformats.org/markup-compatibility/2006" xmlns:o="urn:schemas-microsoft-com:office:office" xmlns:r="http://schemas.openxmlformats.org/officeDocument/2006/relationships" xmlns:m="http://schemas.openxmlformats.org/officeDocument/2006/math" xmlns:v="urn:schemas-microsoft-com:vml" xmlns:wp14="http://schemas.microsoft.com/office/word/2010/wordprocessingDrawing" xmlns:wp="http://schemas.openxmlformats.org/drawingml/2006/wordprocessingDrawing" xmlns:w10="urn:schemas-microsoft-com:office:word" xmlns:w="http://schemas.openxmlformats.org/wordprocessingml/2006/main" xmlns:w14="http://schemas.microsoft.com/office/word/2010/wordml" xmlns:wpg="http://schemas.microsoft.com/office/word/2010/wordprocessingGroup" xmlns:wpi="http://schemas.microsoft.com/office/word/2010/wordprocessingInk" xmlns:wne="http://schemas.microsoft.com/office/word/2006/wordml" xmlns:wps="http://schemas.microsoft.com/office/word/2010/wordprocessingShape" mc:Ignorable="w14 wp14">
+<w:hdr xmlns:wpc="http://schemas.microsoft.com/office/word/2010/wordprocessingCanvas" xmlns:mc="http://schemas.openxmlformats.org/markup-compatibility/2006" xmlns:o="urn:schemas-microsoft-com:office:office" xmlns:r="http://schemas.openxmlformats.org/officeDocument/2006/relationships" xmlns:m="http://schemas.openxmlformats.org/officeDocument/2006/math" xmlns:v="urn:schemas-microsoft-com:vml" xmlns:wp14="http://schemas.microsoft.com/office/word/2010/wordprocessingDrawing" xmlns:wp="http://schemas.openxmlformats.org/drawingml/2006/wordprocessingDrawing" xmlns:w10="urn:schemas-microsoft-com:office:word" xmlns:w="http://schemas.openxmlformats.org/wordprocessingml/2006/main" xmlns:w14="http://schemas.microsoft.com/office/word/2010/wordml" xmlns:w15="http://schemas.microsoft.com/office/word/2012/wordml" xmlns:wpg="http://schemas.microsoft.com/office/word/2010/wordprocessingGroup" xmlns:wpi="http://schemas.microsoft.com/office/word/2010/wordprocessingInk" xmlns:wne="http://schemas.microsoft.com/office/word/2006/wordml" xmlns:wps="http://schemas.microsoft.com/office/word/2010/wordprocessingShape" mc:Ignorable="w14 w15 wp14">
   <w:sdt>
     <w:sdtPr>
       <w:rPr>
@@ -22482,7 +22509,7 @@
         <w:szCs w:val="36"/>
         <w:lang w:eastAsia="es-ES"/>
       </w:rPr>
-      <w:pict>
+      <w:pict w14:anchorId="2393EDB0">
         <v:group id="_x0000_s2083" style="position:absolute;margin-left:0;margin-top:0;width:594.45pt;height:64.2pt;z-index:251679744;mso-width-percent:1000;mso-position-horizontal:center;mso-position-horizontal-relative:page;mso-position-vertical:top;mso-position-vertical-relative:page;mso-width-percent:1000;mso-height-relative:top-margin-area" coordorigin="8,9" coordsize="15823,1439">
           <v:shapetype id="_x0000_t32" coordsize="21600,21600" o:spt="32" o:oned="t" path="m,l21600,21600e" filled="f">
             <v:path arrowok="t" fillok="f" o:connecttype="none"/>
@@ -22528,8 +22555,8 @@
 </file>
 
 <file path=word/numbering.xml><?xml version="1.0" encoding="utf-8"?>
-<w:numbering xmlns:wpc="http://schemas.microsoft.com/office/word/2010/wordprocessingCanvas" xmlns:mc="http://schemas.openxmlformats.org/markup-compatibility/2006" xmlns:o="urn:schemas-microsoft-com:office:office" xmlns:r="http://schemas.openxmlformats.org/officeDocument/2006/relationships" xmlns:m="http://schemas.openxmlformats.org/officeDocument/2006/math" xmlns:v="urn:schemas-microsoft-com:vml" xmlns:wp14="http://schemas.microsoft.com/office/word/2010/wordprocessingDrawing" xmlns:wp="http://schemas.openxmlformats.org/drawingml/2006/wordprocessingDrawing" xmlns:w10="urn:schemas-microsoft-com:office:word" xmlns:w="http://schemas.openxmlformats.org/wordprocessingml/2006/main" xmlns:w14="http://schemas.microsoft.com/office/word/2010/wordml" xmlns:wpg="http://schemas.microsoft.com/office/word/2010/wordprocessingGroup" xmlns:wpi="http://schemas.microsoft.com/office/word/2010/wordprocessingInk" xmlns:wne="http://schemas.microsoft.com/office/word/2006/wordml" xmlns:wps="http://schemas.microsoft.com/office/word/2010/wordprocessingShape" mc:Ignorable="w14 wp14">
-  <w:abstractNum w:abstractNumId="0">
+<w:numbering xmlns:wpc="http://schemas.microsoft.com/office/word/2010/wordprocessingCanvas" xmlns:mc="http://schemas.openxmlformats.org/markup-compatibility/2006" xmlns:o="urn:schemas-microsoft-com:office:office" xmlns:r="http://schemas.openxmlformats.org/officeDocument/2006/relationships" xmlns:m="http://schemas.openxmlformats.org/officeDocument/2006/math" xmlns:v="urn:schemas-microsoft-com:vml" xmlns:wp14="http://schemas.microsoft.com/office/word/2010/wordprocessingDrawing" xmlns:wp="http://schemas.openxmlformats.org/drawingml/2006/wordprocessingDrawing" xmlns:w10="urn:schemas-microsoft-com:office:word" xmlns:w="http://schemas.openxmlformats.org/wordprocessingml/2006/main" xmlns:w14="http://schemas.microsoft.com/office/word/2010/wordml" xmlns:w15="http://schemas.microsoft.com/office/word/2012/wordml" xmlns:wpg="http://schemas.microsoft.com/office/word/2010/wordprocessingGroup" xmlns:wpi="http://schemas.microsoft.com/office/word/2010/wordprocessingInk" xmlns:wne="http://schemas.microsoft.com/office/word/2006/wordml" xmlns:wps="http://schemas.microsoft.com/office/word/2010/wordprocessingShape" mc:Ignorable="w14 w15 wp14">
+  <w:abstractNum w:abstractNumId="0" w15:restartNumberingAfterBreak="0">
     <w:nsid w:val="05571082"/>
     <w:multiLevelType w:val="hybridMultilevel"/>
     <w:tmpl w:val="B2924232"/>
@@ -22618,7 +22645,7 @@
       </w:pPr>
     </w:lvl>
   </w:abstractNum>
-  <w:abstractNum w:abstractNumId="1">
+  <w:abstractNum w:abstractNumId="1" w15:restartNumberingAfterBreak="0">
     <w:nsid w:val="083D2B28"/>
     <w:multiLevelType w:val="hybridMultilevel"/>
     <w:tmpl w:val="B2924232"/>
@@ -22707,7 +22734,7 @@
       </w:pPr>
     </w:lvl>
   </w:abstractNum>
-  <w:abstractNum w:abstractNumId="2">
+  <w:abstractNum w:abstractNumId="2" w15:restartNumberingAfterBreak="0">
     <w:nsid w:val="09C1708E"/>
     <w:multiLevelType w:val="hybridMultilevel"/>
     <w:tmpl w:val="813C4726"/>
@@ -22796,7 +22823,7 @@
       </w:pPr>
     </w:lvl>
   </w:abstractNum>
-  <w:abstractNum w:abstractNumId="3">
+  <w:abstractNum w:abstractNumId="3" w15:restartNumberingAfterBreak="0">
     <w:nsid w:val="0A5347F0"/>
     <w:multiLevelType w:val="hybridMultilevel"/>
     <w:tmpl w:val="DC7650FC"/>
@@ -22885,7 +22912,7 @@
       </w:pPr>
     </w:lvl>
   </w:abstractNum>
-  <w:abstractNum w:abstractNumId="4">
+  <w:abstractNum w:abstractNumId="4" w15:restartNumberingAfterBreak="0">
     <w:nsid w:val="0E8C34C6"/>
     <w:multiLevelType w:val="hybridMultilevel"/>
     <w:tmpl w:val="DC7650FC"/>
@@ -22974,7 +23001,7 @@
       </w:pPr>
     </w:lvl>
   </w:abstractNum>
-  <w:abstractNum w:abstractNumId="5">
+  <w:abstractNum w:abstractNumId="5" w15:restartNumberingAfterBreak="0">
     <w:nsid w:val="0EF46589"/>
     <w:multiLevelType w:val="hybridMultilevel"/>
     <w:tmpl w:val="DC7650FC"/>
@@ -23063,7 +23090,7 @@
       </w:pPr>
     </w:lvl>
   </w:abstractNum>
-  <w:abstractNum w:abstractNumId="6">
+  <w:abstractNum w:abstractNumId="6" w15:restartNumberingAfterBreak="0">
     <w:nsid w:val="1D161BD0"/>
     <w:multiLevelType w:val="hybridMultilevel"/>
     <w:tmpl w:val="B2924232"/>
@@ -23152,7 +23179,7 @@
       </w:pPr>
     </w:lvl>
   </w:abstractNum>
-  <w:abstractNum w:abstractNumId="7">
+  <w:abstractNum w:abstractNumId="7" w15:restartNumberingAfterBreak="0">
     <w:nsid w:val="21A74CCB"/>
     <w:multiLevelType w:val="hybridMultilevel"/>
     <w:tmpl w:val="DC7650FC"/>
@@ -23241,7 +23268,7 @@
       </w:pPr>
     </w:lvl>
   </w:abstractNum>
-  <w:abstractNum w:abstractNumId="8">
+  <w:abstractNum w:abstractNumId="8" w15:restartNumberingAfterBreak="0">
     <w:nsid w:val="24B863D4"/>
     <w:multiLevelType w:val="hybridMultilevel"/>
     <w:tmpl w:val="DC7650FC"/>
@@ -23330,7 +23357,7 @@
       </w:pPr>
     </w:lvl>
   </w:abstractNum>
-  <w:abstractNum w:abstractNumId="9">
+  <w:abstractNum w:abstractNumId="9" w15:restartNumberingAfterBreak="0">
     <w:nsid w:val="2917136C"/>
     <w:multiLevelType w:val="hybridMultilevel"/>
     <w:tmpl w:val="DC7650FC"/>
@@ -23419,7 +23446,7 @@
       </w:pPr>
     </w:lvl>
   </w:abstractNum>
-  <w:abstractNum w:abstractNumId="10">
+  <w:abstractNum w:abstractNumId="10" w15:restartNumberingAfterBreak="0">
     <w:nsid w:val="2B336EE9"/>
     <w:multiLevelType w:val="hybridMultilevel"/>
     <w:tmpl w:val="DC7650FC"/>
@@ -23508,7 +23535,7 @@
       </w:pPr>
     </w:lvl>
   </w:abstractNum>
-  <w:abstractNum w:abstractNumId="11">
+  <w:abstractNum w:abstractNumId="11" w15:restartNumberingAfterBreak="0">
     <w:nsid w:val="2E0E140B"/>
     <w:multiLevelType w:val="hybridMultilevel"/>
     <w:tmpl w:val="DC7650FC"/>
@@ -23597,7 +23624,7 @@
       </w:pPr>
     </w:lvl>
   </w:abstractNum>
-  <w:abstractNum w:abstractNumId="12">
+  <w:abstractNum w:abstractNumId="12" w15:restartNumberingAfterBreak="0">
     <w:nsid w:val="30A5654D"/>
     <w:multiLevelType w:val="hybridMultilevel"/>
     <w:tmpl w:val="DC7650FC"/>
@@ -23686,7 +23713,7 @@
       </w:pPr>
     </w:lvl>
   </w:abstractNum>
-  <w:abstractNum w:abstractNumId="13">
+  <w:abstractNum w:abstractNumId="13" w15:restartNumberingAfterBreak="0">
     <w:nsid w:val="313922F0"/>
     <w:multiLevelType w:val="hybridMultilevel"/>
     <w:tmpl w:val="DC7650FC"/>
@@ -23775,7 +23802,7 @@
       </w:pPr>
     </w:lvl>
   </w:abstractNum>
-  <w:abstractNum w:abstractNumId="14">
+  <w:abstractNum w:abstractNumId="14" w15:restartNumberingAfterBreak="0">
     <w:nsid w:val="31EC6BEF"/>
     <w:multiLevelType w:val="hybridMultilevel"/>
     <w:tmpl w:val="DC7650FC"/>
@@ -23864,7 +23891,7 @@
       </w:pPr>
     </w:lvl>
   </w:abstractNum>
-  <w:abstractNum w:abstractNumId="15">
+  <w:abstractNum w:abstractNumId="15" w15:restartNumberingAfterBreak="0">
     <w:nsid w:val="35FE0300"/>
     <w:multiLevelType w:val="hybridMultilevel"/>
     <w:tmpl w:val="DC7650FC"/>
@@ -23953,7 +23980,7 @@
       </w:pPr>
     </w:lvl>
   </w:abstractNum>
-  <w:abstractNum w:abstractNumId="16">
+  <w:abstractNum w:abstractNumId="16" w15:restartNumberingAfterBreak="0">
     <w:nsid w:val="38566DE2"/>
     <w:multiLevelType w:val="hybridMultilevel"/>
     <w:tmpl w:val="EF202B76"/>
@@ -24042,7 +24069,7 @@
       </w:pPr>
     </w:lvl>
   </w:abstractNum>
-  <w:abstractNum w:abstractNumId="17">
+  <w:abstractNum w:abstractNumId="17" w15:restartNumberingAfterBreak="0">
     <w:nsid w:val="3A2C6800"/>
     <w:multiLevelType w:val="hybridMultilevel"/>
     <w:tmpl w:val="B518D9C6"/>
@@ -24131,7 +24158,7 @@
       </w:pPr>
     </w:lvl>
   </w:abstractNum>
-  <w:abstractNum w:abstractNumId="18">
+  <w:abstractNum w:abstractNumId="18" w15:restartNumberingAfterBreak="0">
     <w:nsid w:val="3B672A31"/>
     <w:multiLevelType w:val="hybridMultilevel"/>
     <w:tmpl w:val="813C4726"/>
@@ -24220,7 +24247,7 @@
       </w:pPr>
     </w:lvl>
   </w:abstractNum>
-  <w:abstractNum w:abstractNumId="19">
+  <w:abstractNum w:abstractNumId="19" w15:restartNumberingAfterBreak="0">
     <w:nsid w:val="3D871353"/>
     <w:multiLevelType w:val="hybridMultilevel"/>
     <w:tmpl w:val="DC7650FC"/>
@@ -24309,7 +24336,7 @@
       </w:pPr>
     </w:lvl>
   </w:abstractNum>
-  <w:abstractNum w:abstractNumId="20">
+  <w:abstractNum w:abstractNumId="20" w15:restartNumberingAfterBreak="0">
     <w:nsid w:val="44D26DF0"/>
     <w:multiLevelType w:val="hybridMultilevel"/>
     <w:tmpl w:val="6B669DA6"/>
@@ -24398,7 +24425,7 @@
       </w:pPr>
     </w:lvl>
   </w:abstractNum>
-  <w:abstractNum w:abstractNumId="21">
+  <w:abstractNum w:abstractNumId="21" w15:restartNumberingAfterBreak="0">
     <w:nsid w:val="4BF41664"/>
     <w:multiLevelType w:val="hybridMultilevel"/>
     <w:tmpl w:val="DC7650FC"/>
@@ -24487,7 +24514,7 @@
       </w:pPr>
     </w:lvl>
   </w:abstractNum>
-  <w:abstractNum w:abstractNumId="22">
+  <w:abstractNum w:abstractNumId="22" w15:restartNumberingAfterBreak="0">
     <w:nsid w:val="4C26186C"/>
     <w:multiLevelType w:val="hybridMultilevel"/>
     <w:tmpl w:val="DC7650FC"/>
@@ -24576,7 +24603,7 @@
       </w:pPr>
     </w:lvl>
   </w:abstractNum>
-  <w:abstractNum w:abstractNumId="23">
+  <w:abstractNum w:abstractNumId="23" w15:restartNumberingAfterBreak="0">
     <w:nsid w:val="50063DDC"/>
     <w:multiLevelType w:val="hybridMultilevel"/>
     <w:tmpl w:val="BF8AC386"/>
@@ -24665,7 +24692,7 @@
       </w:pPr>
     </w:lvl>
   </w:abstractNum>
-  <w:abstractNum w:abstractNumId="24">
+  <w:abstractNum w:abstractNumId="24" w15:restartNumberingAfterBreak="0">
     <w:nsid w:val="51185E82"/>
     <w:multiLevelType w:val="hybridMultilevel"/>
     <w:tmpl w:val="F7C4DA26"/>
@@ -24754,7 +24781,7 @@
       </w:pPr>
     </w:lvl>
   </w:abstractNum>
-  <w:abstractNum w:abstractNumId="25">
+  <w:abstractNum w:abstractNumId="25" w15:restartNumberingAfterBreak="0">
     <w:nsid w:val="52D90BB8"/>
     <w:multiLevelType w:val="hybridMultilevel"/>
     <w:tmpl w:val="1D2461DE"/>
@@ -24868,7 +24895,7 @@
       </w:rPr>
     </w:lvl>
   </w:abstractNum>
-  <w:abstractNum w:abstractNumId="26">
+  <w:abstractNum w:abstractNumId="26" w15:restartNumberingAfterBreak="0">
     <w:nsid w:val="55F269FD"/>
     <w:multiLevelType w:val="hybridMultilevel"/>
     <w:tmpl w:val="B9BCFC44"/>
@@ -24981,7 +25008,7 @@
       </w:rPr>
     </w:lvl>
   </w:abstractNum>
-  <w:abstractNum w:abstractNumId="27">
+  <w:abstractNum w:abstractNumId="27" w15:restartNumberingAfterBreak="0">
     <w:nsid w:val="5AE25DD5"/>
     <w:multiLevelType w:val="hybridMultilevel"/>
     <w:tmpl w:val="9B348664"/>
@@ -25070,7 +25097,7 @@
       </w:pPr>
     </w:lvl>
   </w:abstractNum>
-  <w:abstractNum w:abstractNumId="28">
+  <w:abstractNum w:abstractNumId="28" w15:restartNumberingAfterBreak="0">
     <w:nsid w:val="5B1446D8"/>
     <w:multiLevelType w:val="hybridMultilevel"/>
     <w:tmpl w:val="DC7650FC"/>
@@ -25159,7 +25186,7 @@
       </w:pPr>
     </w:lvl>
   </w:abstractNum>
-  <w:abstractNum w:abstractNumId="29">
+  <w:abstractNum w:abstractNumId="29" w15:restartNumberingAfterBreak="0">
     <w:nsid w:val="64DE67FE"/>
     <w:multiLevelType w:val="hybridMultilevel"/>
     <w:tmpl w:val="44668988"/>
@@ -25248,7 +25275,7 @@
       </w:pPr>
     </w:lvl>
   </w:abstractNum>
-  <w:abstractNum w:abstractNumId="30">
+  <w:abstractNum w:abstractNumId="30" w15:restartNumberingAfterBreak="0">
     <w:nsid w:val="66EE77C4"/>
     <w:multiLevelType w:val="hybridMultilevel"/>
     <w:tmpl w:val="DC7650FC"/>
@@ -25337,7 +25364,7 @@
       </w:pPr>
     </w:lvl>
   </w:abstractNum>
-  <w:abstractNum w:abstractNumId="31">
+  <w:abstractNum w:abstractNumId="31" w15:restartNumberingAfterBreak="0">
     <w:nsid w:val="67BE1FDB"/>
     <w:multiLevelType w:val="hybridMultilevel"/>
     <w:tmpl w:val="369AFCFA"/>
@@ -25426,7 +25453,7 @@
       </w:pPr>
     </w:lvl>
   </w:abstractNum>
-  <w:abstractNum w:abstractNumId="32">
+  <w:abstractNum w:abstractNumId="32" w15:restartNumberingAfterBreak="0">
     <w:nsid w:val="68A438E4"/>
     <w:multiLevelType w:val="hybridMultilevel"/>
     <w:tmpl w:val="9B348664"/>
@@ -25515,7 +25542,7 @@
       </w:pPr>
     </w:lvl>
   </w:abstractNum>
-  <w:abstractNum w:abstractNumId="33">
+  <w:abstractNum w:abstractNumId="33" w15:restartNumberingAfterBreak="0">
     <w:nsid w:val="6B2F2B32"/>
     <w:multiLevelType w:val="hybridMultilevel"/>
     <w:tmpl w:val="DC7650FC"/>
@@ -25604,7 +25631,7 @@
       </w:pPr>
     </w:lvl>
   </w:abstractNum>
-  <w:abstractNum w:abstractNumId="34">
+  <w:abstractNum w:abstractNumId="34" w15:restartNumberingAfterBreak="0">
     <w:nsid w:val="75615AC6"/>
     <w:multiLevelType w:val="hybridMultilevel"/>
     <w:tmpl w:val="DC7650FC"/>
@@ -25693,7 +25720,7 @@
       </w:pPr>
     </w:lvl>
   </w:abstractNum>
-  <w:abstractNum w:abstractNumId="35">
+  <w:abstractNum w:abstractNumId="35" w15:restartNumberingAfterBreak="0">
     <w:nsid w:val="77263A53"/>
     <w:multiLevelType w:val="hybridMultilevel"/>
     <w:tmpl w:val="B2924232"/>
@@ -25782,7 +25809,7 @@
       </w:pPr>
     </w:lvl>
   </w:abstractNum>
-  <w:abstractNum w:abstractNumId="36">
+  <w:abstractNum w:abstractNumId="36" w15:restartNumberingAfterBreak="0">
     <w:nsid w:val="7A266578"/>
     <w:multiLevelType w:val="hybridMultilevel"/>
     <w:tmpl w:val="B2924232"/>
@@ -25871,7 +25898,7 @@
       </w:pPr>
     </w:lvl>
   </w:abstractNum>
-  <w:abstractNum w:abstractNumId="37">
+  <w:abstractNum w:abstractNumId="37" w15:restartNumberingAfterBreak="0">
     <w:nsid w:val="7DD64906"/>
     <w:multiLevelType w:val="hybridMultilevel"/>
     <w:tmpl w:val="795E7434"/>
@@ -26103,8 +26130,16 @@
 </w:numbering>
 </file>
 
+<file path=word/people.xml><?xml version="1.0" encoding="utf-8"?>
+<w15:people xmlns:wpc="http://schemas.microsoft.com/office/word/2010/wordprocessingCanvas" xmlns:mc="http://schemas.openxmlformats.org/markup-compatibility/2006" xmlns:o="urn:schemas-microsoft-com:office:office" xmlns:r="http://schemas.openxmlformats.org/officeDocument/2006/relationships" xmlns:m="http://schemas.openxmlformats.org/officeDocument/2006/math" xmlns:v="urn:schemas-microsoft-com:vml" xmlns:wp14="http://schemas.microsoft.com/office/word/2010/wordprocessingDrawing" xmlns:wp="http://schemas.openxmlformats.org/drawingml/2006/wordprocessingDrawing" xmlns:w10="urn:schemas-microsoft-com:office:word" xmlns:w="http://schemas.openxmlformats.org/wordprocessingml/2006/main" xmlns:w14="http://schemas.microsoft.com/office/word/2010/wordml" xmlns:w15="http://schemas.microsoft.com/office/word/2012/wordml" xmlns:wpg="http://schemas.microsoft.com/office/word/2010/wordprocessingGroup" xmlns:wpi="http://schemas.microsoft.com/office/word/2010/wordprocessingInk" xmlns:wne="http://schemas.microsoft.com/office/word/2006/wordml" xmlns:wps="http://schemas.microsoft.com/office/word/2010/wordprocessingShape" mc:Ignorable="w14 w15 wp14">
+  <w15:person w15:author="Emanuel Marquez">
+    <w15:presenceInfo w15:providerId="None" w15:userId="Emanuel Marquez"/>
+  </w15:person>
+</w15:people>
+</file>
+
 <file path=word/styles.xml><?xml version="1.0" encoding="utf-8"?>
-<w:styles xmlns:mc="http://schemas.openxmlformats.org/markup-compatibility/2006" xmlns:r="http://schemas.openxmlformats.org/officeDocument/2006/relationships" xmlns:w="http://schemas.openxmlformats.org/wordprocessingml/2006/main" xmlns:w14="http://schemas.microsoft.com/office/word/2010/wordml" mc:Ignorable="w14">
+<w:styles xmlns:mc="http://schemas.openxmlformats.org/markup-compatibility/2006" xmlns:r="http://schemas.openxmlformats.org/officeDocument/2006/relationships" xmlns:w="http://schemas.openxmlformats.org/wordprocessingml/2006/main" xmlns:w14="http://schemas.microsoft.com/office/word/2010/wordml" xmlns:w15="http://schemas.microsoft.com/office/word/2012/wordml" mc:Ignorable="w14 w15">
   <w:docDefaults>
     <w:rPrDefault>
       <w:rPr>
@@ -26121,145 +26156,378 @@
       </w:pPr>
     </w:pPrDefault>
   </w:docDefaults>
-  <w:latentStyles w:defLockedState="0" w:defUIPriority="99" w:defSemiHidden="1" w:defUnhideWhenUsed="1" w:defQFormat="0" w:count="267">
-    <w:lsdException w:name="Normal" w:semiHidden="0" w:uiPriority="0" w:unhideWhenUsed="0" w:qFormat="1"/>
-    <w:lsdException w:name="heading 1" w:semiHidden="0" w:uiPriority="0" w:unhideWhenUsed="0" w:qFormat="1"/>
-    <w:lsdException w:name="heading 2" w:uiPriority="0" w:qFormat="1"/>
-    <w:lsdException w:name="heading 3" w:uiPriority="9" w:qFormat="1"/>
-    <w:lsdException w:name="heading 4" w:uiPriority="9" w:qFormat="1"/>
-    <w:lsdException w:name="heading 5" w:uiPriority="9" w:qFormat="1"/>
-    <w:lsdException w:name="heading 6" w:uiPriority="9" w:qFormat="1"/>
-    <w:lsdException w:name="heading 7" w:uiPriority="9" w:qFormat="1"/>
-    <w:lsdException w:name="heading 8" w:uiPriority="9" w:qFormat="1"/>
-    <w:lsdException w:name="heading 9" w:uiPriority="9" w:qFormat="1"/>
-    <w:lsdException w:name="toc 1" w:uiPriority="39" w:qFormat="1"/>
-    <w:lsdException w:name="toc 2" w:uiPriority="39" w:qFormat="1"/>
-    <w:lsdException w:name="toc 3" w:uiPriority="39" w:qFormat="1"/>
-    <w:lsdException w:name="toc 4" w:uiPriority="39"/>
-    <w:lsdException w:name="toc 5" w:uiPriority="39"/>
-    <w:lsdException w:name="toc 6" w:uiPriority="39"/>
-    <w:lsdException w:name="toc 7" w:uiPriority="39"/>
-    <w:lsdException w:name="toc 8" w:uiPriority="39"/>
-    <w:lsdException w:name="toc 9" w:uiPriority="39"/>
-    <w:lsdException w:name="caption" w:uiPriority="35" w:qFormat="1"/>
-    <w:lsdException w:name="Title" w:semiHidden="0" w:uiPriority="10" w:unhideWhenUsed="0" w:qFormat="1"/>
-    <w:lsdException w:name="Default Paragraph Font" w:uiPriority="1"/>
-    <w:lsdException w:name="Body Text" w:uiPriority="0"/>
-    <w:lsdException w:name="Subtitle" w:semiHidden="0" w:uiPriority="11" w:unhideWhenUsed="0" w:qFormat="1"/>
-    <w:lsdException w:name="Strong" w:semiHidden="0" w:uiPriority="22" w:unhideWhenUsed="0" w:qFormat="1"/>
-    <w:lsdException w:name="Emphasis" w:semiHidden="0" w:uiPriority="20" w:unhideWhenUsed="0" w:qFormat="1"/>
-    <w:lsdException w:name="Table Grid" w:semiHidden="0" w:uiPriority="59" w:unhideWhenUsed="0"/>
-    <w:lsdException w:name="Placeholder Text" w:unhideWhenUsed="0"/>
-    <w:lsdException w:name="No Spacing" w:semiHidden="0" w:uiPriority="1" w:unhideWhenUsed="0" w:qFormat="1"/>
-    <w:lsdException w:name="Light Shading" w:semiHidden="0" w:uiPriority="60" w:unhideWhenUsed="0"/>
-    <w:lsdException w:name="Light List" w:semiHidden="0" w:uiPriority="61" w:unhideWhenUsed="0"/>
-    <w:lsdException w:name="Light Grid" w:semiHidden="0" w:uiPriority="62" w:unhideWhenUsed="0"/>
-    <w:lsdException w:name="Medium Shading 1" w:semiHidden="0" w:uiPriority="63" w:unhideWhenUsed="0"/>
-    <w:lsdException w:name="Medium Shading 2" w:semiHidden="0" w:uiPriority="64" w:unhideWhenUsed="0"/>
-    <w:lsdException w:name="Medium List 1" w:semiHidden="0" w:uiPriority="65" w:unhideWhenUsed="0"/>
-    <w:lsdException w:name="Medium List 2" w:semiHidden="0" w:uiPriority="66" w:unhideWhenUsed="0"/>
-    <w:lsdException w:name="Medium Grid 1" w:semiHidden="0" w:uiPriority="67" w:unhideWhenUsed="0"/>
-    <w:lsdException w:name="Medium Grid 2" w:semiHidden="0" w:uiPriority="68" w:unhideWhenUsed="0"/>
-    <w:lsdException w:name="Medium Grid 3" w:semiHidden="0" w:uiPriority="69" w:unhideWhenUsed="0"/>
-    <w:lsdException w:name="Dark List" w:semiHidden="0" w:uiPriority="70" w:unhideWhenUsed="0"/>
-    <w:lsdException w:name="Colorful Shading" w:semiHidden="0" w:uiPriority="71" w:unhideWhenUsed="0"/>
-    <w:lsdException w:name="Colorful List" w:semiHidden="0" w:uiPriority="72" w:unhideWhenUsed="0"/>
-    <w:lsdException w:name="Colorful Grid" w:semiHidden="0" w:uiPriority="73" w:unhideWhenUsed="0"/>
-    <w:lsdException w:name="Light Shading Accent 1" w:semiHidden="0" w:uiPriority="60" w:unhideWhenUsed="0"/>
-    <w:lsdException w:name="Light List Accent 1" w:semiHidden="0" w:uiPriority="61" w:unhideWhenUsed="0"/>
-    <w:lsdException w:name="Light Grid Accent 1" w:semiHidden="0" w:uiPriority="62" w:unhideWhenUsed="0"/>
-    <w:lsdException w:name="Medium Shading 1 Accent 1" w:semiHidden="0" w:uiPriority="63" w:unhideWhenUsed="0"/>
-    <w:lsdException w:name="Medium Shading 2 Accent 1" w:semiHidden="0" w:uiPriority="64" w:unhideWhenUsed="0"/>
-    <w:lsdException w:name="Medium List 1 Accent 1" w:semiHidden="0" w:uiPriority="65" w:unhideWhenUsed="0"/>
-    <w:lsdException w:name="Revision" w:unhideWhenUsed="0"/>
-    <w:lsdException w:name="List Paragraph" w:semiHidden="0" w:uiPriority="34" w:unhideWhenUsed="0" w:qFormat="1"/>
-    <w:lsdException w:name="Quote" w:semiHidden="0" w:uiPriority="29" w:unhideWhenUsed="0" w:qFormat="1"/>
-    <w:lsdException w:name="Intense Quote" w:semiHidden="0" w:uiPriority="30" w:unhideWhenUsed="0" w:qFormat="1"/>
-    <w:lsdException w:name="Medium List 2 Accent 1" w:semiHidden="0" w:uiPriority="66" w:unhideWhenUsed="0"/>
-    <w:lsdException w:name="Medium Grid 1 Accent 1" w:semiHidden="0" w:uiPriority="67" w:unhideWhenUsed="0"/>
-    <w:lsdException w:name="Medium Grid 2 Accent 1" w:semiHidden="0" w:uiPriority="68" w:unhideWhenUsed="0"/>
-    <w:lsdException w:name="Medium Grid 3 Accent 1" w:semiHidden="0" w:uiPriority="69" w:unhideWhenUsed="0"/>
-    <w:lsdException w:name="Dark List Accent 1" w:semiHidden="0" w:uiPriority="70" w:unhideWhenUsed="0"/>
-    <w:lsdException w:name="Colorful Shading Accent 1" w:semiHidden="0" w:uiPriority="71" w:unhideWhenUsed="0"/>
-    <w:lsdException w:name="Colorful List Accent 1" w:semiHidden="0" w:uiPriority="72" w:unhideWhenUsed="0"/>
-    <w:lsdException w:name="Colorful Grid Accent 1" w:semiHidden="0" w:uiPriority="73" w:unhideWhenUsed="0"/>
-    <w:lsdException w:name="Light Shading Accent 2" w:semiHidden="0" w:uiPriority="60" w:unhideWhenUsed="0"/>
-    <w:lsdException w:name="Light List Accent 2" w:semiHidden="0" w:uiPriority="61" w:unhideWhenUsed="0"/>
-    <w:lsdException w:name="Light Grid Accent 2" w:semiHidden="0" w:uiPriority="62" w:unhideWhenUsed="0"/>
-    <w:lsdException w:name="Medium Shading 1 Accent 2" w:semiHidden="0" w:uiPriority="63" w:unhideWhenUsed="0"/>
-    <w:lsdException w:name="Medium Shading 2 Accent 2" w:semiHidden="0" w:uiPriority="64" w:unhideWhenUsed="0"/>
-    <w:lsdException w:name="Medium List 1 Accent 2" w:semiHidden="0" w:uiPriority="65" w:unhideWhenUsed="0"/>
-    <w:lsdException w:name="Medium List 2 Accent 2" w:semiHidden="0" w:uiPriority="66" w:unhideWhenUsed="0"/>
-    <w:lsdException w:name="Medium Grid 1 Accent 2" w:semiHidden="0" w:uiPriority="67" w:unhideWhenUsed="0"/>
-    <w:lsdException w:name="Medium Grid 2 Accent 2" w:semiHidden="0" w:uiPriority="68" w:unhideWhenUsed="0"/>
-    <w:lsdException w:name="Medium Grid 3 Accent 2" w:semiHidden="0" w:uiPriority="69" w:unhideWhenUsed="0"/>
-    <w:lsdException w:name="Dark List Accent 2" w:semiHidden="0" w:uiPriority="70" w:unhideWhenUsed="0"/>
-    <w:lsdException w:name="Colorful Shading Accent 2" w:semiHidden="0" w:uiPriority="71" w:unhideWhenUsed="0"/>
-    <w:lsdException w:name="Colorful List Accent 2" w:semiHidden="0" w:uiPriority="72" w:unhideWhenUsed="0"/>
-    <w:lsdException w:name="Colorful Grid Accent 2" w:semiHidden="0" w:uiPriority="73" w:unhideWhenUsed="0"/>
-    <w:lsdException w:name="Light Shading Accent 3" w:semiHidden="0" w:uiPriority="60" w:unhideWhenUsed="0"/>
-    <w:lsdException w:name="Light List Accent 3" w:semiHidden="0" w:uiPriority="61" w:unhideWhenUsed="0"/>
-    <w:lsdException w:name="Light Grid Accent 3" w:semiHidden="0" w:uiPriority="62" w:unhideWhenUsed="0"/>
-    <w:lsdException w:name="Medium Shading 1 Accent 3" w:semiHidden="0" w:uiPriority="63" w:unhideWhenUsed="0"/>
-    <w:lsdException w:name="Medium Shading 2 Accent 3" w:semiHidden="0" w:uiPriority="64" w:unhideWhenUsed="0"/>
-    <w:lsdException w:name="Medium List 1 Accent 3" w:semiHidden="0" w:uiPriority="65" w:unhideWhenUsed="0"/>
-    <w:lsdException w:name="Medium List 2 Accent 3" w:semiHidden="0" w:uiPriority="66" w:unhideWhenUsed="0"/>
-    <w:lsdException w:name="Medium Grid 1 Accent 3" w:semiHidden="0" w:uiPriority="67" w:unhideWhenUsed="0"/>
-    <w:lsdException w:name="Medium Grid 2 Accent 3" w:semiHidden="0" w:uiPriority="68" w:unhideWhenUsed="0"/>
-    <w:lsdException w:name="Medium Grid 3 Accent 3" w:semiHidden="0" w:uiPriority="69" w:unhideWhenUsed="0"/>
-    <w:lsdException w:name="Dark List Accent 3" w:semiHidden="0" w:uiPriority="70" w:unhideWhenUsed="0"/>
-    <w:lsdException w:name="Colorful Shading Accent 3" w:semiHidden="0" w:uiPriority="71" w:unhideWhenUsed="0"/>
-    <w:lsdException w:name="Colorful List Accent 3" w:semiHidden="0" w:uiPriority="72" w:unhideWhenUsed="0"/>
-    <w:lsdException w:name="Colorful Grid Accent 3" w:semiHidden="0" w:uiPriority="73" w:unhideWhenUsed="0"/>
-    <w:lsdException w:name="Light Shading Accent 4" w:semiHidden="0" w:uiPriority="60" w:unhideWhenUsed="0"/>
-    <w:lsdException w:name="Light List Accent 4" w:semiHidden="0" w:uiPriority="61" w:unhideWhenUsed="0"/>
-    <w:lsdException w:name="Light Grid Accent 4" w:semiHidden="0" w:uiPriority="62" w:unhideWhenUsed="0"/>
-    <w:lsdException w:name="Medium Shading 1 Accent 4" w:semiHidden="0" w:uiPriority="63" w:unhideWhenUsed="0"/>
-    <w:lsdException w:name="Medium Shading 2 Accent 4" w:semiHidden="0" w:uiPriority="64" w:unhideWhenUsed="0"/>
-    <w:lsdException w:name="Medium List 1 Accent 4" w:semiHidden="0" w:uiPriority="65" w:unhideWhenUsed="0"/>
-    <w:lsdException w:name="Medium List 2 Accent 4" w:semiHidden="0" w:uiPriority="66" w:unhideWhenUsed="0"/>
-    <w:lsdException w:name="Medium Grid 1 Accent 4" w:semiHidden="0" w:uiPriority="67" w:unhideWhenUsed="0"/>
-    <w:lsdException w:name="Medium Grid 2 Accent 4" w:semiHidden="0" w:uiPriority="68" w:unhideWhenUsed="0"/>
-    <w:lsdException w:name="Medium Grid 3 Accent 4" w:semiHidden="0" w:uiPriority="69" w:unhideWhenUsed="0"/>
-    <w:lsdException w:name="Dark List Accent 4" w:semiHidden="0" w:uiPriority="70" w:unhideWhenUsed="0"/>
-    <w:lsdException w:name="Colorful Shading Accent 4" w:semiHidden="0" w:uiPriority="71" w:unhideWhenUsed="0"/>
-    <w:lsdException w:name="Colorful List Accent 4" w:semiHidden="0" w:uiPriority="72" w:unhideWhenUsed="0"/>
-    <w:lsdException w:name="Colorful Grid Accent 4" w:semiHidden="0" w:uiPriority="73" w:unhideWhenUsed="0"/>
-    <w:lsdException w:name="Light Shading Accent 5" w:semiHidden="0" w:uiPriority="60" w:unhideWhenUsed="0"/>
-    <w:lsdException w:name="Light List Accent 5" w:semiHidden="0" w:uiPriority="61" w:unhideWhenUsed="0"/>
-    <w:lsdException w:name="Light Grid Accent 5" w:semiHidden="0" w:uiPriority="62" w:unhideWhenUsed="0"/>
-    <w:lsdException w:name="Medium Shading 1 Accent 5" w:semiHidden="0" w:uiPriority="63" w:unhideWhenUsed="0"/>
-    <w:lsdException w:name="Medium Shading 2 Accent 5" w:semiHidden="0" w:uiPriority="64" w:unhideWhenUsed="0"/>
-    <w:lsdException w:name="Medium List 1 Accent 5" w:semiHidden="0" w:uiPriority="65" w:unhideWhenUsed="0"/>
-    <w:lsdException w:name="Medium List 2 Accent 5" w:semiHidden="0" w:uiPriority="66" w:unhideWhenUsed="0"/>
-    <w:lsdException w:name="Medium Grid 1 Accent 5" w:semiHidden="0" w:uiPriority="67" w:unhideWhenUsed="0"/>
-    <w:lsdException w:name="Medium Grid 2 Accent 5" w:semiHidden="0" w:uiPriority="68" w:unhideWhenUsed="0"/>
-    <w:lsdException w:name="Medium Grid 3 Accent 5" w:semiHidden="0" w:uiPriority="69" w:unhideWhenUsed="0"/>
-    <w:lsdException w:name="Dark List Accent 5" w:semiHidden="0" w:uiPriority="70" w:unhideWhenUsed="0"/>
-    <w:lsdException w:name="Colorful Shading Accent 5" w:semiHidden="0" w:uiPriority="71" w:unhideWhenUsed="0"/>
-    <w:lsdException w:name="Colorful List Accent 5" w:semiHidden="0" w:uiPriority="72" w:unhideWhenUsed="0"/>
-    <w:lsdException w:name="Colorful Grid Accent 5" w:semiHidden="0" w:uiPriority="73" w:unhideWhenUsed="0"/>
-    <w:lsdException w:name="Light Shading Accent 6" w:semiHidden="0" w:uiPriority="60" w:unhideWhenUsed="0"/>
-    <w:lsdException w:name="Light List Accent 6" w:semiHidden="0" w:uiPriority="61" w:unhideWhenUsed="0"/>
-    <w:lsdException w:name="Light Grid Accent 6" w:semiHidden="0" w:uiPriority="62" w:unhideWhenUsed="0"/>
-    <w:lsdException w:name="Medium Shading 1 Accent 6" w:semiHidden="0" w:uiPriority="63" w:unhideWhenUsed="0"/>
-    <w:lsdException w:name="Medium Shading 2 Accent 6" w:semiHidden="0" w:uiPriority="64" w:unhideWhenUsed="0"/>
-    <w:lsdException w:name="Medium List 1 Accent 6" w:semiHidden="0" w:uiPriority="65" w:unhideWhenUsed="0"/>
-    <w:lsdException w:name="Medium List 2 Accent 6" w:semiHidden="0" w:uiPriority="66" w:unhideWhenUsed="0"/>
-    <w:lsdException w:name="Medium Grid 1 Accent 6" w:semiHidden="0" w:uiPriority="67" w:unhideWhenUsed="0"/>
-    <w:lsdException w:name="Medium Grid 2 Accent 6" w:semiHidden="0" w:uiPriority="68" w:unhideWhenUsed="0"/>
-    <w:lsdException w:name="Medium Grid 3 Accent 6" w:semiHidden="0" w:uiPriority="69" w:unhideWhenUsed="0"/>
-    <w:lsdException w:name="Dark List Accent 6" w:semiHidden="0" w:uiPriority="70" w:unhideWhenUsed="0"/>
-    <w:lsdException w:name="Colorful Shading Accent 6" w:semiHidden="0" w:uiPriority="71" w:unhideWhenUsed="0"/>
-    <w:lsdException w:name="Colorful List Accent 6" w:semiHidden="0" w:uiPriority="72" w:unhideWhenUsed="0"/>
-    <w:lsdException w:name="Colorful Grid Accent 6" w:semiHidden="0" w:uiPriority="73" w:unhideWhenUsed="0"/>
-    <w:lsdException w:name="Subtle Emphasis" w:semiHidden="0" w:uiPriority="19" w:unhideWhenUsed="0" w:qFormat="1"/>
-    <w:lsdException w:name="Intense Emphasis" w:semiHidden="0" w:uiPriority="21" w:unhideWhenUsed="0" w:qFormat="1"/>
-    <w:lsdException w:name="Subtle Reference" w:semiHidden="0" w:uiPriority="31" w:unhideWhenUsed="0" w:qFormat="1"/>
-    <w:lsdException w:name="Intense Reference" w:semiHidden="0" w:uiPriority="32" w:unhideWhenUsed="0" w:qFormat="1"/>
-    <w:lsdException w:name="Book Title" w:semiHidden="0" w:uiPriority="33" w:unhideWhenUsed="0" w:qFormat="1"/>
-    <w:lsdException w:name="Bibliography" w:uiPriority="37"/>
-    <w:lsdException w:name="TOC Heading" w:uiPriority="39" w:qFormat="1"/>
+  <w:latentStyles w:defLockedState="0" w:defUIPriority="99" w:defSemiHidden="0" w:defUnhideWhenUsed="0" w:defQFormat="0" w:count="371">
+    <w:lsdException w:name="Normal" w:uiPriority="0" w:qFormat="1"/>
+    <w:lsdException w:name="heading 1" w:uiPriority="0" w:qFormat="1"/>
+    <w:lsdException w:name="heading 2" w:semiHidden="1" w:uiPriority="0" w:unhideWhenUsed="1" w:qFormat="1"/>
+    <w:lsdException w:name="heading 3" w:semiHidden="1" w:uiPriority="9" w:unhideWhenUsed="1" w:qFormat="1"/>
+    <w:lsdException w:name="heading 4" w:semiHidden="1" w:uiPriority="9" w:unhideWhenUsed="1" w:qFormat="1"/>
+    <w:lsdException w:name="heading 5" w:semiHidden="1" w:uiPriority="9" w:unhideWhenUsed="1" w:qFormat="1"/>
+    <w:lsdException w:name="heading 6" w:semiHidden="1" w:uiPriority="9" w:unhideWhenUsed="1" w:qFormat="1"/>
+    <w:lsdException w:name="heading 7" w:semiHidden="1" w:uiPriority="9" w:unhideWhenUsed="1" w:qFormat="1"/>
+    <w:lsdException w:name="heading 8" w:semiHidden="1" w:uiPriority="9" w:unhideWhenUsed="1" w:qFormat="1"/>
+    <w:lsdException w:name="heading 9" w:semiHidden="1" w:uiPriority="9" w:unhideWhenUsed="1" w:qFormat="1"/>
+    <w:lsdException w:name="index 1" w:semiHidden="1" w:unhideWhenUsed="1"/>
+    <w:lsdException w:name="index 2" w:semiHidden="1" w:unhideWhenUsed="1"/>
+    <w:lsdException w:name="index 3" w:semiHidden="1" w:unhideWhenUsed="1"/>
+    <w:lsdException w:name="index 4" w:semiHidden="1" w:unhideWhenUsed="1"/>
+    <w:lsdException w:name="index 5" w:semiHidden="1" w:unhideWhenUsed="1"/>
+    <w:lsdException w:name="index 6" w:semiHidden="1" w:unhideWhenUsed="1"/>
+    <w:lsdException w:name="index 7" w:semiHidden="1" w:unhideWhenUsed="1"/>
+    <w:lsdException w:name="index 8" w:semiHidden="1" w:unhideWhenUsed="1"/>
+    <w:lsdException w:name="index 9" w:semiHidden="1" w:unhideWhenUsed="1"/>
+    <w:lsdException w:name="toc 1" w:semiHidden="1" w:uiPriority="39" w:unhideWhenUsed="1" w:qFormat="1"/>
+    <w:lsdException w:name="toc 2" w:semiHidden="1" w:uiPriority="39" w:unhideWhenUsed="1" w:qFormat="1"/>
+    <w:lsdException w:name="toc 3" w:semiHidden="1" w:uiPriority="39" w:unhideWhenUsed="1" w:qFormat="1"/>
+    <w:lsdException w:name="toc 4" w:semiHidden="1" w:uiPriority="39" w:unhideWhenUsed="1"/>
+    <w:lsdException w:name="toc 5" w:semiHidden="1" w:uiPriority="39" w:unhideWhenUsed="1"/>
+    <w:lsdException w:name="toc 6" w:semiHidden="1" w:uiPriority="39" w:unhideWhenUsed="1"/>
+    <w:lsdException w:name="toc 7" w:semiHidden="1" w:uiPriority="39" w:unhideWhenUsed="1"/>
+    <w:lsdException w:name="toc 8" w:semiHidden="1" w:uiPriority="39" w:unhideWhenUsed="1"/>
+    <w:lsdException w:name="toc 9" w:semiHidden="1" w:uiPriority="39" w:unhideWhenUsed="1"/>
+    <w:lsdException w:name="Normal Indent" w:semiHidden="1" w:unhideWhenUsed="1"/>
+    <w:lsdException w:name="footnote text" w:semiHidden="1" w:unhideWhenUsed="1"/>
+    <w:lsdException w:name="annotation text" w:semiHidden="1" w:unhideWhenUsed="1"/>
+    <w:lsdException w:name="header" w:semiHidden="1" w:unhideWhenUsed="1"/>
+    <w:lsdException w:name="footer" w:semiHidden="1" w:unhideWhenUsed="1"/>
+    <w:lsdException w:name="index heading" w:semiHidden="1" w:unhideWhenUsed="1"/>
+    <w:lsdException w:name="caption" w:semiHidden="1" w:uiPriority="35" w:unhideWhenUsed="1" w:qFormat="1"/>
+    <w:lsdException w:name="table of figures" w:semiHidden="1" w:unhideWhenUsed="1"/>
+    <w:lsdException w:name="envelope address" w:semiHidden="1" w:unhideWhenUsed="1"/>
+    <w:lsdException w:name="envelope return" w:semiHidden="1" w:unhideWhenUsed="1"/>
+    <w:lsdException w:name="footnote reference" w:semiHidden="1" w:unhideWhenUsed="1"/>
+    <w:lsdException w:name="annotation reference" w:semiHidden="1" w:unhideWhenUsed="1"/>
+    <w:lsdException w:name="line number" w:semiHidden="1" w:unhideWhenUsed="1"/>
+    <w:lsdException w:name="page number" w:semiHidden="1" w:unhideWhenUsed="1"/>
+    <w:lsdException w:name="endnote reference" w:semiHidden="1" w:unhideWhenUsed="1"/>
+    <w:lsdException w:name="endnote text" w:semiHidden="1" w:unhideWhenUsed="1"/>
+    <w:lsdException w:name="table of authorities" w:semiHidden="1" w:unhideWhenUsed="1"/>
+    <w:lsdException w:name="macro" w:semiHidden="1" w:unhideWhenUsed="1"/>
+    <w:lsdException w:name="toa heading" w:semiHidden="1" w:unhideWhenUsed="1"/>
+    <w:lsdException w:name="List" w:semiHidden="1" w:unhideWhenUsed="1"/>
+    <w:lsdException w:name="List Bullet" w:semiHidden="1" w:unhideWhenUsed="1"/>
+    <w:lsdException w:name="List Number" w:semiHidden="1" w:unhideWhenUsed="1"/>
+    <w:lsdException w:name="List 2" w:semiHidden="1" w:unhideWhenUsed="1"/>
+    <w:lsdException w:name="List 3" w:semiHidden="1" w:unhideWhenUsed="1"/>
+    <w:lsdException w:name="List 4" w:semiHidden="1" w:unhideWhenUsed="1"/>
+    <w:lsdException w:name="List 5" w:semiHidden="1" w:unhideWhenUsed="1"/>
+    <w:lsdException w:name="List Bullet 2" w:semiHidden="1" w:unhideWhenUsed="1"/>
+    <w:lsdException w:name="List Bullet 3" w:semiHidden="1" w:unhideWhenUsed="1"/>
+    <w:lsdException w:name="List Bullet 4" w:semiHidden="1" w:unhideWhenUsed="1"/>
+    <w:lsdException w:name="List Bullet 5" w:semiHidden="1" w:unhideWhenUsed="1"/>
+    <w:lsdException w:name="List Number 2" w:semiHidden="1" w:unhideWhenUsed="1"/>
+    <w:lsdException w:name="List Number 3" w:semiHidden="1" w:unhideWhenUsed="1"/>
+    <w:lsdException w:name="List Number 4" w:semiHidden="1" w:unhideWhenUsed="1"/>
+    <w:lsdException w:name="List Number 5" w:semiHidden="1" w:unhideWhenUsed="1"/>
+    <w:lsdException w:name="Title" w:uiPriority="10" w:qFormat="1"/>
+    <w:lsdException w:name="Closing" w:semiHidden="1" w:unhideWhenUsed="1"/>
+    <w:lsdException w:name="Signature" w:semiHidden="1" w:unhideWhenUsed="1"/>
+    <w:lsdException w:name="Default Paragraph Font" w:semiHidden="1" w:uiPriority="1" w:unhideWhenUsed="1"/>
+    <w:lsdException w:name="Body Text" w:semiHidden="1" w:uiPriority="0" w:unhideWhenUsed="1"/>
+    <w:lsdException w:name="Body Text Indent" w:semiHidden="1" w:unhideWhenUsed="1"/>
+    <w:lsdException w:name="List Continue" w:semiHidden="1" w:unhideWhenUsed="1"/>
+    <w:lsdException w:name="List Continue 2" w:semiHidden="1" w:unhideWhenUsed="1"/>
+    <w:lsdException w:name="List Continue 3" w:semiHidden="1" w:unhideWhenUsed="1"/>
+    <w:lsdException w:name="List Continue 4" w:semiHidden="1" w:unhideWhenUsed="1"/>
+    <w:lsdException w:name="List Continue 5" w:semiHidden="1" w:unhideWhenUsed="1"/>
+    <w:lsdException w:name="Message Header" w:semiHidden="1" w:unhideWhenUsed="1"/>
+    <w:lsdException w:name="Subtitle" w:uiPriority="11" w:qFormat="1"/>
+    <w:lsdException w:name="Salutation" w:semiHidden="1" w:unhideWhenUsed="1"/>
+    <w:lsdException w:name="Date" w:semiHidden="1" w:unhideWhenUsed="1"/>
+    <w:lsdException w:name="Body Text First Indent" w:semiHidden="1" w:unhideWhenUsed="1"/>
+    <w:lsdException w:name="Body Text First Indent 2" w:semiHidden="1" w:unhideWhenUsed="1"/>
+    <w:lsdException w:name="Note Heading" w:semiHidden="1" w:unhideWhenUsed="1"/>
+    <w:lsdException w:name="Body Text 2" w:semiHidden="1" w:unhideWhenUsed="1"/>
+    <w:lsdException w:name="Body Text 3" w:semiHidden="1" w:unhideWhenUsed="1"/>
+    <w:lsdException w:name="Body Text Indent 2" w:semiHidden="1" w:unhideWhenUsed="1"/>
+    <w:lsdException w:name="Body Text Indent 3" w:semiHidden="1" w:unhideWhenUsed="1"/>
+    <w:lsdException w:name="Block Text" w:semiHidden="1" w:unhideWhenUsed="1"/>
+    <w:lsdException w:name="Hyperlink" w:semiHidden="1" w:unhideWhenUsed="1"/>
+    <w:lsdException w:name="FollowedHyperlink" w:semiHidden="1" w:unhideWhenUsed="1"/>
+    <w:lsdException w:name="Strong" w:uiPriority="22" w:qFormat="1"/>
+    <w:lsdException w:name="Emphasis" w:uiPriority="20" w:qFormat="1"/>
+    <w:lsdException w:name="Document Map" w:semiHidden="1" w:unhideWhenUsed="1"/>
+    <w:lsdException w:name="Plain Text" w:semiHidden="1" w:unhideWhenUsed="1"/>
+    <w:lsdException w:name="E-mail Signature" w:semiHidden="1" w:unhideWhenUsed="1"/>
+    <w:lsdException w:name="HTML Top of Form" w:semiHidden="1" w:unhideWhenUsed="1"/>
+    <w:lsdException w:name="HTML Bottom of Form" w:semiHidden="1" w:unhideWhenUsed="1"/>
+    <w:lsdException w:name="Normal (Web)" w:semiHidden="1" w:unhideWhenUsed="1"/>
+    <w:lsdException w:name="HTML Acronym" w:semiHidden="1" w:unhideWhenUsed="1"/>
+    <w:lsdException w:name="HTML Address" w:semiHidden="1" w:unhideWhenUsed="1"/>
+    <w:lsdException w:name="HTML Cite" w:semiHidden="1" w:unhideWhenUsed="1"/>
+    <w:lsdException w:name="HTML Code" w:semiHidden="1" w:unhideWhenUsed="1"/>
+    <w:lsdException w:name="HTML Definition" w:semiHidden="1" w:unhideWhenUsed="1"/>
+    <w:lsdException w:name="HTML Keyboard" w:semiHidden="1" w:unhideWhenUsed="1"/>
+    <w:lsdException w:name="HTML Preformatted" w:semiHidden="1" w:unhideWhenUsed="1"/>
+    <w:lsdException w:name="HTML Sample" w:semiHidden="1" w:unhideWhenUsed="1"/>
+    <w:lsdException w:name="HTML Typewriter" w:semiHidden="1" w:unhideWhenUsed="1"/>
+    <w:lsdException w:name="HTML Variable" w:semiHidden="1" w:unhideWhenUsed="1"/>
+    <w:lsdException w:name="Normal Table" w:semiHidden="1" w:unhideWhenUsed="1"/>
+    <w:lsdException w:name="annotation subject" w:semiHidden="1" w:unhideWhenUsed="1"/>
+    <w:lsdException w:name="No List" w:semiHidden="1" w:unhideWhenUsed="1"/>
+    <w:lsdException w:name="Outline List 1" w:semiHidden="1" w:unhideWhenUsed="1"/>
+    <w:lsdException w:name="Outline List 2" w:semiHidden="1" w:unhideWhenUsed="1"/>
+    <w:lsdException w:name="Outline List 3" w:semiHidden="1" w:unhideWhenUsed="1"/>
+    <w:lsdException w:name="Table Simple 1" w:semiHidden="1" w:unhideWhenUsed="1"/>
+    <w:lsdException w:name="Table Simple 2" w:semiHidden="1" w:unhideWhenUsed="1"/>
+    <w:lsdException w:name="Table Simple 3" w:semiHidden="1" w:unhideWhenUsed="1"/>
+    <w:lsdException w:name="Table Classic 1" w:semiHidden="1" w:unhideWhenUsed="1"/>
+    <w:lsdException w:name="Table Classic 2" w:semiHidden="1" w:unhideWhenUsed="1"/>
+    <w:lsdException w:name="Table Classic 3" w:semiHidden="1" w:unhideWhenUsed="1"/>
+    <w:lsdException w:name="Table Classic 4" w:semiHidden="1" w:unhideWhenUsed="1"/>
+    <w:lsdException w:name="Table Colorful 1" w:semiHidden="1" w:unhideWhenUsed="1"/>
+    <w:lsdException w:name="Table Colorful 2" w:semiHidden="1" w:unhideWhenUsed="1"/>
+    <w:lsdException w:name="Table Colorful 3" w:semiHidden="1" w:unhideWhenUsed="1"/>
+    <w:lsdException w:name="Table Columns 1" w:semiHidden="1" w:unhideWhenUsed="1"/>
+    <w:lsdException w:name="Table Columns 2" w:semiHidden="1" w:unhideWhenUsed="1"/>
+    <w:lsdException w:name="Table Columns 3" w:semiHidden="1" w:unhideWhenUsed="1"/>
+    <w:lsdException w:name="Table Columns 4" w:semiHidden="1" w:unhideWhenUsed="1"/>
+    <w:lsdException w:name="Table Columns 5" w:semiHidden="1" w:unhideWhenUsed="1"/>
+    <w:lsdException w:name="Table Grid 1" w:semiHidden="1" w:unhideWhenUsed="1"/>
+    <w:lsdException w:name="Table Grid 2" w:semiHidden="1" w:unhideWhenUsed="1"/>
+    <w:lsdException w:name="Table Grid 3" w:semiHidden="1" w:unhideWhenUsed="1"/>
+    <w:lsdException w:name="Table Grid 4" w:semiHidden="1" w:unhideWhenUsed="1"/>
+    <w:lsdException w:name="Table Grid 5" w:semiHidden="1" w:unhideWhenUsed="1"/>
+    <w:lsdException w:name="Table Grid 6" w:semiHidden="1" w:unhideWhenUsed="1"/>
+    <w:lsdException w:name="Table Grid 7" w:semiHidden="1" w:unhideWhenUsed="1"/>
+    <w:lsdException w:name="Table Grid 8" w:semiHidden="1" w:unhideWhenUsed="1"/>
+    <w:lsdException w:name="Table List 1" w:semiHidden="1" w:unhideWhenUsed="1"/>
+    <w:lsdException w:name="Table List 2" w:semiHidden="1" w:unhideWhenUsed="1"/>
+    <w:lsdException w:name="Table List 3" w:semiHidden="1" w:unhideWhenUsed="1"/>
+    <w:lsdException w:name="Table List 4" w:semiHidden="1" w:unhideWhenUsed="1"/>
+    <w:lsdException w:name="Table List 5" w:semiHidden="1" w:unhideWhenUsed="1"/>
+    <w:lsdException w:name="Table List 6" w:semiHidden="1" w:unhideWhenUsed="1"/>
+    <w:lsdException w:name="Table List 7" w:semiHidden="1" w:unhideWhenUsed="1"/>
+    <w:lsdException w:name="Table List 8" w:semiHidden="1" w:unhideWhenUsed="1"/>
+    <w:lsdException w:name="Table 3D effects 1" w:semiHidden="1" w:unhideWhenUsed="1"/>
+    <w:lsdException w:name="Table 3D effects 2" w:semiHidden="1" w:unhideWhenUsed="1"/>
+    <w:lsdException w:name="Table 3D effects 3" w:semiHidden="1" w:unhideWhenUsed="1"/>
+    <w:lsdException w:name="Table Contemporary" w:semiHidden="1" w:unhideWhenUsed="1"/>
+    <w:lsdException w:name="Table Elegant" w:semiHidden="1" w:unhideWhenUsed="1"/>
+    <w:lsdException w:name="Table Professional" w:semiHidden="1" w:unhideWhenUsed="1"/>
+    <w:lsdException w:name="Table Subtle 1" w:semiHidden="1" w:unhideWhenUsed="1"/>
+    <w:lsdException w:name="Table Subtle 2" w:semiHidden="1" w:unhideWhenUsed="1"/>
+    <w:lsdException w:name="Table Web 1" w:semiHidden="1" w:unhideWhenUsed="1"/>
+    <w:lsdException w:name="Table Web 2" w:semiHidden="1" w:unhideWhenUsed="1"/>
+    <w:lsdException w:name="Table Web 3" w:semiHidden="1" w:unhideWhenUsed="1"/>
+    <w:lsdException w:name="Balloon Text" w:semiHidden="1" w:unhideWhenUsed="1"/>
+    <w:lsdException w:name="Table Grid" w:uiPriority="59"/>
+    <w:lsdException w:name="Table Theme" w:semiHidden="1" w:unhideWhenUsed="1"/>
+    <w:lsdException w:name="Placeholder Text" w:semiHidden="1"/>
+    <w:lsdException w:name="No Spacing" w:uiPriority="1" w:qFormat="1"/>
+    <w:lsdException w:name="Light Shading" w:uiPriority="60"/>
+    <w:lsdException w:name="Light List" w:uiPriority="61"/>
+    <w:lsdException w:name="Light Grid" w:uiPriority="62"/>
+    <w:lsdException w:name="Medium Shading 1" w:uiPriority="63"/>
+    <w:lsdException w:name="Medium Shading 2" w:uiPriority="64"/>
+    <w:lsdException w:name="Medium List 1" w:uiPriority="65"/>
+    <w:lsdException w:name="Medium List 2" w:uiPriority="66"/>
+    <w:lsdException w:name="Medium Grid 1" w:uiPriority="67"/>
+    <w:lsdException w:name="Medium Grid 2" w:uiPriority="68"/>
+    <w:lsdException w:name="Medium Grid 3" w:uiPriority="69"/>
+    <w:lsdException w:name="Dark List" w:uiPriority="70"/>
+    <w:lsdException w:name="Colorful Shading" w:uiPriority="71"/>
+    <w:lsdException w:name="Colorful List" w:uiPriority="72"/>
+    <w:lsdException w:name="Colorful Grid" w:uiPriority="73"/>
+    <w:lsdException w:name="Light Shading Accent 1" w:uiPriority="60"/>
+    <w:lsdException w:name="Light List Accent 1" w:uiPriority="61"/>
+    <w:lsdException w:name="Light Grid Accent 1" w:uiPriority="62"/>
+    <w:lsdException w:name="Medium Shading 1 Accent 1" w:uiPriority="63"/>
+    <w:lsdException w:name="Medium Shading 2 Accent 1" w:uiPriority="64"/>
+    <w:lsdException w:name="Medium List 1 Accent 1" w:uiPriority="65"/>
+    <w:lsdException w:name="Revision" w:semiHidden="1"/>
+    <w:lsdException w:name="List Paragraph" w:uiPriority="34" w:qFormat="1"/>
+    <w:lsdException w:name="Quote" w:uiPriority="29" w:qFormat="1"/>
+    <w:lsdException w:name="Intense Quote" w:uiPriority="30" w:qFormat="1"/>
+    <w:lsdException w:name="Medium List 2 Accent 1" w:uiPriority="66"/>
+    <w:lsdException w:name="Medium Grid 1 Accent 1" w:uiPriority="67"/>
+    <w:lsdException w:name="Medium Grid 2 Accent 1" w:uiPriority="68"/>
+    <w:lsdException w:name="Medium Grid 3 Accent 1" w:uiPriority="69"/>
+    <w:lsdException w:name="Dark List Accent 1" w:uiPriority="70"/>
+    <w:lsdException w:name="Colorful Shading Accent 1" w:uiPriority="71"/>
+    <w:lsdException w:name="Colorful List Accent 1" w:uiPriority="72"/>
+    <w:lsdException w:name="Colorful Grid Accent 1" w:uiPriority="73"/>
+    <w:lsdException w:name="Light Shading Accent 2" w:uiPriority="60"/>
+    <w:lsdException w:name="Light List Accent 2" w:uiPriority="61"/>
+    <w:lsdException w:name="Light Grid Accent 2" w:uiPriority="62"/>
+    <w:lsdException w:name="Medium Shading 1 Accent 2" w:uiPriority="63"/>
+    <w:lsdException w:name="Medium Shading 2 Accent 2" w:uiPriority="64"/>
+    <w:lsdException w:name="Medium List 1 Accent 2" w:uiPriority="65"/>
+    <w:lsdException w:name="Medium List 2 Accent 2" w:uiPriority="66"/>
+    <w:lsdException w:name="Medium Grid 1 Accent 2" w:uiPriority="67"/>
+    <w:lsdException w:name="Medium Grid 2 Accent 2" w:uiPriority="68"/>
+    <w:lsdException w:name="Medium Grid 3 Accent 2" w:uiPriority="69"/>
+    <w:lsdException w:name="Dark List Accent 2" w:uiPriority="70"/>
+    <w:lsdException w:name="Colorful Shading Accent 2" w:uiPriority="71"/>
+    <w:lsdException w:name="Colorful List Accent 2" w:uiPriority="72"/>
+    <w:lsdException w:name="Colorful Grid Accent 2" w:uiPriority="73"/>
+    <w:lsdException w:name="Light Shading Accent 3" w:uiPriority="60"/>
+    <w:lsdException w:name="Light List Accent 3" w:uiPriority="61"/>
+    <w:lsdException w:name="Light Grid Accent 3" w:uiPriority="62"/>
+    <w:lsdException w:name="Medium Shading 1 Accent 3" w:uiPriority="63"/>
+    <w:lsdException w:name="Medium Shading 2 Accent 3" w:uiPriority="64"/>
+    <w:lsdException w:name="Medium List 1 Accent 3" w:uiPriority="65"/>
+    <w:lsdException w:name="Medium List 2 Accent 3" w:uiPriority="66"/>
+    <w:lsdException w:name="Medium Grid 1 Accent 3" w:uiPriority="67"/>
+    <w:lsdException w:name="Medium Grid 2 Accent 3" w:uiPriority="68"/>
+    <w:lsdException w:name="Medium Grid 3 Accent 3" w:uiPriority="69"/>
+    <w:lsdException w:name="Dark List Accent 3" w:uiPriority="70"/>
+    <w:lsdException w:name="Colorful Shading Accent 3" w:uiPriority="71"/>
+    <w:lsdException w:name="Colorful List Accent 3" w:uiPriority="72"/>
+    <w:lsdException w:name="Colorful Grid Accent 3" w:uiPriority="73"/>
+    <w:lsdException w:name="Light Shading Accent 4" w:uiPriority="60"/>
+    <w:lsdException w:name="Light List Accent 4" w:uiPriority="61"/>
+    <w:lsdException w:name="Light Grid Accent 4" w:uiPriority="62"/>
+    <w:lsdException w:name="Medium Shading 1 Accent 4" w:uiPriority="63"/>
+    <w:lsdException w:name="Medium Shading 2 Accent 4" w:uiPriority="64"/>
+    <w:lsdException w:name="Medium List 1 Accent 4" w:uiPriority="65"/>
+    <w:lsdException w:name="Medium List 2 Accent 4" w:uiPriority="66"/>
+    <w:lsdException w:name="Medium Grid 1 Accent 4" w:uiPriority="67"/>
+    <w:lsdException w:name="Medium Grid 2 Accent 4" w:uiPriority="68"/>
+    <w:lsdException w:name="Medium Grid 3 Accent 4" w:uiPriority="69"/>
+    <w:lsdException w:name="Dark List Accent 4" w:uiPriority="70"/>
+    <w:lsdException w:name="Colorful Shading Accent 4" w:uiPriority="71"/>
+    <w:lsdException w:name="Colorful List Accent 4" w:uiPriority="72"/>
+    <w:lsdException w:name="Colorful Grid Accent 4" w:uiPriority="73"/>
+    <w:lsdException w:name="Light Shading Accent 5" w:uiPriority="60"/>
+    <w:lsdException w:name="Light List Accent 5" w:uiPriority="61"/>
+    <w:lsdException w:name="Light Grid Accent 5" w:uiPriority="62"/>
+    <w:lsdException w:name="Medium Shading 1 Accent 5" w:uiPriority="63"/>
+    <w:lsdException w:name="Medium Shading 2 Accent 5" w:uiPriority="64"/>
+    <w:lsdException w:name="Medium List 1 Accent 5" w:uiPriority="65"/>
+    <w:lsdException w:name="Medium List 2 Accent 5" w:uiPriority="66"/>
+    <w:lsdException w:name="Medium Grid 1 Accent 5" w:uiPriority="67"/>
+    <w:lsdException w:name="Medium Grid 2 Accent 5" w:uiPriority="68"/>
+    <w:lsdException w:name="Medium Grid 3 Accent 5" w:uiPriority="69"/>
+    <w:lsdException w:name="Dark List Accent 5" w:uiPriority="70"/>
+    <w:lsdException w:name="Colorful Shading Accent 5" w:uiPriority="71"/>
+    <w:lsdException w:name="Colorful List Accent 5" w:uiPriority="72"/>
+    <w:lsdException w:name="Colorful Grid Accent 5" w:uiPriority="73"/>
+    <w:lsdException w:name="Light Shading Accent 6" w:uiPriority="60"/>
+    <w:lsdException w:name="Light List Accent 6" w:uiPriority="61"/>
+    <w:lsdException w:name="Light Grid Accent 6" w:uiPriority="62"/>
+    <w:lsdException w:name="Medium Shading 1 Accent 6" w:uiPriority="63"/>
+    <w:lsdException w:name="Medium Shading 2 Accent 6" w:uiPriority="64"/>
+    <w:lsdException w:name="Medium List 1 Accent 6" w:uiPriority="65"/>
+    <w:lsdException w:name="Medium List 2 Accent 6" w:uiPriority="66"/>
+    <w:lsdException w:name="Medium Grid 1 Accent 6" w:uiPriority="67"/>
+    <w:lsdException w:name="Medium Grid 2 Accent 6" w:uiPriority="68"/>
+    <w:lsdException w:name="Medium Grid 3 Accent 6" w:uiPriority="69"/>
+    <w:lsdException w:name="Dark List Accent 6" w:uiPriority="70"/>
+    <w:lsdException w:name="Colorful Shading Accent 6" w:uiPriority="71"/>
+    <w:lsdException w:name="Colorful List Accent 6" w:uiPriority="72"/>
+    <w:lsdException w:name="Colorful Grid Accent 6" w:uiPriority="73"/>
+    <w:lsdException w:name="Subtle Emphasis" w:uiPriority="19" w:qFormat="1"/>
+    <w:lsdException w:name="Intense Emphasis" w:uiPriority="21" w:qFormat="1"/>
+    <w:lsdException w:name="Subtle Reference" w:uiPriority="31" w:qFormat="1"/>
+    <w:lsdException w:name="Intense Reference" w:uiPriority="32" w:qFormat="1"/>
+    <w:lsdException w:name="Book Title" w:uiPriority="33" w:qFormat="1"/>
+    <w:lsdException w:name="Bibliography" w:semiHidden="1" w:uiPriority="37" w:unhideWhenUsed="1"/>
+    <w:lsdException w:name="TOC Heading" w:semiHidden="1" w:uiPriority="39" w:unhideWhenUsed="1" w:qFormat="1"/>
+    <w:lsdException w:name="Plain Table 1" w:uiPriority="41"/>
+    <w:lsdException w:name="Plain Table 2" w:uiPriority="42"/>
+    <w:lsdException w:name="Plain Table 3" w:uiPriority="43"/>
+    <w:lsdException w:name="Plain Table 4" w:uiPriority="44"/>
+    <w:lsdException w:name="Plain Table 5" w:uiPriority="45"/>
+    <w:lsdException w:name="Grid Table Light" w:uiPriority="40"/>
+    <w:lsdException w:name="Grid Table 1 Light" w:uiPriority="46"/>
+    <w:lsdException w:name="Grid Table 2" w:uiPriority="47"/>
+    <w:lsdException w:name="Grid Table 3" w:uiPriority="48"/>
+    <w:lsdException w:name="Grid Table 4" w:uiPriority="49"/>
+    <w:lsdException w:name="Grid Table 5 Dark" w:uiPriority="50"/>
+    <w:lsdException w:name="Grid Table 6 Colorful" w:uiPriority="51"/>
+    <w:lsdException w:name="Grid Table 7 Colorful" w:uiPriority="52"/>
+    <w:lsdException w:name="Grid Table 1 Light Accent 1" w:uiPriority="46"/>
+    <w:lsdException w:name="Grid Table 2 Accent 1" w:uiPriority="47"/>
+    <w:lsdException w:name="Grid Table 3 Accent 1" w:uiPriority="48"/>
+    <w:lsdException w:name="Grid Table 4 Accent 1" w:uiPriority="49"/>
+    <w:lsdException w:name="Grid Table 5 Dark Accent 1" w:uiPriority="50"/>
+    <w:lsdException w:name="Grid Table 6 Colorful Accent 1" w:uiPriority="51"/>
+    <w:lsdException w:name="Grid Table 7 Colorful Accent 1" w:uiPriority="52"/>
+    <w:lsdException w:name="Grid Table 1 Light Accent 2" w:uiPriority="46"/>
+    <w:lsdException w:name="Grid Table 2 Accent 2" w:uiPriority="47"/>
+    <w:lsdException w:name="Grid Table 3 Accent 2" w:uiPriority="48"/>
+    <w:lsdException w:name="Grid Table 4 Accent 2" w:uiPriority="49"/>
+    <w:lsdException w:name="Grid Table 5 Dark Accent 2" w:uiPriority="50"/>
+    <w:lsdException w:name="Grid Table 6 Colorful Accent 2" w:uiPriority="51"/>
+    <w:lsdException w:name="Grid Table 7 Colorful Accent 2" w:uiPriority="52"/>
+    <w:lsdException w:name="Grid Table 1 Light Accent 3" w:uiPriority="46"/>
+    <w:lsdException w:name="Grid Table 2 Accent 3" w:uiPriority="47"/>
+    <w:lsdException w:name="Grid Table 3 Accent 3" w:uiPriority="48"/>
+    <w:lsdException w:name="Grid Table 4 Accent 3" w:uiPriority="49"/>
+    <w:lsdException w:name="Grid Table 5 Dark Accent 3" w:uiPriority="50"/>
+    <w:lsdException w:name="Grid Table 6 Colorful Accent 3" w:uiPriority="51"/>
+    <w:lsdException w:name="Grid Table 7 Colorful Accent 3" w:uiPriority="52"/>
+    <w:lsdException w:name="Grid Table 1 Light Accent 4" w:uiPriority="46"/>
+    <w:lsdException w:name="Grid Table 2 Accent 4" w:uiPriority="47"/>
+    <w:lsdException w:name="Grid Table 3 Accent 4" w:uiPriority="48"/>
+    <w:lsdException w:name="Grid Table 4 Accent 4" w:uiPriority="49"/>
+    <w:lsdException w:name="Grid Table 5 Dark Accent 4" w:uiPriority="50"/>
+    <w:lsdException w:name="Grid Table 6 Colorful Accent 4" w:uiPriority="51"/>
+    <w:lsdException w:name="Grid Table 7 Colorful Accent 4" w:uiPriority="52"/>
+    <w:lsdException w:name="Grid Table 1 Light Accent 5" w:uiPriority="46"/>
+    <w:lsdException w:name="Grid Table 2 Accent 5" w:uiPriority="47"/>
+    <w:lsdException w:name="Grid Table 3 Accent 5" w:uiPriority="48"/>
+    <w:lsdException w:name="Grid Table 4 Accent 5" w:uiPriority="49"/>
+    <w:lsdException w:name="Grid Table 5 Dark Accent 5" w:uiPriority="50"/>
+    <w:lsdException w:name="Grid Table 6 Colorful Accent 5" w:uiPriority="51"/>
+    <w:lsdException w:name="Grid Table 7 Colorful Accent 5" w:uiPriority="52"/>
+    <w:lsdException w:name="Grid Table 1 Light Accent 6" w:uiPriority="46"/>
+    <w:lsdException w:name="Grid Table 2 Accent 6" w:uiPriority="47"/>
+    <w:lsdException w:name="Grid Table 3 Accent 6" w:uiPriority="48"/>
+    <w:lsdException w:name="Grid Table 4 Accent 6" w:uiPriority="49"/>
+    <w:lsdException w:name="Grid Table 5 Dark Accent 6" w:uiPriority="50"/>
+    <w:lsdException w:name="Grid Table 6 Colorful Accent 6" w:uiPriority="51"/>
+    <w:lsdException w:name="Grid Table 7 Colorful Accent 6" w:uiPriority="52"/>
+    <w:lsdException w:name="List Table 1 Light" w:uiPriority="46"/>
+    <w:lsdException w:name="List Table 2" w:uiPriority="47"/>
+    <w:lsdException w:name="List Table 3" w:uiPriority="48"/>
+    <w:lsdException w:name="List Table 4" w:uiPriority="49"/>
+    <w:lsdException w:name="List Table 5 Dark" w:uiPriority="50"/>
+    <w:lsdException w:name="List Table 6 Colorful" w:uiPriority="51"/>
+    <w:lsdException w:name="List Table 7 Colorful" w:uiPriority="52"/>
+    <w:lsdException w:name="List Table 1 Light Accent 1" w:uiPriority="46"/>
+    <w:lsdException w:name="List Table 2 Accent 1" w:uiPriority="47"/>
+    <w:lsdException w:name="List Table 3 Accent 1" w:uiPriority="48"/>
+    <w:lsdException w:name="List Table 4 Accent 1" w:uiPriority="49"/>
+    <w:lsdException w:name="List Table 5 Dark Accent 1" w:uiPriority="50"/>
+    <w:lsdException w:name="List Table 6 Colorful Accent 1" w:uiPriority="51"/>
+    <w:lsdException w:name="List Table 7 Colorful Accent 1" w:uiPriority="52"/>
+    <w:lsdException w:name="List Table 1 Light Accent 2" w:uiPriority="46"/>
+    <w:lsdException w:name="List Table 2 Accent 2" w:uiPriority="47"/>
+    <w:lsdException w:name="List Table 3 Accent 2" w:uiPriority="48"/>
+    <w:lsdException w:name="List Table 4 Accent 2" w:uiPriority="49"/>
+    <w:lsdException w:name="List Table 5 Dark Accent 2" w:uiPriority="50"/>
+    <w:lsdException w:name="List Table 6 Colorful Accent 2" w:uiPriority="51"/>
+    <w:lsdException w:name="List Table 7 Colorful Accent 2" w:uiPriority="52"/>
+    <w:lsdException w:name="List Table 1 Light Accent 3" w:uiPriority="46"/>
+    <w:lsdException w:name="List Table 2 Accent 3" w:uiPriority="47"/>
+    <w:lsdException w:name="List Table 3 Accent 3" w:uiPriority="48"/>
+    <w:lsdException w:name="List Table 4 Accent 3" w:uiPriority="49"/>
+    <w:lsdException w:name="List Table 5 Dark Accent 3" w:uiPriority="50"/>
+    <w:lsdException w:name="List Table 6 Colorful Accent 3" w:uiPriority="51"/>
+    <w:lsdException w:name="List Table 7 Colorful Accent 3" w:uiPriority="52"/>
+    <w:lsdException w:name="List Table 1 Light Accent 4" w:uiPriority="46"/>
+    <w:lsdException w:name="List Table 2 Accent 4" w:uiPriority="47"/>
+    <w:lsdException w:name="List Table 3 Accent 4" w:uiPriority="48"/>
+    <w:lsdException w:name="List Table 4 Accent 4" w:uiPriority="49"/>
+    <w:lsdException w:name="List Table 5 Dark Accent 4" w:uiPriority="50"/>
+    <w:lsdException w:name="List Table 6 Colorful Accent 4" w:uiPriority="51"/>
+    <w:lsdException w:name="List Table 7 Colorful Accent 4" w:uiPriority="52"/>
+    <w:lsdException w:name="List Table 1 Light Accent 5" w:uiPriority="46"/>
+    <w:lsdException w:name="List Table 2 Accent 5" w:uiPriority="47"/>
+    <w:lsdException w:name="List Table 3 Accent 5" w:uiPriority="48"/>
+    <w:lsdException w:name="List Table 4 Accent 5" w:uiPriority="49"/>
+    <w:lsdException w:name="List Table 5 Dark Accent 5" w:uiPriority="50"/>
+    <w:lsdException w:name="List Table 6 Colorful Accent 5" w:uiPriority="51"/>
+    <w:lsdException w:name="List Table 7 Colorful Accent 5" w:uiPriority="52"/>
+    <w:lsdException w:name="List Table 1 Light Accent 6" w:uiPriority="46"/>
+    <w:lsdException w:name="List Table 2 Accent 6" w:uiPriority="47"/>
+    <w:lsdException w:name="List Table 3 Accent 6" w:uiPriority="48"/>
+    <w:lsdException w:name="List Table 4 Accent 6" w:uiPriority="49"/>
+    <w:lsdException w:name="List Table 5 Dark Accent 6" w:uiPriority="50"/>
+    <w:lsdException w:name="List Table 6 Colorful Accent 6" w:uiPriority="51"/>
+    <w:lsdException w:name="List Table 7 Colorful Accent 6" w:uiPriority="52"/>
   </w:latentStyles>
   <w:style w:type="paragraph" w:default="1" w:styleId="Normal">
     <w:name w:val="Normal"/>
@@ -26916,11 +27184,11 @@
     <w:qFormat/>
     <w:rsid w:val="005F60BA"/>
   </w:style>
-  <w:style w:type="paragraph" w:styleId="Ttulo">
+  <w:style w:type="paragraph" w:styleId="Puesto">
     <w:name w:val="Title"/>
     <w:basedOn w:val="Normal"/>
     <w:next w:val="Normal"/>
-    <w:link w:val="TtuloCar"/>
+    <w:link w:val="PuestoCar"/>
     <w:uiPriority w:val="10"/>
     <w:qFormat/>
     <w:rsid w:val="009A3173"/>
@@ -26940,10 +27208,10 @@
       <w:szCs w:val="52"/>
     </w:rPr>
   </w:style>
-  <w:style w:type="character" w:customStyle="1" w:styleId="TtuloCar">
-    <w:name w:val="Título Car"/>
+  <w:style w:type="character" w:customStyle="1" w:styleId="PuestoCar">
+    <w:name w:val="Puesto Car"/>
     <w:basedOn w:val="Fuentedeprrafopredeter"/>
-    <w:link w:val="Ttulo"/>
+    <w:link w:val="Puesto"/>
     <w:uiPriority w:val="10"/>
     <w:rsid w:val="009A3173"/>
     <w:rPr>
@@ -26957,7 +27225,7 @@
   </w:style>
   <w:style w:type="paragraph" w:customStyle="1" w:styleId="PSI-Ttulo">
     <w:name w:val="PSI - Título"/>
-    <w:basedOn w:val="Ttulo"/>
+    <w:basedOn w:val="Puesto"/>
     <w:autoRedefine/>
     <w:qFormat/>
     <w:rsid w:val="009A3173"/>
@@ -27024,195 +27292,73 @@
       <w:contextualSpacing/>
     </w:pPr>
   </w:style>
-</w:styles>
-</file>
-
-<file path=word/stylesWithEffects.xml><?xml version="1.0" encoding="utf-8"?>
-<w:styles xmlns:wpc="http://schemas.microsoft.com/office/word/2010/wordprocessingCanvas" xmlns:mc="http://schemas.openxmlformats.org/markup-compatibility/2006" xmlns:o="urn:schemas-microsoft-com:office:office" xmlns:r="http://schemas.openxmlformats.org/officeDocument/2006/relationships" xmlns:m="http://schemas.openxmlformats.org/officeDocument/2006/math" xmlns:v="urn:schemas-microsoft-com:vml" xmlns:wp14="http://schemas.microsoft.com/office/word/2010/wordprocessingDrawing" xmlns:wp="http://schemas.openxmlformats.org/drawingml/2006/wordprocessingDrawing" xmlns:w10="urn:schemas-microsoft-com:office:word" xmlns:w="http://schemas.openxmlformats.org/wordprocessingml/2006/main" xmlns:w14="http://schemas.microsoft.com/office/word/2010/wordml" xmlns:wpg="http://schemas.microsoft.com/office/word/2010/wordprocessingGroup" xmlns:wpi="http://schemas.microsoft.com/office/word/2010/wordprocessingInk" xmlns:wne="http://schemas.microsoft.com/office/word/2006/wordml" xmlns:wps="http://schemas.microsoft.com/office/word/2010/wordprocessingShape" mc:Ignorable="w14 wp14">
-  <w:docDefaults>
-    <w:rPrDefault>
-      <w:rPr>
-        <w:rFonts w:asciiTheme="minorHAnsi" w:eastAsiaTheme="minorEastAsia" w:hAnsiTheme="minorHAnsi" w:cstheme="minorBidi"/>
-        <w:sz w:val="22"/>
-        <w:szCs w:val="22"/>
-        <w:lang w:val="es-AR" w:eastAsia="es-AR" w:bidi="ar-SA"/>
-      </w:rPr>
-    </w:rPrDefault>
-    <w:pPrDefault>
-      <w:pPr>
-        <w:spacing w:after="200" w:line="276" w:lineRule="auto"/>
-      </w:pPr>
-    </w:pPrDefault>
-  </w:docDefaults>
-  <w:latentStyles w:defLockedState="0" w:defUIPriority="99" w:defSemiHidden="1" w:defUnhideWhenUsed="1" w:defQFormat="0" w:count="267">
-    <w:lsdException w:name="Normal" w:semiHidden="0" w:uiPriority="0" w:unhideWhenUsed="0" w:qFormat="1"/>
-    <w:lsdException w:name="heading 1" w:semiHidden="0" w:uiPriority="9" w:unhideWhenUsed="0" w:qFormat="1"/>
-    <w:lsdException w:name="heading 2" w:uiPriority="9" w:qFormat="1"/>
-    <w:lsdException w:name="heading 3" w:uiPriority="9" w:qFormat="1"/>
-    <w:lsdException w:name="heading 4" w:uiPriority="9" w:qFormat="1"/>
-    <w:lsdException w:name="heading 5" w:uiPriority="9" w:qFormat="1"/>
-    <w:lsdException w:name="heading 6" w:uiPriority="9" w:qFormat="1"/>
-    <w:lsdException w:name="heading 7" w:uiPriority="9" w:qFormat="1"/>
-    <w:lsdException w:name="heading 8" w:uiPriority="9" w:qFormat="1"/>
-    <w:lsdException w:name="heading 9" w:uiPriority="9" w:qFormat="1"/>
-    <w:lsdException w:name="toc 1" w:uiPriority="39"/>
-    <w:lsdException w:name="toc 2" w:uiPriority="39"/>
-    <w:lsdException w:name="toc 3" w:uiPriority="39"/>
-    <w:lsdException w:name="toc 4" w:uiPriority="39"/>
-    <w:lsdException w:name="toc 5" w:uiPriority="39"/>
-    <w:lsdException w:name="toc 6" w:uiPriority="39"/>
-    <w:lsdException w:name="toc 7" w:uiPriority="39"/>
-    <w:lsdException w:name="toc 8" w:uiPriority="39"/>
-    <w:lsdException w:name="toc 9" w:uiPriority="39"/>
-    <w:lsdException w:name="caption" w:uiPriority="35" w:qFormat="1"/>
-    <w:lsdException w:name="Title" w:semiHidden="0" w:uiPriority="10" w:unhideWhenUsed="0" w:qFormat="1"/>
-    <w:lsdException w:name="Default Paragraph Font" w:uiPriority="1"/>
-    <w:lsdException w:name="Subtitle" w:semiHidden="0" w:uiPriority="11" w:unhideWhenUsed="0" w:qFormat="1"/>
-    <w:lsdException w:name="Strong" w:semiHidden="0" w:uiPriority="22" w:unhideWhenUsed="0" w:qFormat="1"/>
-    <w:lsdException w:name="Emphasis" w:semiHidden="0" w:uiPriority="20" w:unhideWhenUsed="0" w:qFormat="1"/>
-    <w:lsdException w:name="Table Grid" w:semiHidden="0" w:uiPriority="59" w:unhideWhenUsed="0"/>
-    <w:lsdException w:name="Placeholder Text" w:unhideWhenUsed="0"/>
-    <w:lsdException w:name="No Spacing" w:semiHidden="0" w:uiPriority="1" w:unhideWhenUsed="0" w:qFormat="1"/>
-    <w:lsdException w:name="Light Shading" w:semiHidden="0" w:uiPriority="60" w:unhideWhenUsed="0"/>
-    <w:lsdException w:name="Light List" w:semiHidden="0" w:uiPriority="61" w:unhideWhenUsed="0"/>
-    <w:lsdException w:name="Light Grid" w:semiHidden="0" w:uiPriority="62" w:unhideWhenUsed="0"/>
-    <w:lsdException w:name="Medium Shading 1" w:semiHidden="0" w:uiPriority="63" w:unhideWhenUsed="0"/>
-    <w:lsdException w:name="Medium Shading 2" w:semiHidden="0" w:uiPriority="64" w:unhideWhenUsed="0"/>
-    <w:lsdException w:name="Medium List 1" w:semiHidden="0" w:uiPriority="65" w:unhideWhenUsed="0"/>
-    <w:lsdException w:name="Medium List 2" w:semiHidden="0" w:uiPriority="66" w:unhideWhenUsed="0"/>
-    <w:lsdException w:name="Medium Grid 1" w:semiHidden="0" w:uiPriority="67" w:unhideWhenUsed="0"/>
-    <w:lsdException w:name="Medium Grid 2" w:semiHidden="0" w:uiPriority="68" w:unhideWhenUsed="0"/>
-    <w:lsdException w:name="Medium Grid 3" w:semiHidden="0" w:uiPriority="69" w:unhideWhenUsed="0"/>
-    <w:lsdException w:name="Dark List" w:semiHidden="0" w:uiPriority="70" w:unhideWhenUsed="0"/>
-    <w:lsdException w:name="Colorful Shading" w:semiHidden="0" w:uiPriority="71" w:unhideWhenUsed="0"/>
-    <w:lsdException w:name="Colorful List" w:semiHidden="0" w:uiPriority="72" w:unhideWhenUsed="0"/>
-    <w:lsdException w:name="Colorful Grid" w:semiHidden="0" w:uiPriority="73" w:unhideWhenUsed="0"/>
-    <w:lsdException w:name="Light Shading Accent 1" w:semiHidden="0" w:uiPriority="60" w:unhideWhenUsed="0"/>
-    <w:lsdException w:name="Light List Accent 1" w:semiHidden="0" w:uiPriority="61" w:unhideWhenUsed="0"/>
-    <w:lsdException w:name="Light Grid Accent 1" w:semiHidden="0" w:uiPriority="62" w:unhideWhenUsed="0"/>
-    <w:lsdException w:name="Medium Shading 1 Accent 1" w:semiHidden="0" w:uiPriority="63" w:unhideWhenUsed="0"/>
-    <w:lsdException w:name="Medium Shading 2 Accent 1" w:semiHidden="0" w:uiPriority="64" w:unhideWhenUsed="0"/>
-    <w:lsdException w:name="Medium List 1 Accent 1" w:semiHidden="0" w:uiPriority="65" w:unhideWhenUsed="0"/>
-    <w:lsdException w:name="Revision" w:unhideWhenUsed="0"/>
-    <w:lsdException w:name="List Paragraph" w:semiHidden="0" w:uiPriority="34" w:unhideWhenUsed="0" w:qFormat="1"/>
-    <w:lsdException w:name="Quote" w:semiHidden="0" w:uiPriority="29" w:unhideWhenUsed="0" w:qFormat="1"/>
-    <w:lsdException w:name="Intense Quote" w:semiHidden="0" w:uiPriority="30" w:unhideWhenUsed="0" w:qFormat="1"/>
-    <w:lsdException w:name="Medium List 2 Accent 1" w:semiHidden="0" w:uiPriority="66" w:unhideWhenUsed="0"/>
-    <w:lsdException w:name="Medium Grid 1 Accent 1" w:semiHidden="0" w:uiPriority="67" w:unhideWhenUsed="0"/>
-    <w:lsdException w:name="Medium Grid 2 Accent 1" w:semiHidden="0" w:uiPriority="68" w:unhideWhenUsed="0"/>
-    <w:lsdException w:name="Medium Grid 3 Accent 1" w:semiHidden="0" w:uiPriority="69" w:unhideWhenUsed="0"/>
-    <w:lsdException w:name="Dark List Accent 1" w:semiHidden="0" w:uiPriority="70" w:unhideWhenUsed="0"/>
-    <w:lsdException w:name="Colorful Shading Accent 1" w:semiHidden="0" w:uiPriority="71" w:unhideWhenUsed="0"/>
-    <w:lsdException w:name="Colorful List Accent 1" w:semiHidden="0" w:uiPriority="72" w:unhideWhenUsed="0"/>
-    <w:lsdException w:name="Colorful Grid Accent 1" w:semiHidden="0" w:uiPriority="73" w:unhideWhenUsed="0"/>
-    <w:lsdException w:name="Light Shading Accent 2" w:semiHidden="0" w:uiPriority="60" w:unhideWhenUsed="0"/>
-    <w:lsdException w:name="Light List Accent 2" w:semiHidden="0" w:uiPriority="61" w:unhideWhenUsed="0"/>
-    <w:lsdException w:name="Light Grid Accent 2" w:semiHidden="0" w:uiPriority="62" w:unhideWhenUsed="0"/>
-    <w:lsdException w:name="Medium Shading 1 Accent 2" w:semiHidden="0" w:uiPriority="63" w:unhideWhenUsed="0"/>
-    <w:lsdException w:name="Medium Shading 2 Accent 2" w:semiHidden="0" w:uiPriority="64" w:unhideWhenUsed="0"/>
-    <w:lsdException w:name="Medium List 1 Accent 2" w:semiHidden="0" w:uiPriority="65" w:unhideWhenUsed="0"/>
-    <w:lsdException w:name="Medium List 2 Accent 2" w:semiHidden="0" w:uiPriority="66" w:unhideWhenUsed="0"/>
-    <w:lsdException w:name="Medium Grid 1 Accent 2" w:semiHidden="0" w:uiPriority="67" w:unhideWhenUsed="0"/>
-    <w:lsdException w:name="Medium Grid 2 Accent 2" w:semiHidden="0" w:uiPriority="68" w:unhideWhenUsed="0"/>
-    <w:lsdException w:name="Medium Grid 3 Accent 2" w:semiHidden="0" w:uiPriority="69" w:unhideWhenUsed="0"/>
-    <w:lsdException w:name="Dark List Accent 2" w:semiHidden="0" w:uiPriority="70" w:unhideWhenUsed="0"/>
-    <w:lsdException w:name="Colorful Shading Accent 2" w:semiHidden="0" w:uiPriority="71" w:unhideWhenUsed="0"/>
-    <w:lsdException w:name="Colorful List Accent 2" w:semiHidden="0" w:uiPriority="72" w:unhideWhenUsed="0"/>
-    <w:lsdException w:name="Colorful Grid Accent 2" w:semiHidden="0" w:uiPriority="73" w:unhideWhenUsed="0"/>
-    <w:lsdException w:name="Light Shading Accent 3" w:semiHidden="0" w:uiPriority="60" w:unhideWhenUsed="0"/>
-    <w:lsdException w:name="Light List Accent 3" w:semiHidden="0" w:uiPriority="61" w:unhideWhenUsed="0"/>
-    <w:lsdException w:name="Light Grid Accent 3" w:semiHidden="0" w:uiPriority="62" w:unhideWhenUsed="0"/>
-    <w:lsdException w:name="Medium Shading 1 Accent 3" w:semiHidden="0" w:uiPriority="63" w:unhideWhenUsed="0"/>
-    <w:lsdException w:name="Medium Shading 2 Accent 3" w:semiHidden="0" w:uiPriority="64" w:unhideWhenUsed="0"/>
-    <w:lsdException w:name="Medium List 1 Accent 3" w:semiHidden="0" w:uiPriority="65" w:unhideWhenUsed="0"/>
-    <w:lsdException w:name="Medium List 2 Accent 3" w:semiHidden="0" w:uiPriority="66" w:unhideWhenUsed="0"/>
-    <w:lsdException w:name="Medium Grid 1 Accent 3" w:semiHidden="0" w:uiPriority="67" w:unhideWhenUsed="0"/>
-    <w:lsdException w:name="Medium Grid 2 Accent 3" w:semiHidden="0" w:uiPriority="68" w:unhideWhenUsed="0"/>
-    <w:lsdException w:name="Medium Grid 3 Accent 3" w:semiHidden="0" w:uiPriority="69" w:unhideWhenUsed="0"/>
-    <w:lsdException w:name="Dark List Accent 3" w:semiHidden="0" w:uiPriority="70" w:unhideWhenUsed="0"/>
-    <w:lsdException w:name="Colorful Shading Accent 3" w:semiHidden="0" w:uiPriority="71" w:unhideWhenUsed="0"/>
-    <w:lsdException w:name="Colorful List Accent 3" w:semiHidden="0" w:uiPriority="72" w:unhideWhenUsed="0"/>
-    <w:lsdException w:name="Colorful Grid Accent 3" w:semiHidden="0" w:uiPriority="73" w:unhideWhenUsed="0"/>
-    <w:lsdException w:name="Light Shading Accent 4" w:semiHidden="0" w:uiPriority="60" w:unhideWhenUsed="0"/>
-    <w:lsdException w:name="Light List Accent 4" w:semiHidden="0" w:uiPriority="61" w:unhideWhenUsed="0"/>
-    <w:lsdException w:name="Light Grid Accent 4" w:semiHidden="0" w:uiPriority="62" w:unhideWhenUsed="0"/>
-    <w:lsdException w:name="Medium Shading 1 Accent 4" w:semiHidden="0" w:uiPriority="63" w:unhideWhenUsed="0"/>
-    <w:lsdException w:name="Medium Shading 2 Accent 4" w:semiHidden="0" w:uiPriority="64" w:unhideWhenUsed="0"/>
-    <w:lsdException w:name="Medium List 1 Accent 4" w:semiHidden="0" w:uiPriority="65" w:unhideWhenUsed="0"/>
-    <w:lsdException w:name="Medium List 2 Accent 4" w:semiHidden="0" w:uiPriority="66" w:unhideWhenUsed="0"/>
-    <w:lsdException w:name="Medium Grid 1 Accent 4" w:semiHidden="0" w:uiPriority="67" w:unhideWhenUsed="0"/>
-    <w:lsdException w:name="Medium Grid 2 Accent 4" w:semiHidden="0" w:uiPriority="68" w:unhideWhenUsed="0"/>
-    <w:lsdException w:name="Medium Grid 3 Accent 4" w:semiHidden="0" w:uiPriority="69" w:unhideWhenUsed="0"/>
-    <w:lsdException w:name="Dark List Accent 4" w:semiHidden="0" w:uiPriority="70" w:unhideWhenUsed="0"/>
-    <w:lsdException w:name="Colorful Shading Accent 4" w:semiHidden="0" w:uiPriority="71" w:unhideWhenUsed="0"/>
-    <w:lsdException w:name="Colorful List Accent 4" w:semiHidden="0" w:uiPriority="72" w:unhideWhenUsed="0"/>
-    <w:lsdException w:name="Colorful Grid Accent 4" w:semiHidden="0" w:uiPriority="73" w:unhideWhenUsed="0"/>
-    <w:lsdException w:name="Light Shading Accent 5" w:semiHidden="0" w:uiPriority="60" w:unhideWhenUsed="0"/>
-    <w:lsdException w:name="Light List Accent 5" w:semiHidden="0" w:uiPriority="61" w:unhideWhenUsed="0"/>
-    <w:lsdException w:name="Light Grid Accent 5" w:semiHidden="0" w:uiPriority="62" w:unhideWhenUsed="0"/>
-    <w:lsdException w:name="Medium Shading 1 Accent 5" w:semiHidden="0" w:uiPriority="63" w:unhideWhenUsed="0"/>
-    <w:lsdException w:name="Medium Shading 2 Accent 5" w:semiHidden="0" w:uiPriority="64" w:unhideWhenUsed="0"/>
-    <w:lsdException w:name="Medium List 1 Accent 5" w:semiHidden="0" w:uiPriority="65" w:unhideWhenUsed="0"/>
-    <w:lsdException w:name="Medium List 2 Accent 5" w:semiHidden="0" w:uiPriority="66" w:unhideWhenUsed="0"/>
-    <w:lsdException w:name="Medium Grid 1 Accent 5" w:semiHidden="0" w:uiPriority="67" w:unhideWhenUsed="0"/>
-    <w:lsdException w:name="Medium Grid 2 Accent 5" w:semiHidden="0" w:uiPriority="68" w:unhideWhenUsed="0"/>
-    <w:lsdException w:name="Medium Grid 3 Accent 5" w:semiHidden="0" w:uiPriority="69" w:unhideWhenUsed="0"/>
-    <w:lsdException w:name="Dark List Accent 5" w:semiHidden="0" w:uiPriority="70" w:unhideWhenUsed="0"/>
-    <w:lsdException w:name="Colorful Shading Accent 5" w:semiHidden="0" w:uiPriority="71" w:unhideWhenUsed="0"/>
-    <w:lsdException w:name="Colorful List Accent 5" w:semiHidden="0" w:uiPriority="72" w:unhideWhenUsed="0"/>
-    <w:lsdException w:name="Colorful Grid Accent 5" w:semiHidden="0" w:uiPriority="73" w:unhideWhenUsed="0"/>
-    <w:lsdException w:name="Light Shading Accent 6" w:semiHidden="0" w:uiPriority="60" w:unhideWhenUsed="0"/>
-    <w:lsdException w:name="Light List Accent 6" w:semiHidden="0" w:uiPriority="61" w:unhideWhenUsed="0"/>
-    <w:lsdException w:name="Light Grid Accent 6" w:semiHidden="0" w:uiPriority="62" w:unhideWhenUsed="0"/>
-    <w:lsdException w:name="Medium Shading 1 Accent 6" w:semiHidden="0" w:uiPriority="63" w:unhideWhenUsed="0"/>
-    <w:lsdException w:name="Medium Shading 2 Accent 6" w:semiHidden="0" w:uiPriority="64" w:unhideWhenUsed="0"/>
-    <w:lsdException w:name="Medium List 1 Accent 6" w:semiHidden="0" w:uiPriority="65" w:unhideWhenUsed="0"/>
-    <w:lsdException w:name="Medium List 2 Accent 6" w:semiHidden="0" w:uiPriority="66" w:unhideWhenUsed="0"/>
-    <w:lsdException w:name="Medium Grid 1 Accent 6" w:semiHidden="0" w:uiPriority="67" w:unhideWhenUsed="0"/>
-    <w:lsdException w:name="Medium Grid 2 Accent 6" w:semiHidden="0" w:uiPriority="68" w:unhideWhenUsed="0"/>
-    <w:lsdException w:name="Medium Grid 3 Accent 6" w:semiHidden="0" w:uiPriority="69" w:unhideWhenUsed="0"/>
-    <w:lsdException w:name="Dark List Accent 6" w:semiHidden="0" w:uiPriority="70" w:unhideWhenUsed="0"/>
-    <w:lsdException w:name="Colorful Shading Accent 6" w:semiHidden="0" w:uiPriority="71" w:unhideWhenUsed="0"/>
-    <w:lsdException w:name="Colorful List Accent 6" w:semiHidden="0" w:uiPriority="72" w:unhideWhenUsed="0"/>
-    <w:lsdException w:name="Colorful Grid Accent 6" w:semiHidden="0" w:uiPriority="73" w:unhideWhenUsed="0"/>
-    <w:lsdException w:name="Subtle Emphasis" w:semiHidden="0" w:uiPriority="19" w:unhideWhenUsed="0" w:qFormat="1"/>
-    <w:lsdException w:name="Intense Emphasis" w:semiHidden="0" w:uiPriority="21" w:unhideWhenUsed="0" w:qFormat="1"/>
-    <w:lsdException w:name="Subtle Reference" w:semiHidden="0" w:uiPriority="31" w:unhideWhenUsed="0" w:qFormat="1"/>
-    <w:lsdException w:name="Intense Reference" w:semiHidden="0" w:uiPriority="32" w:unhideWhenUsed="0" w:qFormat="1"/>
-    <w:lsdException w:name="Book Title" w:semiHidden="0" w:uiPriority="33" w:unhideWhenUsed="0" w:qFormat="1"/>
-    <w:lsdException w:name="Bibliography" w:uiPriority="37"/>
-    <w:lsdException w:name="TOC Heading" w:uiPriority="39" w:qFormat="1"/>
-  </w:latentStyles>
-  <w:style w:type="paragraph" w:default="1" w:styleId="Normal">
-    <w:name w:val="Normal"/>
-    <w:qFormat/>
-  </w:style>
-  <w:style w:type="character" w:default="1" w:styleId="Fuentedeprrafopredeter">
-    <w:name w:val="Default Paragraph Font"/>
-    <w:uiPriority w:val="1"/>
-    <w:semiHidden/>
-    <w:unhideWhenUsed/>
-  </w:style>
-  <w:style w:type="table" w:default="1" w:styleId="Tablanormal">
-    <w:name w:val="Normal Table"/>
+  <w:style w:type="character" w:styleId="Refdecomentario">
+    <w:name w:val="annotation reference"/>
+    <w:basedOn w:val="Fuentedeprrafopredeter"/>
     <w:uiPriority w:val="99"/>
     <w:semiHidden/>
     <w:unhideWhenUsed/>
-    <w:tblPr>
-      <w:tblInd w:w="0" w:type="dxa"/>
-      <w:tblCellMar>
-        <w:top w:w="0" w:type="dxa"/>
-        <w:left w:w="108" w:type="dxa"/>
-        <w:bottom w:w="0" w:type="dxa"/>
-        <w:right w:w="108" w:type="dxa"/>
-      </w:tblCellMar>
-    </w:tblPr>
+    <w:rsid w:val="00352545"/>
+    <w:rPr>
+      <w:sz w:val="16"/>
+      <w:szCs w:val="16"/>
+    </w:rPr>
   </w:style>
-  <w:style w:type="numbering" w:default="1" w:styleId="Sinlista">
-    <w:name w:val="No List"/>
+  <w:style w:type="paragraph" w:styleId="Textocomentario">
+    <w:name w:val="annotation text"/>
+    <w:basedOn w:val="Normal"/>
+    <w:link w:val="TextocomentarioCar"/>
     <w:uiPriority w:val="99"/>
     <w:semiHidden/>
     <w:unhideWhenUsed/>
+    <w:rsid w:val="00352545"/>
+    <w:pPr>
+      <w:spacing w:line="240" w:lineRule="auto"/>
+    </w:pPr>
+    <w:rPr>
+      <w:sz w:val="20"/>
+      <w:szCs w:val="20"/>
+    </w:rPr>
+  </w:style>
+  <w:style w:type="character" w:customStyle="1" w:styleId="TextocomentarioCar">
+    <w:name w:val="Texto comentario Car"/>
+    <w:basedOn w:val="Fuentedeprrafopredeter"/>
+    <w:link w:val="Textocomentario"/>
+    <w:uiPriority w:val="99"/>
+    <w:semiHidden/>
+    <w:rsid w:val="00352545"/>
+    <w:rPr>
+      <w:sz w:val="20"/>
+      <w:szCs w:val="20"/>
+    </w:rPr>
+  </w:style>
+  <w:style w:type="paragraph" w:styleId="Asuntodelcomentario">
+    <w:name w:val="annotation subject"/>
+    <w:basedOn w:val="Textocomentario"/>
+    <w:next w:val="Textocomentario"/>
+    <w:link w:val="AsuntodelcomentarioCar"/>
+    <w:uiPriority w:val="99"/>
+    <w:semiHidden/>
+    <w:unhideWhenUsed/>
+    <w:rsid w:val="00352545"/>
+    <w:rPr>
+      <w:b/>
+      <w:bCs/>
+    </w:rPr>
+  </w:style>
+  <w:style w:type="character" w:customStyle="1" w:styleId="AsuntodelcomentarioCar">
+    <w:name w:val="Asunto del comentario Car"/>
+    <w:basedOn w:val="TextocomentarioCar"/>
+    <w:link w:val="Asuntodelcomentario"/>
+    <w:uiPriority w:val="99"/>
+    <w:semiHidden/>
+    <w:rsid w:val="00352545"/>
+    <w:rPr>
+      <w:b/>
+      <w:bCs/>
+      <w:sz w:val="20"/>
+      <w:szCs w:val="20"/>
+    </w:rPr>
   </w:style>
 </w:styles>
 </file>
@@ -27524,7 +27670,7 @@
 </file>
 
 <file path=customXml/itemProps2.xml><?xml version="1.0" encoding="utf-8"?>
-<ds:datastoreItem xmlns:ds="http://schemas.openxmlformats.org/officeDocument/2006/customXml" ds:itemID="{1C9723DF-8B30-45DE-9130-5DB45483D915}">
+<ds:datastoreItem xmlns:ds="http://schemas.openxmlformats.org/officeDocument/2006/customXml" ds:itemID="{97028F8D-DCC7-4D0A-9B71-3AE12FCA188A}">
   <ds:schemaRefs>
     <ds:schemaRef ds:uri="http://schemas.openxmlformats.org/officeDocument/2006/bibliography"/>
   </ds:schemaRefs>

</xml_diff>